<commit_message>
editing draft of paper and the richness script to include PERMANOVA
</commit_message>
<xml_diff>
--- a/Drafts/Draft_May25_2020.docx
+++ b/Drafts/Draft_May25_2020.docx
@@ -260,71 +260,20 @@
         <w:rPr>
           <w:rFonts w:ascii="Times New Roman" w:hAnsi="Times New Roman" w:cs="Times New Roman"/>
           <w:bCs/>
-          <w:strike/>
-        </w:rPr>
-      </w:pPr>
-      <w:r>
-        <w:rPr>
-          <w:rFonts w:ascii="Times New Roman" w:hAnsi="Times New Roman" w:cs="Times New Roman"/>
-          <w:bCs/>
-          <w:strike/>
-        </w:rPr>
-        <w:t>B</w:t>
-      </w:r>
-      <w:r>
-        <w:rPr>
-          <w:rFonts w:ascii="Times New Roman" w:hAnsi="Times New Roman" w:cs="Times New Roman"/>
-          <w:bCs/>
-          <w:strike/>
-        </w:rPr>
-        <w:t xml:space="preserve">iological communities </w:t>
-      </w:r>
-      <w:r>
-        <w:rPr>
-          <w:rFonts w:ascii="Times New Roman" w:hAnsi="Times New Roman" w:cs="Times New Roman"/>
-          <w:bCs/>
-          <w:strike/>
-        </w:rPr>
-        <w:t>and ecosystem function a</w:t>
-      </w:r>
-      <w:r>
-        <w:rPr>
-          <w:rFonts w:ascii="Times New Roman" w:hAnsi="Times New Roman" w:cs="Times New Roman"/>
-          <w:bCs/>
-          <w:strike/>
-        </w:rPr>
-        <w:t xml:space="preserve">re shaped by the interactions between organisms </w:t>
-      </w:r>
-      <w:r>
-        <w:rPr>
-          <w:rFonts w:ascii="Times New Roman" w:hAnsi="Times New Roman" w:cs="Times New Roman"/>
-          <w:bCs/>
-          <w:strike/>
-        </w:rPr>
-        <w:t>(Brown et al. 2001, Hooper et al. 2005</w:t>
-      </w:r>
-      <w:r>
-        <w:rPr>
-          <w:rFonts w:ascii="Times New Roman" w:hAnsi="Times New Roman" w:cs="Times New Roman"/>
-          <w:bCs/>
-          <w:strike/>
-        </w:rPr>
-        <w:t>, Delmas et al. 2019</w:t>
-      </w:r>
-      <w:r>
-        <w:rPr>
-          <w:rFonts w:ascii="Times New Roman" w:hAnsi="Times New Roman" w:cs="Times New Roman"/>
-          <w:bCs/>
-          <w:strike/>
-        </w:rPr>
-        <w:t xml:space="preserve">, </w:t>
+        </w:rPr>
+      </w:pPr>
+      <w:r>
+        <w:rPr>
+          <w:rFonts w:ascii="Times New Roman" w:hAnsi="Times New Roman" w:cs="Times New Roman"/>
+          <w:bCs/>
+        </w:rPr>
+        <w:t xml:space="preserve">Biological communities and ecosystem function are shaped by the interactions between organisms (Brown et al. 2001, Hooper et al. 2005, Delmas et al. 2019, </w:t>
       </w:r>
       <w:proofErr w:type="spellStart"/>
       <w:r>
         <w:rPr>
           <w:rFonts w:ascii="Times New Roman" w:hAnsi="Times New Roman" w:cs="Times New Roman"/>
           <w:bCs/>
-          <w:strike/>
         </w:rPr>
         <w:t>Schleuning</w:t>
       </w:r>
@@ -333,56 +282,14 @@
         <w:rPr>
           <w:rFonts w:ascii="Times New Roman" w:hAnsi="Times New Roman" w:cs="Times New Roman"/>
           <w:bCs/>
-          <w:strike/>
-        </w:rPr>
-        <w:t xml:space="preserve"> et al. 2015</w:t>
-      </w:r>
-      <w:r>
-        <w:rPr>
-          <w:rFonts w:ascii="Times New Roman" w:hAnsi="Times New Roman" w:cs="Times New Roman"/>
-          <w:bCs/>
-          <w:strike/>
-        </w:rPr>
-        <w:t xml:space="preserve">). </w:t>
-      </w:r>
-      <w:r>
-        <w:rPr>
-          <w:rFonts w:ascii="Times New Roman" w:hAnsi="Times New Roman" w:cs="Times New Roman"/>
-          <w:bCs/>
-          <w:strike/>
-        </w:rPr>
-        <w:t>Among the many interaction types (e.g. mutualism, consumption, competition), consumptive interactions</w:t>
-      </w:r>
-      <w:r>
-        <w:rPr>
-          <w:rFonts w:ascii="Times New Roman" w:hAnsi="Times New Roman" w:cs="Times New Roman"/>
-          <w:bCs/>
-          <w:strike/>
-        </w:rPr>
-        <w:t xml:space="preserve"> (including herbivory, predation, and parasitism)</w:t>
-      </w:r>
-      <w:r>
-        <w:rPr>
-          <w:rFonts w:ascii="Times New Roman" w:hAnsi="Times New Roman" w:cs="Times New Roman"/>
-          <w:bCs/>
-          <w:strike/>
-        </w:rPr>
-        <w:t xml:space="preserve"> can shape the stability of biologically diverse communities </w:t>
-      </w:r>
-      <w:r>
-        <w:rPr>
-          <w:rFonts w:ascii="Times New Roman" w:hAnsi="Times New Roman" w:cs="Times New Roman"/>
-          <w:bCs/>
-          <w:strike/>
-        </w:rPr>
-        <w:t>(</w:t>
+        </w:rPr>
+        <w:t xml:space="preserve"> et al. 2015). Among the many interaction types (e.g. mutualism, consumption, competition), consumptive interactions (including herbivory, predation, and parasitism) can shape the stability of biologically diverse communities (</w:t>
       </w:r>
       <w:proofErr w:type="spellStart"/>
       <w:r>
         <w:rPr>
           <w:rFonts w:ascii="Times New Roman" w:hAnsi="Times New Roman" w:cs="Times New Roman"/>
           <w:bCs/>
-          <w:strike/>
         </w:rPr>
         <w:t>Ings</w:t>
       </w:r>
@@ -391,721 +298,401 @@
         <w:rPr>
           <w:rFonts w:ascii="Times New Roman" w:hAnsi="Times New Roman" w:cs="Times New Roman"/>
           <w:bCs/>
-          <w:strike/>
-        </w:rPr>
-        <w:t xml:space="preserve"> et al. 2009, Delmas et al. 2019</w:t>
-      </w:r>
-      <w:r>
-        <w:rPr>
-          <w:rFonts w:ascii="Times New Roman" w:hAnsi="Times New Roman" w:cs="Times New Roman"/>
-          <w:bCs/>
-          <w:strike/>
-        </w:rPr>
-        <w:t xml:space="preserve">). Indeed, in the face of widespread biological disruption due to human activities, understanding the rules that govern the structure of ecological interactions across communities may be key to </w:t>
-      </w:r>
-      <w:r>
-        <w:rPr>
-          <w:rFonts w:ascii="Times New Roman" w:hAnsi="Times New Roman" w:cs="Times New Roman"/>
-          <w:bCs/>
-          <w:strike/>
-        </w:rPr>
-        <w:t xml:space="preserve">predicting and </w:t>
-      </w:r>
-      <w:r>
-        <w:rPr>
-          <w:rFonts w:ascii="Times New Roman" w:hAnsi="Times New Roman" w:cs="Times New Roman"/>
-          <w:bCs/>
-          <w:strike/>
-        </w:rPr>
-        <w:t>curbing rapid extinction (</w:t>
+        </w:rPr>
+        <w:t xml:space="preserve"> et al. 2009, Delmas et al. 2019). </w:t>
+      </w:r>
+      <w:r>
+        <w:rPr>
+          <w:rFonts w:ascii="Times New Roman" w:hAnsi="Times New Roman" w:cs="Times New Roman"/>
+          <w:bCs/>
+        </w:rPr>
+        <w:t>For decades, methods for determining consumptive interactions through assessing diet contents have emerged and provided key insights into consumptive interactions across ecosystems and consumer groups (</w:t>
       </w:r>
       <w:proofErr w:type="spellStart"/>
       <w:r>
         <w:rPr>
           <w:rFonts w:ascii="Times New Roman" w:hAnsi="Times New Roman" w:cs="Times New Roman"/>
           <w:bCs/>
-          <w:strike/>
-        </w:rPr>
-        <w:t>Valiente-Banuet</w:t>
+        </w:rPr>
+        <w:t>Hylsop</w:t>
       </w:r>
       <w:proofErr w:type="spellEnd"/>
       <w:r>
         <w:rPr>
           <w:rFonts w:ascii="Times New Roman" w:hAnsi="Times New Roman" w:cs="Times New Roman"/>
           <w:bCs/>
-          <w:strike/>
-        </w:rPr>
-        <w:t xml:space="preserve"> et al. 2015, Dunne et al. 2002, </w:t>
+        </w:rPr>
+        <w:t xml:space="preserve"> 1980, Nielson et al. 2018). These have included many developments specific to environments or consumer groups and rely on visual observation of consumption events (live or via recordings) or recognition of diet items in diet contents, either unaided or through the use of microscopy (i.e. Baker et al. 2014, Duffy and Jackson 1986, for a review of methods best suited for different contexts and goals see </w:t>
+      </w:r>
+      <w:proofErr w:type="spellStart"/>
+      <w:r>
+        <w:rPr>
+          <w:rFonts w:ascii="Times New Roman" w:hAnsi="Times New Roman" w:cs="Times New Roman"/>
+          <w:bCs/>
+        </w:rPr>
+        <w:t>Birkhofer</w:t>
+      </w:r>
+      <w:proofErr w:type="spellEnd"/>
+      <w:r>
+        <w:rPr>
+          <w:rFonts w:ascii="Times New Roman" w:hAnsi="Times New Roman" w:cs="Times New Roman"/>
+          <w:bCs/>
+        </w:rPr>
+        <w:t xml:space="preserve"> et al. 2017). </w:t>
+      </w:r>
+    </w:p>
+    <w:p>
+      <w:pPr>
+        <w:rPr>
+          <w:rFonts w:ascii="Times New Roman" w:hAnsi="Times New Roman" w:cs="Times New Roman"/>
+          <w:bCs/>
+        </w:rPr>
+      </w:pPr>
+    </w:p>
+    <w:p>
+      <w:pPr>
+        <w:rPr>
+          <w:rFonts w:ascii="Times New Roman" w:hAnsi="Times New Roman" w:cs="Times New Roman"/>
+          <w:bCs/>
+        </w:rPr>
+      </w:pPr>
+      <w:r>
+        <w:rPr>
+          <w:rFonts w:ascii="Times New Roman" w:hAnsi="Times New Roman" w:cs="Times New Roman"/>
+          <w:bCs/>
+        </w:rPr>
+        <w:t>This dependence on visual identification or observation is unfeasible or impossible for many consumer groups; specifically, for consumers that are too small for dissection and food identification, have feeding habits which render food items unidentifiable, have food items that contain few components which pass through digestion in recognizable form, or have cryptic habits that prevent them from being observed in large enough numbers for diet analyses, to name a few (Sheppard and Harwood 2005). Observation-based methods become especially limiting in community studies in which it is necessary to ascertain the diets of multiple consumers and for consumers who feed on many diet items (e.g. Polis 1991). In these cases, the most promising avenue for determining consumptive interactions has been the exploration and expansion of DNA-based diet analyses either through gut or fecal contents, initially through species-specific approaches, and now through high throughput sequencing of the DNA of all species in gut contents (</w:t>
+      </w:r>
+      <w:proofErr w:type="spellStart"/>
+      <w:r>
+        <w:rPr>
+          <w:rFonts w:ascii="Times New Roman" w:hAnsi="Times New Roman" w:cs="Times New Roman"/>
+          <w:bCs/>
+        </w:rPr>
+        <w:t>Pompanon</w:t>
+      </w:r>
+      <w:proofErr w:type="spellEnd"/>
+      <w:r>
+        <w:rPr>
+          <w:rFonts w:ascii="Times New Roman" w:hAnsi="Times New Roman" w:cs="Times New Roman"/>
+          <w:bCs/>
+        </w:rPr>
+        <w:t xml:space="preserve"> et al. 2012, Sheppard and Harwood 2005). </w:t>
+      </w:r>
+    </w:p>
+    <w:p>
+      <w:pPr>
+        <w:rPr>
+          <w:rFonts w:ascii="Times New Roman" w:hAnsi="Times New Roman" w:cs="Times New Roman"/>
+          <w:bCs/>
+        </w:rPr>
+      </w:pPr>
+    </w:p>
+    <w:p>
+      <w:pPr>
+        <w:rPr>
+          <w:rFonts w:ascii="Times New Roman" w:hAnsi="Times New Roman" w:cs="Times New Roman"/>
+          <w:bCs/>
+        </w:rPr>
+      </w:pPr>
+      <w:r>
+        <w:rPr>
+          <w:rFonts w:ascii="Times New Roman" w:hAnsi="Times New Roman" w:cs="Times New Roman"/>
+          <w:bCs/>
+        </w:rPr>
+        <w:t xml:space="preserve">The use of high throughput sequencing methods for molecular gut content analysis allows for the identification of a suite of diet species at once and provides a comprehensive and efficient method for determining intraspecific, intra-population, and interspecific diets (Lucas et al. 2018, </w:t>
+      </w:r>
+      <w:proofErr w:type="spellStart"/>
+      <w:r>
+        <w:rPr>
+          <w:rFonts w:ascii="Times New Roman" w:hAnsi="Times New Roman" w:cs="Times New Roman"/>
+          <w:bCs/>
+        </w:rPr>
+        <w:t>Soininen</w:t>
+      </w:r>
+      <w:proofErr w:type="spellEnd"/>
+      <w:r>
+        <w:rPr>
+          <w:rFonts w:ascii="Times New Roman" w:hAnsi="Times New Roman" w:cs="Times New Roman"/>
+          <w:bCs/>
+        </w:rPr>
+        <w:t xml:space="preserve"> et al. 2015, </w:t>
+      </w:r>
+      <w:proofErr w:type="spellStart"/>
+      <w:r>
+        <w:rPr>
+          <w:rFonts w:ascii="Times New Roman" w:hAnsi="Times New Roman" w:cs="Times New Roman"/>
+          <w:bCs/>
+        </w:rPr>
+        <w:t>Quemere</w:t>
+      </w:r>
+      <w:proofErr w:type="spellEnd"/>
+      <w:r>
+        <w:rPr>
+          <w:rFonts w:ascii="Times New Roman" w:hAnsi="Times New Roman" w:cs="Times New Roman"/>
+          <w:bCs/>
+        </w:rPr>
+        <w:t xml:space="preserve"> et al. 2013). These methods have already illuminated interesting new interactions and ecological trends in a variety of environments (e.g. host-parasitoid: </w:t>
+      </w:r>
+      <w:proofErr w:type="spellStart"/>
+      <w:r>
+        <w:rPr>
+          <w:rFonts w:ascii="Times New Roman" w:hAnsi="Times New Roman" w:cs="Times New Roman"/>
+          <w:bCs/>
+        </w:rPr>
+        <w:t>Wirta</w:t>
+      </w:r>
+      <w:proofErr w:type="spellEnd"/>
+      <w:r>
+        <w:rPr>
+          <w:rFonts w:ascii="Times New Roman" w:hAnsi="Times New Roman" w:cs="Times New Roman"/>
+          <w:bCs/>
+        </w:rPr>
+        <w:t xml:space="preserve"> et al. 2014; plant-herbivore: </w:t>
+      </w:r>
+      <w:proofErr w:type="spellStart"/>
+      <w:r>
+        <w:rPr>
+          <w:rFonts w:ascii="Times New Roman" w:hAnsi="Times New Roman" w:cs="Times New Roman"/>
+          <w:bCs/>
+        </w:rPr>
+        <w:t>Kartzinel</w:t>
+      </w:r>
+      <w:proofErr w:type="spellEnd"/>
+      <w:r>
+        <w:rPr>
+          <w:rFonts w:ascii="Times New Roman" w:hAnsi="Times New Roman" w:cs="Times New Roman"/>
+          <w:bCs/>
+        </w:rPr>
+        <w:t xml:space="preserve">; host-parasite: Schnell et al. 2012, predator-prey: </w:t>
+      </w:r>
+      <w:proofErr w:type="spellStart"/>
+      <w:r>
+        <w:rPr>
+          <w:rFonts w:ascii="Times New Roman" w:hAnsi="Times New Roman" w:cs="Times New Roman"/>
+          <w:bCs/>
+        </w:rPr>
+        <w:t>Toju</w:t>
+      </w:r>
+      <w:proofErr w:type="spellEnd"/>
+      <w:r>
+        <w:rPr>
+          <w:rFonts w:ascii="Times New Roman" w:hAnsi="Times New Roman" w:cs="Times New Roman"/>
+          <w:bCs/>
+        </w:rPr>
+        <w:t xml:space="preserve"> et al. 2018). As these methods have continued to advance, however, they need to be validated so that the ecological inference made from them is robust. Specifically, for organisms where small body </w:t>
+      </w:r>
+      <w:r>
+        <w:rPr>
+          <w:rFonts w:ascii="Times New Roman" w:hAnsi="Times New Roman" w:cs="Times New Roman"/>
+          <w:bCs/>
+        </w:rPr>
+        <w:lastRenderedPageBreak/>
+        <w:t xml:space="preserve">size has limited other diet analysis methods, DNA diet analyses often necessitate the extraction of diet data from full organisms, and so the possibility of surface contamination altering the detection and species composition of presumed diet items is an important consideration. </w:t>
+      </w:r>
+      <w:r>
+        <w:rPr>
+          <w:rFonts w:ascii="Times New Roman" w:hAnsi="Times New Roman" w:cs="Times New Roman"/>
+          <w:b/>
+        </w:rPr>
+        <w:br/>
+      </w:r>
+    </w:p>
+    <w:p>
+      <w:pPr>
+        <w:rPr>
+          <w:rFonts w:ascii="Times New Roman" w:hAnsi="Times New Roman" w:cs="Times New Roman"/>
+          <w:bCs/>
+        </w:rPr>
+      </w:pPr>
+      <w:r>
+        <w:rPr>
+          <w:rFonts w:ascii="Times New Roman" w:hAnsi="Times New Roman" w:cs="Times New Roman"/>
+          <w:bCs/>
+        </w:rPr>
+        <w:t xml:space="preserve">Surface contamination could alter the results of diet metabarcoding via altering the detection and richness of presumed diet items, either through falsely inflating diet estimates (i.e. contaminants are potential diet items) or by depressing diet estimates (i.e. contaminants are not potential diet items). The effects of surface contamination could vary by environmental, ecological, or methodological aspects of a DNA metabarcoding study (e.g. collection method: Greenstone CITATIONS). Environmentally, in more closed ecosystems (i.e. aquatic pools, mesocosm experiments, soil environments), DNA can persist in the environment for months to years (Strickler et al. 2015, Barnes et al. 2014, Neilson et al. 2007, </w:t>
+      </w:r>
+      <w:proofErr w:type="spellStart"/>
+      <w:r>
+        <w:rPr>
+          <w:rFonts w:ascii="Times New Roman" w:hAnsi="Times New Roman" w:cs="Times New Roman"/>
+          <w:bCs/>
+        </w:rPr>
+        <w:t>Carini</w:t>
+      </w:r>
+      <w:proofErr w:type="spellEnd"/>
+      <w:r>
+        <w:rPr>
+          <w:rFonts w:ascii="Times New Roman" w:hAnsi="Times New Roman" w:cs="Times New Roman"/>
+          <w:bCs/>
+        </w:rPr>
+        <w:t xml:space="preserve"> et al. 2016). Combined with a high likelihood that organisms share contained substrates with each other in these environments, the likelihood of environmental contamination could be quite high. Environments where DNA contaminants may be lower risk are those with larger substrates with high cycling (i.e. marine environments; Collins et al. 2018) or environments where UV light and biological activity degrades DNA on surfaces (e.g. many terrestrial environments; effects in aquatic environments shown in Strickler et al. 2015). In any environment, broadly used DNA metabarcoding methods for determining the diet of multiple consumers which potentially feed on a wide variety of diet items are dominated by the DNA of the consumer (e.g. diet comprise 0.03 – 8.43 percent of all sequencing reads due to the inability to use blocking primers; </w:t>
+      </w:r>
+      <w:proofErr w:type="spellStart"/>
+      <w:r>
+        <w:rPr>
+          <w:rFonts w:ascii="Times New Roman" w:hAnsi="Times New Roman" w:cs="Times New Roman"/>
+          <w:bCs/>
+        </w:rPr>
+        <w:t>Krehenwinkel</w:t>
+      </w:r>
+      <w:proofErr w:type="spellEnd"/>
+      <w:r>
+        <w:rPr>
+          <w:rFonts w:ascii="Times New Roman" w:hAnsi="Times New Roman" w:cs="Times New Roman"/>
+          <w:bCs/>
+        </w:rPr>
+        <w:t xml:space="preserve"> et al. 2016, </w:t>
+      </w:r>
+      <w:proofErr w:type="spellStart"/>
+      <w:r>
+        <w:rPr>
+          <w:rFonts w:ascii="Times New Roman" w:hAnsi="Times New Roman" w:cs="Times New Roman"/>
+          <w:bCs/>
+        </w:rPr>
+        <w:t>Piñol</w:t>
+      </w:r>
+      <w:proofErr w:type="spellEnd"/>
+      <w:r>
+        <w:rPr>
+          <w:rFonts w:ascii="Times New Roman" w:hAnsi="Times New Roman" w:cs="Times New Roman"/>
+          <w:bCs/>
+        </w:rPr>
+        <w:t xml:space="preserve"> et al. 2014). In any of these studies, low abundance potential diet DNA could be even more hidden by high-biomass contaminant DNA (e.g. biomass and metabarcoding analysis in </w:t>
+      </w:r>
+      <w:proofErr w:type="spellStart"/>
+      <w:r>
+        <w:rPr>
+          <w:rFonts w:ascii="Times New Roman" w:hAnsi="Times New Roman" w:cs="Times New Roman"/>
+          <w:bCs/>
+        </w:rPr>
+        <w:t>Elbrecht</w:t>
+      </w:r>
+      <w:proofErr w:type="spellEnd"/>
+      <w:r>
+        <w:rPr>
+          <w:rFonts w:ascii="Times New Roman" w:hAnsi="Times New Roman" w:cs="Times New Roman"/>
+          <w:bCs/>
+        </w:rPr>
+        <w:t xml:space="preserve"> et al. 2017) and so recognizing and mitigating the risk of contamination is paramount. </w:t>
+      </w:r>
+    </w:p>
+    <w:p>
+      <w:pPr>
+        <w:rPr>
+          <w:rFonts w:ascii="Times New Roman" w:hAnsi="Times New Roman" w:cs="Times New Roman"/>
+          <w:bCs/>
+        </w:rPr>
+      </w:pPr>
+    </w:p>
+    <w:p>
+      <w:pPr>
+        <w:rPr>
+          <w:rFonts w:ascii="Times New Roman" w:hAnsi="Times New Roman" w:cs="Times New Roman"/>
+          <w:bCs/>
+        </w:rPr>
+      </w:pPr>
+      <w:r>
+        <w:rPr>
+          <w:rFonts w:ascii="Times New Roman" w:hAnsi="Times New Roman" w:cs="Times New Roman"/>
+          <w:bCs/>
+        </w:rPr>
+        <w:t xml:space="preserve">While it has not been systematically used in diet metabarcoding studies, surface sterilization to reduce potential surface contamination has been utilized across disciplines in both single-interaction and high-throughput sequencing methodologies (e.g. single species: Greenstone et al. sterilization one, Linville et al. 2002; high-throughput: Zimmerman and </w:t>
+      </w:r>
+      <w:proofErr w:type="spellStart"/>
+      <w:r>
+        <w:rPr>
+          <w:rFonts w:ascii="Times New Roman" w:hAnsi="Times New Roman" w:cs="Times New Roman"/>
+          <w:bCs/>
+        </w:rPr>
+        <w:t>Vitousek</w:t>
+      </w:r>
+      <w:proofErr w:type="spellEnd"/>
+      <w:r>
+        <w:rPr>
+          <w:rFonts w:ascii="Times New Roman" w:hAnsi="Times New Roman" w:cs="Times New Roman"/>
+          <w:bCs/>
+        </w:rPr>
+        <w:t xml:space="preserve"> 2012, </w:t>
+      </w:r>
+      <w:proofErr w:type="spellStart"/>
+      <w:r>
+        <w:rPr>
+          <w:rFonts w:ascii="Times New Roman" w:hAnsi="Times New Roman" w:cs="Times New Roman"/>
+          <w:bCs/>
+        </w:rPr>
+        <w:t>Burgdorf</w:t>
+      </w:r>
+      <w:proofErr w:type="spellEnd"/>
+      <w:r>
+        <w:rPr>
+          <w:rFonts w:ascii="Times New Roman" w:hAnsi="Times New Roman" w:cs="Times New Roman"/>
+          <w:bCs/>
+        </w:rPr>
+        <w:t xml:space="preserve"> et al. 2014). While some fields (e.g. fungal endophytes) that use high throughput sequencing to describe community diversity use surface sterilization as standard practice, these methods can vary greatly (e.g. using washes of different disinfectants or sonication; </w:t>
+      </w:r>
+      <w:proofErr w:type="spellStart"/>
+      <w:r>
+        <w:rPr>
+          <w:rFonts w:ascii="Times New Roman" w:hAnsi="Times New Roman" w:cs="Times New Roman"/>
+          <w:bCs/>
+        </w:rPr>
+        <w:t>Burgdorf</w:t>
+      </w:r>
+      <w:proofErr w:type="spellEnd"/>
+      <w:r>
+        <w:rPr>
+          <w:rFonts w:ascii="Times New Roman" w:hAnsi="Times New Roman" w:cs="Times New Roman"/>
+          <w:bCs/>
+        </w:rPr>
+        <w:t xml:space="preserve"> et al. 2014) and often depend on the aspects of the tissues used (e.g. how sensitive they are to sterilization-induced degradation; Hallman et al. 1997). The field of fungal endophyte research has developed informed protocols based on decades of research into best practices and study-specific considerations (Brown et al. 2018). Conversely, the field of diet metabarcoding, particularly when determining diet from full individuals, has not developed a similarly systematic approach (e.g. ethanol washes in Doña et al. 2019, bleach washes in </w:t>
+      </w:r>
+      <w:proofErr w:type="spellStart"/>
+      <w:r>
+        <w:rPr>
+          <w:rFonts w:ascii="Times New Roman" w:hAnsi="Times New Roman" w:cs="Times New Roman"/>
+          <w:bCs/>
+        </w:rPr>
+        <w:t>Anslan</w:t>
+      </w:r>
+      <w:proofErr w:type="spellEnd"/>
+      <w:r>
+        <w:rPr>
+          <w:rFonts w:ascii="Times New Roman" w:hAnsi="Times New Roman" w:cs="Times New Roman"/>
+          <w:bCs/>
+        </w:rPr>
+        <w:t xml:space="preserve"> et al. 2016, no sterilization in </w:t>
       </w:r>
       <w:commentRangeStart w:id="0"/>
-      <w:r>
-        <w:rPr>
-          <w:rFonts w:ascii="Times New Roman" w:hAnsi="Times New Roman" w:cs="Times New Roman"/>
-          <w:bCs/>
-          <w:strike/>
-        </w:rPr>
-        <w:t xml:space="preserve">Harvey et al. 2017) </w:t>
+      <w:proofErr w:type="spellStart"/>
+      <w:r>
+        <w:rPr>
+          <w:rFonts w:ascii="Times New Roman" w:hAnsi="Times New Roman" w:cs="Times New Roman"/>
+          <w:bCs/>
+        </w:rPr>
+        <w:t>Wirta</w:t>
+      </w:r>
+      <w:proofErr w:type="spellEnd"/>
+      <w:r>
+        <w:rPr>
+          <w:rFonts w:ascii="Times New Roman" w:hAnsi="Times New Roman" w:cs="Times New Roman"/>
+          <w:bCs/>
+        </w:rPr>
+        <w:t xml:space="preserve"> et al. or Jacobsen et al. 2018</w:t>
       </w:r>
       <w:commentRangeEnd w:id="0"/>
       <w:r>
         <w:rPr>
           <w:rStyle w:val="CommentReference"/>
-          <w:strike/>
         </w:rPr>
         <w:commentReference w:id="0"/>
       </w:r>
-    </w:p>
-    <w:p>
-      <w:pPr>
-        <w:rPr>
-          <w:rFonts w:ascii="Times New Roman" w:hAnsi="Times New Roman" w:cs="Times New Roman"/>
-          <w:bCs/>
-        </w:rPr>
-      </w:pPr>
-    </w:p>
-    <w:p>
-      <w:pPr>
-        <w:rPr>
-          <w:rFonts w:ascii="Times New Roman" w:hAnsi="Times New Roman" w:cs="Times New Roman"/>
-          <w:bCs/>
-        </w:rPr>
-      </w:pPr>
-      <w:r>
-        <w:rPr>
-          <w:rFonts w:ascii="Times New Roman" w:hAnsi="Times New Roman" w:cs="Times New Roman"/>
-          <w:bCs/>
-        </w:rPr>
-        <w:t xml:space="preserve">For decades, methods for determining consumptive interactions </w:t>
-      </w:r>
-      <w:r>
-        <w:rPr>
-          <w:rFonts w:ascii="Times New Roman" w:hAnsi="Times New Roman" w:cs="Times New Roman"/>
-          <w:bCs/>
-        </w:rPr>
-        <w:t xml:space="preserve">through assessing diet contents </w:t>
-      </w:r>
-      <w:r>
-        <w:rPr>
-          <w:rFonts w:ascii="Times New Roman" w:hAnsi="Times New Roman" w:cs="Times New Roman"/>
-          <w:bCs/>
-        </w:rPr>
-        <w:t xml:space="preserve">have emerged and provided </w:t>
-      </w:r>
-      <w:r>
-        <w:rPr>
-          <w:rFonts w:ascii="Times New Roman" w:hAnsi="Times New Roman" w:cs="Times New Roman"/>
-          <w:bCs/>
-        </w:rPr>
-        <w:t xml:space="preserve">key insights into </w:t>
-      </w:r>
-      <w:r>
-        <w:rPr>
-          <w:rFonts w:ascii="Times New Roman" w:hAnsi="Times New Roman" w:cs="Times New Roman"/>
-          <w:bCs/>
-        </w:rPr>
-        <w:t>consumptive</w:t>
-      </w:r>
-      <w:r>
-        <w:rPr>
-          <w:rFonts w:ascii="Times New Roman" w:hAnsi="Times New Roman" w:cs="Times New Roman"/>
-          <w:bCs/>
-        </w:rPr>
-        <w:t xml:space="preserve"> interactions across ecosystems and consumer groups</w:t>
-      </w:r>
-      <w:r>
-        <w:rPr>
-          <w:rFonts w:ascii="Times New Roman" w:hAnsi="Times New Roman" w:cs="Times New Roman"/>
-          <w:bCs/>
-        </w:rPr>
-        <w:t xml:space="preserve"> (</w:t>
-      </w:r>
-      <w:proofErr w:type="spellStart"/>
-      <w:r>
-        <w:rPr>
-          <w:rFonts w:ascii="Times New Roman" w:hAnsi="Times New Roman" w:cs="Times New Roman"/>
-          <w:bCs/>
-        </w:rPr>
-        <w:t>Hylsop</w:t>
-      </w:r>
-      <w:proofErr w:type="spellEnd"/>
-      <w:r>
-        <w:rPr>
-          <w:rFonts w:ascii="Times New Roman" w:hAnsi="Times New Roman" w:cs="Times New Roman"/>
-          <w:bCs/>
-        </w:rPr>
-        <w:t xml:space="preserve"> 1980, </w:t>
-      </w:r>
-      <w:r>
-        <w:rPr>
-          <w:rFonts w:ascii="Times New Roman" w:hAnsi="Times New Roman" w:cs="Times New Roman"/>
-          <w:bCs/>
-        </w:rPr>
-        <w:t xml:space="preserve">Nielson et al. 2018). </w:t>
-      </w:r>
-      <w:r>
-        <w:rPr>
-          <w:rFonts w:ascii="Times New Roman" w:hAnsi="Times New Roman" w:cs="Times New Roman"/>
-          <w:bCs/>
-        </w:rPr>
-        <w:t xml:space="preserve">These have included </w:t>
-      </w:r>
-      <w:r>
-        <w:rPr>
-          <w:rFonts w:ascii="Times New Roman" w:hAnsi="Times New Roman" w:cs="Times New Roman"/>
-          <w:bCs/>
-        </w:rPr>
-        <w:t xml:space="preserve">many </w:t>
-      </w:r>
-      <w:r>
-        <w:rPr>
-          <w:rFonts w:ascii="Times New Roman" w:hAnsi="Times New Roman" w:cs="Times New Roman"/>
-          <w:bCs/>
-        </w:rPr>
-        <w:t xml:space="preserve">developments specific to </w:t>
-      </w:r>
-      <w:r>
-        <w:rPr>
-          <w:rFonts w:ascii="Times New Roman" w:hAnsi="Times New Roman" w:cs="Times New Roman"/>
-          <w:bCs/>
-        </w:rPr>
-        <w:t>environments or consumer groups</w:t>
-      </w:r>
-      <w:r>
-        <w:rPr>
-          <w:rFonts w:ascii="Times New Roman" w:hAnsi="Times New Roman" w:cs="Times New Roman"/>
-          <w:bCs/>
-        </w:rPr>
-        <w:t xml:space="preserve"> and re</w:t>
-      </w:r>
-      <w:r>
-        <w:rPr>
-          <w:rFonts w:ascii="Times New Roman" w:hAnsi="Times New Roman" w:cs="Times New Roman"/>
-          <w:bCs/>
-        </w:rPr>
-        <w:t>ly on</w:t>
-      </w:r>
-      <w:r>
-        <w:rPr>
-          <w:rFonts w:ascii="Times New Roman" w:hAnsi="Times New Roman" w:cs="Times New Roman"/>
-          <w:bCs/>
-        </w:rPr>
-        <w:t xml:space="preserve"> visual</w:t>
-      </w:r>
-      <w:r>
-        <w:rPr>
-          <w:rFonts w:ascii="Times New Roman" w:hAnsi="Times New Roman" w:cs="Times New Roman"/>
-          <w:bCs/>
-        </w:rPr>
-        <w:t xml:space="preserve"> observation of consumption events (live or via recordings) or</w:t>
-      </w:r>
-      <w:r>
-        <w:rPr>
-          <w:rFonts w:ascii="Times New Roman" w:hAnsi="Times New Roman" w:cs="Times New Roman"/>
-          <w:bCs/>
-        </w:rPr>
-        <w:t xml:space="preserve"> recognition of </w:t>
-      </w:r>
-      <w:r>
-        <w:rPr>
-          <w:rFonts w:ascii="Times New Roman" w:hAnsi="Times New Roman" w:cs="Times New Roman"/>
-          <w:bCs/>
-        </w:rPr>
-        <w:t>diet</w:t>
-      </w:r>
-      <w:r>
-        <w:rPr>
-          <w:rFonts w:ascii="Times New Roman" w:hAnsi="Times New Roman" w:cs="Times New Roman"/>
-          <w:bCs/>
-        </w:rPr>
-        <w:t xml:space="preserve"> items</w:t>
-      </w:r>
-      <w:r>
-        <w:rPr>
-          <w:rFonts w:ascii="Times New Roman" w:hAnsi="Times New Roman" w:cs="Times New Roman"/>
-          <w:bCs/>
-        </w:rPr>
-        <w:t xml:space="preserve"> in diet contents</w:t>
-      </w:r>
-      <w:r>
-        <w:rPr>
-          <w:rFonts w:ascii="Times New Roman" w:hAnsi="Times New Roman" w:cs="Times New Roman"/>
-          <w:bCs/>
-        </w:rPr>
-        <w:t xml:space="preserve">, either unaided or through the use of microscopy </w:t>
-      </w:r>
-      <w:r>
-        <w:rPr>
-          <w:rFonts w:ascii="Times New Roman" w:hAnsi="Times New Roman" w:cs="Times New Roman"/>
-          <w:bCs/>
-        </w:rPr>
-        <w:t>(i.e. Baker et al. 2014, Duffy and Jackson 1986</w:t>
-      </w:r>
-      <w:r>
-        <w:rPr>
-          <w:rFonts w:ascii="Times New Roman" w:hAnsi="Times New Roman" w:cs="Times New Roman"/>
-          <w:bCs/>
-        </w:rPr>
-        <w:t xml:space="preserve">, </w:t>
-      </w:r>
-      <w:r>
-        <w:rPr>
-          <w:rFonts w:ascii="Times New Roman" w:hAnsi="Times New Roman" w:cs="Times New Roman"/>
-          <w:bCs/>
-        </w:rPr>
-        <w:t xml:space="preserve">for a review of methods best suited for different contexts and goals see </w:t>
-      </w:r>
-      <w:proofErr w:type="spellStart"/>
-      <w:r>
-        <w:rPr>
-          <w:rFonts w:ascii="Times New Roman" w:hAnsi="Times New Roman" w:cs="Times New Roman"/>
-          <w:bCs/>
-        </w:rPr>
-        <w:t>Birkhofer</w:t>
-      </w:r>
-      <w:proofErr w:type="spellEnd"/>
-      <w:r>
-        <w:rPr>
-          <w:rFonts w:ascii="Times New Roman" w:hAnsi="Times New Roman" w:cs="Times New Roman"/>
-          <w:bCs/>
-        </w:rPr>
-        <w:t xml:space="preserve"> et al. 2017</w:t>
-      </w:r>
-      <w:r>
-        <w:rPr>
-          <w:rFonts w:ascii="Times New Roman" w:hAnsi="Times New Roman" w:cs="Times New Roman"/>
-          <w:bCs/>
-        </w:rPr>
-        <w:t>).</w:t>
-      </w:r>
-      <w:r>
-        <w:rPr>
-          <w:rFonts w:ascii="Times New Roman" w:hAnsi="Times New Roman" w:cs="Times New Roman"/>
-          <w:bCs/>
-        </w:rPr>
-        <w:t xml:space="preserve"> However</w:t>
-      </w:r>
-      <w:r>
-        <w:rPr>
-          <w:rFonts w:ascii="Times New Roman" w:hAnsi="Times New Roman" w:cs="Times New Roman"/>
-          <w:bCs/>
-        </w:rPr>
-        <w:t>, t</w:t>
-      </w:r>
-      <w:r>
-        <w:rPr>
-          <w:rFonts w:ascii="Times New Roman" w:hAnsi="Times New Roman" w:cs="Times New Roman"/>
-          <w:bCs/>
-        </w:rPr>
-        <w:t>his dependence on visual identification</w:t>
-      </w:r>
-      <w:r>
-        <w:rPr>
-          <w:rFonts w:ascii="Times New Roman" w:hAnsi="Times New Roman" w:cs="Times New Roman"/>
-          <w:bCs/>
-        </w:rPr>
-        <w:t xml:space="preserve"> or observation</w:t>
-      </w:r>
-      <w:r>
-        <w:rPr>
-          <w:rFonts w:ascii="Times New Roman" w:hAnsi="Times New Roman" w:cs="Times New Roman"/>
-          <w:bCs/>
-        </w:rPr>
-        <w:t xml:space="preserve"> is unfeasible or impossible for</w:t>
-      </w:r>
-      <w:r>
-        <w:rPr>
-          <w:rFonts w:ascii="Times New Roman" w:hAnsi="Times New Roman" w:cs="Times New Roman"/>
-          <w:bCs/>
-        </w:rPr>
-        <w:t xml:space="preserve"> many consumer groups</w:t>
-      </w:r>
-      <w:r>
-        <w:rPr>
-          <w:rFonts w:ascii="Times New Roman" w:hAnsi="Times New Roman" w:cs="Times New Roman"/>
-          <w:bCs/>
-        </w:rPr>
-        <w:t xml:space="preserve">; specifically, for consumers that are too small for dissection and food identification, have feeding habits which render food items unidentifiable, have food items </w:t>
-      </w:r>
-      <w:r>
-        <w:rPr>
-          <w:rFonts w:ascii="Times New Roman" w:hAnsi="Times New Roman" w:cs="Times New Roman"/>
-          <w:bCs/>
-        </w:rPr>
-        <w:t xml:space="preserve">that </w:t>
-      </w:r>
-      <w:r>
-        <w:rPr>
-          <w:rFonts w:ascii="Times New Roman" w:hAnsi="Times New Roman" w:cs="Times New Roman"/>
-          <w:bCs/>
-        </w:rPr>
-        <w:t xml:space="preserve">contain few components which pass through digestion in recognizable form, or have cryptic habits that prevent them from being </w:t>
-      </w:r>
-      <w:r>
-        <w:rPr>
-          <w:rFonts w:ascii="Times New Roman" w:hAnsi="Times New Roman" w:cs="Times New Roman"/>
-          <w:bCs/>
-        </w:rPr>
-        <w:t>observed</w:t>
-      </w:r>
-      <w:r>
-        <w:rPr>
-          <w:rFonts w:ascii="Times New Roman" w:hAnsi="Times New Roman" w:cs="Times New Roman"/>
-          <w:bCs/>
-        </w:rPr>
-        <w:t xml:space="preserve"> in large enough numbers for diet analyses, to name a few (Sheppard and Harwood 2005).</w:t>
-      </w:r>
-      <w:r>
-        <w:rPr>
-          <w:rFonts w:ascii="Times New Roman" w:hAnsi="Times New Roman" w:cs="Times New Roman"/>
-          <w:bCs/>
-        </w:rPr>
-        <w:t xml:space="preserve"> </w:t>
-      </w:r>
-      <w:r>
-        <w:rPr>
-          <w:rFonts w:ascii="Times New Roman" w:hAnsi="Times New Roman" w:cs="Times New Roman"/>
-          <w:bCs/>
-        </w:rPr>
-        <w:t>O</w:t>
-      </w:r>
-      <w:r>
-        <w:rPr>
-          <w:rFonts w:ascii="Times New Roman" w:hAnsi="Times New Roman" w:cs="Times New Roman"/>
-          <w:bCs/>
-        </w:rPr>
-        <w:t>bservation-based methods b</w:t>
-      </w:r>
-      <w:r>
-        <w:rPr>
-          <w:rFonts w:ascii="Times New Roman" w:hAnsi="Times New Roman" w:cs="Times New Roman"/>
-          <w:bCs/>
-        </w:rPr>
-        <w:t>ecome especially limit</w:t>
-      </w:r>
-      <w:r>
-        <w:rPr>
-          <w:rFonts w:ascii="Times New Roman" w:hAnsi="Times New Roman" w:cs="Times New Roman"/>
-          <w:bCs/>
-        </w:rPr>
-        <w:t>ing</w:t>
-      </w:r>
-      <w:r>
-        <w:rPr>
-          <w:rFonts w:ascii="Times New Roman" w:hAnsi="Times New Roman" w:cs="Times New Roman"/>
-          <w:bCs/>
-        </w:rPr>
-        <w:t xml:space="preserve"> in community studies in which it is necessary to ascertain the diets of </w:t>
-      </w:r>
-      <w:r>
-        <w:rPr>
-          <w:rFonts w:ascii="Times New Roman" w:hAnsi="Times New Roman" w:cs="Times New Roman"/>
-          <w:bCs/>
-        </w:rPr>
-        <w:t>multiple consumers and for consumers</w:t>
-      </w:r>
-      <w:r>
-        <w:rPr>
-          <w:rFonts w:ascii="Times New Roman" w:hAnsi="Times New Roman" w:cs="Times New Roman"/>
-          <w:bCs/>
-        </w:rPr>
-        <w:t xml:space="preserve"> </w:t>
-      </w:r>
-      <w:r>
-        <w:rPr>
-          <w:rFonts w:ascii="Times New Roman" w:hAnsi="Times New Roman" w:cs="Times New Roman"/>
-          <w:bCs/>
-        </w:rPr>
-        <w:t>who</w:t>
-      </w:r>
-      <w:r>
-        <w:rPr>
-          <w:rFonts w:ascii="Times New Roman" w:hAnsi="Times New Roman" w:cs="Times New Roman"/>
-          <w:bCs/>
-        </w:rPr>
-        <w:t xml:space="preserve"> feed on many diet items (e.g. </w:t>
-      </w:r>
-      <w:r>
-        <w:rPr>
-          <w:rFonts w:ascii="Times New Roman" w:hAnsi="Times New Roman" w:cs="Times New Roman"/>
-          <w:bCs/>
-        </w:rPr>
-        <w:t>Polis 1991</w:t>
-      </w:r>
-      <w:r>
-        <w:rPr>
-          <w:rFonts w:ascii="Times New Roman" w:hAnsi="Times New Roman" w:cs="Times New Roman"/>
-          <w:bCs/>
-        </w:rPr>
-        <w:t xml:space="preserve">). </w:t>
-      </w:r>
-      <w:r>
-        <w:rPr>
-          <w:rFonts w:ascii="Times New Roman" w:hAnsi="Times New Roman" w:cs="Times New Roman"/>
-          <w:bCs/>
-        </w:rPr>
-        <w:t xml:space="preserve">In these cases, </w:t>
-      </w:r>
-      <w:r>
-        <w:rPr>
-          <w:rFonts w:ascii="Times New Roman" w:hAnsi="Times New Roman" w:cs="Times New Roman"/>
-          <w:bCs/>
-        </w:rPr>
-        <w:t>the most promising avenue</w:t>
-      </w:r>
-      <w:r>
-        <w:rPr>
-          <w:rFonts w:ascii="Times New Roman" w:hAnsi="Times New Roman" w:cs="Times New Roman"/>
-          <w:bCs/>
-        </w:rPr>
-        <w:t xml:space="preserve"> for determining consumptive interactions</w:t>
-      </w:r>
-      <w:r>
-        <w:rPr>
-          <w:rFonts w:ascii="Times New Roman" w:hAnsi="Times New Roman" w:cs="Times New Roman"/>
-          <w:bCs/>
-        </w:rPr>
-        <w:t xml:space="preserve"> has been the exploration and expansion of DNA-based diet analyses</w:t>
-      </w:r>
-      <w:r>
-        <w:rPr>
-          <w:rFonts w:ascii="Times New Roman" w:hAnsi="Times New Roman" w:cs="Times New Roman"/>
-          <w:bCs/>
-        </w:rPr>
-        <w:t xml:space="preserve"> either through gut or fecal contents</w:t>
-      </w:r>
-      <w:r>
-        <w:rPr>
-          <w:rFonts w:ascii="Times New Roman" w:hAnsi="Times New Roman" w:cs="Times New Roman"/>
-          <w:bCs/>
-        </w:rPr>
-        <w:t xml:space="preserve">, initially through species-specific approaches, and now through high throughput sequencing of </w:t>
-      </w:r>
-      <w:r>
-        <w:rPr>
-          <w:rFonts w:ascii="Times New Roman" w:hAnsi="Times New Roman" w:cs="Times New Roman"/>
-          <w:bCs/>
-        </w:rPr>
-        <w:t>the DNA of all species in</w:t>
-      </w:r>
-      <w:r>
-        <w:rPr>
-          <w:rFonts w:ascii="Times New Roman" w:hAnsi="Times New Roman" w:cs="Times New Roman"/>
-          <w:bCs/>
-        </w:rPr>
-        <w:t xml:space="preserve"> gut contents</w:t>
-      </w:r>
-      <w:r>
-        <w:rPr>
-          <w:rFonts w:ascii="Times New Roman" w:hAnsi="Times New Roman" w:cs="Times New Roman"/>
-          <w:bCs/>
-        </w:rPr>
-        <w:t xml:space="preserve"> (</w:t>
-      </w:r>
-      <w:proofErr w:type="spellStart"/>
-      <w:r>
-        <w:rPr>
-          <w:rFonts w:ascii="Times New Roman" w:hAnsi="Times New Roman" w:cs="Times New Roman"/>
-          <w:bCs/>
-        </w:rPr>
-        <w:t>Pompanon</w:t>
-      </w:r>
-      <w:proofErr w:type="spellEnd"/>
-      <w:r>
-        <w:rPr>
-          <w:rFonts w:ascii="Times New Roman" w:hAnsi="Times New Roman" w:cs="Times New Roman"/>
-          <w:bCs/>
-        </w:rPr>
-        <w:t xml:space="preserve"> et al. 2012, Sheppard and Harwood 2005). </w:t>
-      </w:r>
-    </w:p>
-    <w:p>
-      <w:pPr>
-        <w:rPr>
-          <w:rFonts w:ascii="Times New Roman" w:hAnsi="Times New Roman" w:cs="Times New Roman"/>
-          <w:bCs/>
-        </w:rPr>
-      </w:pPr>
-    </w:p>
-    <w:p>
-      <w:pPr>
-        <w:rPr>
-          <w:rFonts w:ascii="Times New Roman" w:hAnsi="Times New Roman" w:cs="Times New Roman"/>
-          <w:bCs/>
-        </w:rPr>
-      </w:pPr>
-      <w:r>
-        <w:rPr>
-          <w:rFonts w:ascii="Times New Roman" w:hAnsi="Times New Roman" w:cs="Times New Roman"/>
-          <w:bCs/>
-        </w:rPr>
-        <w:t>The use of high throughput sequencing methods for molecular gut content analysis allows</w:t>
-      </w:r>
-      <w:r>
-        <w:rPr>
-          <w:rFonts w:ascii="Times New Roman" w:hAnsi="Times New Roman" w:cs="Times New Roman"/>
-          <w:bCs/>
-        </w:rPr>
-        <w:t xml:space="preserve"> </w:t>
-      </w:r>
-      <w:r>
-        <w:rPr>
-          <w:rFonts w:ascii="Times New Roman" w:hAnsi="Times New Roman" w:cs="Times New Roman"/>
-          <w:bCs/>
-        </w:rPr>
-        <w:t xml:space="preserve">for </w:t>
-      </w:r>
-      <w:r>
-        <w:rPr>
-          <w:rFonts w:ascii="Times New Roman" w:hAnsi="Times New Roman" w:cs="Times New Roman"/>
-          <w:bCs/>
-        </w:rPr>
-        <w:t xml:space="preserve">the identification </w:t>
-      </w:r>
-      <w:r>
-        <w:rPr>
-          <w:rFonts w:ascii="Times New Roman" w:hAnsi="Times New Roman" w:cs="Times New Roman"/>
-          <w:bCs/>
-        </w:rPr>
-        <w:t>of</w:t>
-      </w:r>
-      <w:r>
-        <w:rPr>
-          <w:rFonts w:ascii="Times New Roman" w:hAnsi="Times New Roman" w:cs="Times New Roman"/>
-          <w:bCs/>
-        </w:rPr>
-        <w:t xml:space="preserve"> a</w:t>
-      </w:r>
-      <w:r>
-        <w:rPr>
-          <w:rFonts w:ascii="Times New Roman" w:hAnsi="Times New Roman" w:cs="Times New Roman"/>
-          <w:bCs/>
-        </w:rPr>
-        <w:t xml:space="preserve"> </w:t>
-      </w:r>
-      <w:r>
-        <w:rPr>
-          <w:rFonts w:ascii="Times New Roman" w:hAnsi="Times New Roman" w:cs="Times New Roman"/>
-          <w:bCs/>
-        </w:rPr>
-        <w:t xml:space="preserve">suite of diet </w:t>
-      </w:r>
-      <w:r>
-        <w:rPr>
-          <w:rFonts w:ascii="Times New Roman" w:hAnsi="Times New Roman" w:cs="Times New Roman"/>
-          <w:bCs/>
-        </w:rPr>
-        <w:t xml:space="preserve">species at </w:t>
-      </w:r>
-      <w:r>
-        <w:rPr>
-          <w:rFonts w:ascii="Times New Roman" w:hAnsi="Times New Roman" w:cs="Times New Roman"/>
-          <w:bCs/>
-        </w:rPr>
-        <w:t>once</w:t>
-      </w:r>
-      <w:r>
-        <w:rPr>
-          <w:rFonts w:ascii="Times New Roman" w:hAnsi="Times New Roman" w:cs="Times New Roman"/>
-          <w:bCs/>
-        </w:rPr>
-        <w:t xml:space="preserve"> and provide</w:t>
-      </w:r>
-      <w:r>
-        <w:rPr>
-          <w:rFonts w:ascii="Times New Roman" w:hAnsi="Times New Roman" w:cs="Times New Roman"/>
-          <w:bCs/>
-        </w:rPr>
-        <w:t xml:space="preserve">s </w:t>
-      </w:r>
-      <w:r>
-        <w:rPr>
-          <w:rFonts w:ascii="Times New Roman" w:hAnsi="Times New Roman" w:cs="Times New Roman"/>
-          <w:bCs/>
-        </w:rPr>
-        <w:t xml:space="preserve">a comprehensive </w:t>
-      </w:r>
-      <w:r>
-        <w:rPr>
-          <w:rFonts w:ascii="Times New Roman" w:hAnsi="Times New Roman" w:cs="Times New Roman"/>
-          <w:bCs/>
-        </w:rPr>
-        <w:t>and efficient method for determining</w:t>
-      </w:r>
-      <w:r>
-        <w:rPr>
-          <w:rFonts w:ascii="Times New Roman" w:hAnsi="Times New Roman" w:cs="Times New Roman"/>
-          <w:bCs/>
-        </w:rPr>
-        <w:t xml:space="preserve"> intraspecific, intra-population, and interspecific diets </w:t>
-      </w:r>
-      <w:r>
-        <w:rPr>
-          <w:rFonts w:ascii="Times New Roman" w:hAnsi="Times New Roman" w:cs="Times New Roman"/>
-          <w:bCs/>
-        </w:rPr>
-        <w:t>(</w:t>
-      </w:r>
-      <w:r>
-        <w:rPr>
-          <w:rFonts w:ascii="Times New Roman" w:hAnsi="Times New Roman" w:cs="Times New Roman"/>
-          <w:bCs/>
-        </w:rPr>
-        <w:t xml:space="preserve">Lucas et al. 2018, </w:t>
-      </w:r>
-      <w:proofErr w:type="spellStart"/>
-      <w:r>
-        <w:rPr>
-          <w:rFonts w:ascii="Times New Roman" w:hAnsi="Times New Roman" w:cs="Times New Roman"/>
-          <w:bCs/>
-        </w:rPr>
-        <w:t>Soininen</w:t>
-      </w:r>
-      <w:proofErr w:type="spellEnd"/>
-      <w:r>
-        <w:rPr>
-          <w:rFonts w:ascii="Times New Roman" w:hAnsi="Times New Roman" w:cs="Times New Roman"/>
-          <w:bCs/>
-        </w:rPr>
-        <w:t xml:space="preserve"> et al. 2015, </w:t>
-      </w:r>
-      <w:proofErr w:type="spellStart"/>
-      <w:r>
-        <w:rPr>
-          <w:rFonts w:ascii="Times New Roman" w:hAnsi="Times New Roman" w:cs="Times New Roman"/>
-          <w:bCs/>
-        </w:rPr>
-        <w:t>Quemere</w:t>
-      </w:r>
-      <w:proofErr w:type="spellEnd"/>
-      <w:r>
-        <w:rPr>
-          <w:rFonts w:ascii="Times New Roman" w:hAnsi="Times New Roman" w:cs="Times New Roman"/>
-          <w:bCs/>
-        </w:rPr>
-        <w:t xml:space="preserve"> et al. 2013). </w:t>
-      </w:r>
-      <w:r>
-        <w:rPr>
-          <w:rFonts w:ascii="Times New Roman" w:hAnsi="Times New Roman" w:cs="Times New Roman"/>
-          <w:bCs/>
-        </w:rPr>
-        <w:t xml:space="preserve">These methods have already illuminated interesting new interactions and ecological trends in a variety of environments (e.g. host-parasitoid: </w:t>
-      </w:r>
-      <w:proofErr w:type="spellStart"/>
-      <w:r>
-        <w:rPr>
-          <w:rFonts w:ascii="Times New Roman" w:hAnsi="Times New Roman" w:cs="Times New Roman"/>
-          <w:bCs/>
-        </w:rPr>
-        <w:t>Wirta</w:t>
-      </w:r>
-      <w:proofErr w:type="spellEnd"/>
-      <w:r>
-        <w:rPr>
-          <w:rFonts w:ascii="Times New Roman" w:hAnsi="Times New Roman" w:cs="Times New Roman"/>
-          <w:bCs/>
-        </w:rPr>
-        <w:t xml:space="preserve"> et </w:t>
+      <w:r>
+        <w:rPr>
+          <w:rFonts w:ascii="Times New Roman" w:hAnsi="Times New Roman" w:cs="Times New Roman"/>
+          <w:bCs/>
+        </w:rPr>
+        <w:t xml:space="preserve">). This lack of systemic surface sterilization in diet metabarcoding when using full individuals limits the ability to confidently assign DNA sequences to ingested diet items and to help discern study-specific considerations (e.g. likelihood of contamination or sensitivity of different consumer species to sterilization-induced degradation). Indeed, the same methods seem to lead to degradation in one study (Greenstone) while providing a robust dataset in another study (Linville et al 2002), suggesting that a broader </w:t>
       </w:r>
       <w:r>
         <w:rPr>
@@ -1113,806 +700,30 @@
           <w:bCs/>
         </w:rPr>
         <w:lastRenderedPageBreak/>
-        <w:t xml:space="preserve">al. 2014; plant-herbivore: </w:t>
-      </w:r>
-      <w:proofErr w:type="spellStart"/>
-      <w:r>
-        <w:rPr>
-          <w:rFonts w:ascii="Times New Roman" w:hAnsi="Times New Roman" w:cs="Times New Roman"/>
-          <w:bCs/>
-        </w:rPr>
-        <w:t>Kartzinel</w:t>
-      </w:r>
-      <w:proofErr w:type="spellEnd"/>
-      <w:r>
-        <w:rPr>
-          <w:rFonts w:ascii="Times New Roman" w:hAnsi="Times New Roman" w:cs="Times New Roman"/>
-          <w:bCs/>
-        </w:rPr>
-        <w:t>; host-parasite: Schnell et al. 2012, predator-</w:t>
-      </w:r>
-      <w:r>
-        <w:rPr>
-          <w:rFonts w:ascii="Times New Roman" w:hAnsi="Times New Roman" w:cs="Times New Roman"/>
-          <w:bCs/>
-        </w:rPr>
-        <w:t>prey</w:t>
-      </w:r>
-      <w:r>
-        <w:rPr>
-          <w:rFonts w:ascii="Times New Roman" w:hAnsi="Times New Roman" w:cs="Times New Roman"/>
-          <w:bCs/>
-        </w:rPr>
-        <w:t xml:space="preserve">: </w:t>
-      </w:r>
-      <w:proofErr w:type="spellStart"/>
-      <w:r>
-        <w:rPr>
-          <w:rFonts w:ascii="Times New Roman" w:hAnsi="Times New Roman" w:cs="Times New Roman"/>
-          <w:bCs/>
-        </w:rPr>
-        <w:t>Toju</w:t>
-      </w:r>
-      <w:proofErr w:type="spellEnd"/>
-      <w:r>
-        <w:rPr>
-          <w:rFonts w:ascii="Times New Roman" w:hAnsi="Times New Roman" w:cs="Times New Roman"/>
-          <w:bCs/>
-        </w:rPr>
-        <w:t xml:space="preserve"> et al. 2018). </w:t>
-      </w:r>
-      <w:r>
-        <w:rPr>
-          <w:rFonts w:ascii="Times New Roman" w:hAnsi="Times New Roman" w:cs="Times New Roman"/>
-          <w:bCs/>
-        </w:rPr>
-        <w:t>As these methods have continued to advance, however, they need to be validated so that the ecological inference made from them is robust. Specifically</w:t>
-      </w:r>
-      <w:r>
-        <w:rPr>
-          <w:rFonts w:ascii="Times New Roman" w:hAnsi="Times New Roman" w:cs="Times New Roman"/>
-          <w:bCs/>
-        </w:rPr>
-        <w:t>,</w:t>
-      </w:r>
-      <w:r>
-        <w:rPr>
-          <w:rFonts w:ascii="Times New Roman" w:hAnsi="Times New Roman" w:cs="Times New Roman"/>
-          <w:bCs/>
-        </w:rPr>
-        <w:t xml:space="preserve"> for organisms where small body size has limited other diet analysis methods</w:t>
-      </w:r>
-      <w:r>
-        <w:rPr>
-          <w:rFonts w:ascii="Times New Roman" w:hAnsi="Times New Roman" w:cs="Times New Roman"/>
-          <w:bCs/>
-        </w:rPr>
-        <w:t xml:space="preserve">, </w:t>
-      </w:r>
-      <w:r>
-        <w:rPr>
-          <w:rFonts w:ascii="Times New Roman" w:hAnsi="Times New Roman" w:cs="Times New Roman"/>
-          <w:bCs/>
-        </w:rPr>
-        <w:t>DNA diet analyses often necessitate the extraction of diet data from full organisms, and so the possibility of surface contamination altering the</w:t>
-      </w:r>
-      <w:r>
-        <w:rPr>
-          <w:rFonts w:ascii="Times New Roman" w:hAnsi="Times New Roman" w:cs="Times New Roman"/>
-          <w:bCs/>
-        </w:rPr>
-        <w:t xml:space="preserve"> detection and species</w:t>
-      </w:r>
-      <w:r>
-        <w:rPr>
-          <w:rFonts w:ascii="Times New Roman" w:hAnsi="Times New Roman" w:cs="Times New Roman"/>
-          <w:bCs/>
-        </w:rPr>
-        <w:t xml:space="preserve"> composition of diet items is an important consideration</w:t>
-      </w:r>
-      <w:r>
-        <w:rPr>
-          <w:rFonts w:ascii="Times New Roman" w:hAnsi="Times New Roman" w:cs="Times New Roman"/>
-          <w:bCs/>
-        </w:rPr>
-        <w:t>.</w:t>
-      </w:r>
-      <w:r>
-        <w:rPr>
-          <w:rFonts w:ascii="Times New Roman" w:hAnsi="Times New Roman" w:cs="Times New Roman"/>
-          <w:bCs/>
-        </w:rPr>
-        <w:t xml:space="preserve"> </w:t>
-      </w:r>
-      <w:r>
-        <w:rPr>
-          <w:rFonts w:ascii="Times New Roman" w:hAnsi="Times New Roman" w:cs="Times New Roman"/>
-          <w:b/>
-        </w:rPr>
-        <w:br/>
-      </w:r>
-    </w:p>
-    <w:p>
-      <w:pPr>
-        <w:rPr>
-          <w:rFonts w:ascii="Times New Roman" w:hAnsi="Times New Roman" w:cs="Times New Roman"/>
-          <w:bCs/>
-        </w:rPr>
-      </w:pPr>
-      <w:r>
-        <w:rPr>
-          <w:rFonts w:ascii="Times New Roman" w:hAnsi="Times New Roman" w:cs="Times New Roman"/>
-          <w:bCs/>
-        </w:rPr>
-        <w:t xml:space="preserve">Surface contamination could alter the results of diet metabarcoding </w:t>
-      </w:r>
-      <w:r>
-        <w:rPr>
-          <w:rFonts w:ascii="Times New Roman" w:hAnsi="Times New Roman" w:cs="Times New Roman"/>
-          <w:bCs/>
-        </w:rPr>
-        <w:t xml:space="preserve">via </w:t>
-      </w:r>
-      <w:r>
-        <w:rPr>
-          <w:rFonts w:ascii="Times New Roman" w:hAnsi="Times New Roman" w:cs="Times New Roman"/>
-          <w:bCs/>
-        </w:rPr>
-        <w:t xml:space="preserve">altering </w:t>
-      </w:r>
-      <w:r>
-        <w:rPr>
-          <w:rFonts w:ascii="Times New Roman" w:hAnsi="Times New Roman" w:cs="Times New Roman"/>
-          <w:bCs/>
-        </w:rPr>
-        <w:t>the</w:t>
-      </w:r>
-      <w:r>
-        <w:rPr>
-          <w:rFonts w:ascii="Times New Roman" w:hAnsi="Times New Roman" w:cs="Times New Roman"/>
-          <w:bCs/>
-        </w:rPr>
-        <w:t xml:space="preserve"> detection and richness of</w:t>
-      </w:r>
-      <w:r>
-        <w:rPr>
-          <w:rFonts w:ascii="Times New Roman" w:hAnsi="Times New Roman" w:cs="Times New Roman"/>
-          <w:bCs/>
-        </w:rPr>
-        <w:t xml:space="preserve"> presumed diet items</w:t>
-      </w:r>
-      <w:r>
-        <w:rPr>
-          <w:rFonts w:ascii="Times New Roman" w:hAnsi="Times New Roman" w:cs="Times New Roman"/>
-          <w:bCs/>
-        </w:rPr>
-        <w:t xml:space="preserve">, either through falsely inflating diet estimates (i.e. contaminants are potential diet items) or by depressing diet estimates (i.e. contaminants are not potential </w:t>
-      </w:r>
-      <w:r>
-        <w:rPr>
-          <w:rFonts w:ascii="Times New Roman" w:hAnsi="Times New Roman" w:cs="Times New Roman"/>
-          <w:bCs/>
-        </w:rPr>
-        <w:t>diet</w:t>
-      </w:r>
-      <w:r>
-        <w:rPr>
-          <w:rFonts w:ascii="Times New Roman" w:hAnsi="Times New Roman" w:cs="Times New Roman"/>
-          <w:bCs/>
-        </w:rPr>
-        <w:t xml:space="preserve"> items). The effects of surface contamination could vary by environmental, ecological, or methodological aspects of a DNA metabarcoding study (e.g. </w:t>
-      </w:r>
-      <w:r>
-        <w:rPr>
-          <w:rFonts w:ascii="Times New Roman" w:hAnsi="Times New Roman" w:cs="Times New Roman"/>
-          <w:bCs/>
-        </w:rPr>
-        <w:t>collection method</w:t>
-      </w:r>
-      <w:r>
-        <w:rPr>
-          <w:rFonts w:ascii="Times New Roman" w:hAnsi="Times New Roman" w:cs="Times New Roman"/>
-          <w:bCs/>
-        </w:rPr>
-        <w:t xml:space="preserve">: Greenstone CITATIONS). </w:t>
-      </w:r>
-      <w:r>
-        <w:rPr>
-          <w:rFonts w:ascii="Times New Roman" w:hAnsi="Times New Roman" w:cs="Times New Roman"/>
-          <w:bCs/>
-        </w:rPr>
-        <w:t xml:space="preserve">Environmentally, in more closed ecosystems (i.e. aquatic pools, mesocosm experiments, soil environments), DNA can persist in the environment for months to years (Strickler et al. 2015, Barnes et al. 2014, Neilson et al. 2007, </w:t>
-      </w:r>
-      <w:proofErr w:type="spellStart"/>
-      <w:r>
-        <w:rPr>
-          <w:rFonts w:ascii="Times New Roman" w:hAnsi="Times New Roman" w:cs="Times New Roman"/>
-          <w:bCs/>
-        </w:rPr>
-        <w:t>Carini</w:t>
-      </w:r>
-      <w:proofErr w:type="spellEnd"/>
-      <w:r>
-        <w:rPr>
-          <w:rFonts w:ascii="Times New Roman" w:hAnsi="Times New Roman" w:cs="Times New Roman"/>
-          <w:bCs/>
-        </w:rPr>
-        <w:t xml:space="preserve"> et al. 2016)</w:t>
-      </w:r>
-      <w:r>
-        <w:rPr>
-          <w:rFonts w:ascii="Times New Roman" w:hAnsi="Times New Roman" w:cs="Times New Roman"/>
-          <w:bCs/>
-        </w:rPr>
-        <w:t>. C</w:t>
-      </w:r>
-      <w:r>
-        <w:rPr>
-          <w:rFonts w:ascii="Times New Roman" w:hAnsi="Times New Roman" w:cs="Times New Roman"/>
-          <w:bCs/>
-        </w:rPr>
-        <w:t xml:space="preserve">ombined with a high likelihood that organisms share contained substrates with each other in these environments, the likelihood of environmental contamination could be quite high. Environments where DNA contaminants may be lower risk are those with larger substrates with high cycling (i.e. marine environments; Collins et al. 2018) or environments where UV light and biological activity degrades DNA on surfaces (e.g. many terrestrial environments; effects in aquatic environments shown in Strickler et al. 2015). </w:t>
-      </w:r>
-      <w:r>
-        <w:rPr>
-          <w:rFonts w:ascii="Times New Roman" w:hAnsi="Times New Roman" w:cs="Times New Roman"/>
-          <w:bCs/>
-        </w:rPr>
-        <w:t xml:space="preserve">In any environment, broadly used DNA metabarcoding methods for determining the diet of multiple consumers which potentially feed on a wide variety of </w:t>
-      </w:r>
-      <w:r>
-        <w:rPr>
-          <w:rFonts w:ascii="Times New Roman" w:hAnsi="Times New Roman" w:cs="Times New Roman"/>
-          <w:bCs/>
-        </w:rPr>
-        <w:t>diet</w:t>
-      </w:r>
-      <w:r>
-        <w:rPr>
-          <w:rFonts w:ascii="Times New Roman" w:hAnsi="Times New Roman" w:cs="Times New Roman"/>
-          <w:bCs/>
-        </w:rPr>
-        <w:t xml:space="preserve"> item</w:t>
-      </w:r>
-      <w:r>
-        <w:rPr>
-          <w:rFonts w:ascii="Times New Roman" w:hAnsi="Times New Roman" w:cs="Times New Roman"/>
-          <w:bCs/>
-        </w:rPr>
-        <w:t>s</w:t>
-      </w:r>
-      <w:r>
-        <w:rPr>
-          <w:rFonts w:ascii="Times New Roman" w:hAnsi="Times New Roman" w:cs="Times New Roman"/>
-          <w:bCs/>
-        </w:rPr>
-        <w:t xml:space="preserve"> are dominated by the DNA of the consumer (e.g. </w:t>
-      </w:r>
-      <w:r>
-        <w:rPr>
-          <w:rFonts w:ascii="Times New Roman" w:hAnsi="Times New Roman" w:cs="Times New Roman"/>
-          <w:bCs/>
-        </w:rPr>
-        <w:t>diet</w:t>
-      </w:r>
-      <w:r>
-        <w:rPr>
-          <w:rFonts w:ascii="Times New Roman" w:hAnsi="Times New Roman" w:cs="Times New Roman"/>
-          <w:bCs/>
-        </w:rPr>
-        <w:t xml:space="preserve"> comprise 0.03 – 8.43 percent of all sequencing reads due to the inability to use blocking primers; </w:t>
-      </w:r>
-      <w:proofErr w:type="spellStart"/>
-      <w:r>
-        <w:rPr>
-          <w:rFonts w:ascii="Times New Roman" w:hAnsi="Times New Roman" w:cs="Times New Roman"/>
-          <w:bCs/>
-        </w:rPr>
-        <w:t>Krehenwinkel</w:t>
-      </w:r>
-      <w:proofErr w:type="spellEnd"/>
-      <w:r>
-        <w:rPr>
-          <w:rFonts w:ascii="Times New Roman" w:hAnsi="Times New Roman" w:cs="Times New Roman"/>
-          <w:bCs/>
-        </w:rPr>
-        <w:t xml:space="preserve"> et al. 2016, </w:t>
-      </w:r>
-      <w:proofErr w:type="spellStart"/>
-      <w:r>
-        <w:rPr>
-          <w:rFonts w:ascii="Times New Roman" w:hAnsi="Times New Roman" w:cs="Times New Roman"/>
-          <w:bCs/>
-        </w:rPr>
-        <w:t>Piñol</w:t>
-      </w:r>
-      <w:proofErr w:type="spellEnd"/>
-      <w:r>
-        <w:rPr>
-          <w:rFonts w:ascii="Times New Roman" w:hAnsi="Times New Roman" w:cs="Times New Roman"/>
-          <w:bCs/>
-        </w:rPr>
-        <w:t xml:space="preserve"> et al. 2014</w:t>
-      </w:r>
-      <w:r>
-        <w:rPr>
-          <w:rFonts w:ascii="Times New Roman" w:hAnsi="Times New Roman" w:cs="Times New Roman"/>
-          <w:bCs/>
-        </w:rPr>
-        <w:t xml:space="preserve">). In any of these studies, low abundance potential </w:t>
-      </w:r>
-      <w:r>
-        <w:rPr>
-          <w:rFonts w:ascii="Times New Roman" w:hAnsi="Times New Roman" w:cs="Times New Roman"/>
-          <w:bCs/>
-        </w:rPr>
-        <w:t>diet</w:t>
-      </w:r>
-      <w:r>
-        <w:rPr>
-          <w:rFonts w:ascii="Times New Roman" w:hAnsi="Times New Roman" w:cs="Times New Roman"/>
-          <w:bCs/>
-        </w:rPr>
-        <w:t xml:space="preserve"> DNA could be even more hidden by high-biomass contaminant DNA (e.g. biomass and metabarcoding analysis in </w:t>
-      </w:r>
-      <w:proofErr w:type="spellStart"/>
-      <w:r>
-        <w:rPr>
-          <w:rFonts w:ascii="Times New Roman" w:hAnsi="Times New Roman" w:cs="Times New Roman"/>
-          <w:bCs/>
-        </w:rPr>
-        <w:t>Elbrecht</w:t>
-      </w:r>
-      <w:proofErr w:type="spellEnd"/>
-      <w:r>
-        <w:rPr>
-          <w:rFonts w:ascii="Times New Roman" w:hAnsi="Times New Roman" w:cs="Times New Roman"/>
-          <w:bCs/>
-        </w:rPr>
-        <w:t xml:space="preserve"> et al. 2017) and so recognizing and mitigating the risk of contamination is paramount. </w:t>
-      </w:r>
-    </w:p>
-    <w:p>
-      <w:pPr>
-        <w:rPr>
-          <w:rFonts w:ascii="Times New Roman" w:hAnsi="Times New Roman" w:cs="Times New Roman"/>
-          <w:bCs/>
-        </w:rPr>
-      </w:pPr>
-    </w:p>
-    <w:p>
-      <w:pPr>
-        <w:rPr>
-          <w:rFonts w:ascii="Times New Roman" w:hAnsi="Times New Roman" w:cs="Times New Roman"/>
-          <w:bCs/>
-        </w:rPr>
-      </w:pPr>
-      <w:r>
-        <w:rPr>
-          <w:rFonts w:ascii="Times New Roman" w:hAnsi="Times New Roman" w:cs="Times New Roman"/>
-          <w:bCs/>
-        </w:rPr>
-        <w:t>While it has not been systematically used in diet metabarcoding studies, s</w:t>
-      </w:r>
-      <w:r>
-        <w:rPr>
-          <w:rFonts w:ascii="Times New Roman" w:hAnsi="Times New Roman" w:cs="Times New Roman"/>
-          <w:bCs/>
-        </w:rPr>
-        <w:t>urface sterilization to reduce potential surface contamination has been utilized across disciplines in both single-</w:t>
-      </w:r>
-      <w:r>
-        <w:rPr>
-          <w:rFonts w:ascii="Times New Roman" w:hAnsi="Times New Roman" w:cs="Times New Roman"/>
-          <w:bCs/>
-        </w:rPr>
-        <w:t xml:space="preserve">interaction </w:t>
-      </w:r>
-      <w:r>
-        <w:rPr>
-          <w:rFonts w:ascii="Times New Roman" w:hAnsi="Times New Roman" w:cs="Times New Roman"/>
-          <w:bCs/>
-        </w:rPr>
-        <w:t xml:space="preserve">and high-throughput sequencing methodologies (e.g. </w:t>
-      </w:r>
-      <w:r>
-        <w:rPr>
-          <w:rFonts w:ascii="Times New Roman" w:hAnsi="Times New Roman" w:cs="Times New Roman"/>
-          <w:bCs/>
-        </w:rPr>
-        <w:t xml:space="preserve">single species: </w:t>
-      </w:r>
-      <w:r>
-        <w:rPr>
-          <w:rFonts w:ascii="Times New Roman" w:hAnsi="Times New Roman" w:cs="Times New Roman"/>
-          <w:bCs/>
-        </w:rPr>
-        <w:t xml:space="preserve">Greenstone et al. sterilization one, Linville et al. 2002, </w:t>
-      </w:r>
-      <w:r>
-        <w:rPr>
-          <w:rFonts w:ascii="Times New Roman" w:hAnsi="Times New Roman" w:cs="Times New Roman"/>
-          <w:bCs/>
-        </w:rPr>
-        <w:t xml:space="preserve">high-throughput: </w:t>
-      </w:r>
-      <w:r>
-        <w:rPr>
-          <w:rFonts w:ascii="Times New Roman" w:hAnsi="Times New Roman" w:cs="Times New Roman"/>
-          <w:bCs/>
-        </w:rPr>
-        <w:t xml:space="preserve">Zimmerman and </w:t>
-      </w:r>
-      <w:proofErr w:type="spellStart"/>
-      <w:r>
-        <w:rPr>
-          <w:rFonts w:ascii="Times New Roman" w:hAnsi="Times New Roman" w:cs="Times New Roman"/>
-          <w:bCs/>
-        </w:rPr>
-        <w:t>Vitousek</w:t>
-      </w:r>
-      <w:proofErr w:type="spellEnd"/>
-      <w:r>
-        <w:rPr>
-          <w:rFonts w:ascii="Times New Roman" w:hAnsi="Times New Roman" w:cs="Times New Roman"/>
-          <w:bCs/>
-        </w:rPr>
-        <w:t xml:space="preserve"> 2012</w:t>
-      </w:r>
-      <w:r>
-        <w:rPr>
-          <w:rFonts w:ascii="Times New Roman" w:hAnsi="Times New Roman" w:cs="Times New Roman"/>
-          <w:bCs/>
-        </w:rPr>
-        <w:t xml:space="preserve">, </w:t>
-      </w:r>
-      <w:proofErr w:type="spellStart"/>
-      <w:r>
-        <w:rPr>
-          <w:rFonts w:ascii="Times New Roman" w:hAnsi="Times New Roman" w:cs="Times New Roman"/>
-          <w:bCs/>
-        </w:rPr>
-        <w:t>Burgdorf</w:t>
-      </w:r>
-      <w:proofErr w:type="spellEnd"/>
-      <w:r>
-        <w:rPr>
-          <w:rFonts w:ascii="Times New Roman" w:hAnsi="Times New Roman" w:cs="Times New Roman"/>
-          <w:bCs/>
-        </w:rPr>
-        <w:t xml:space="preserve"> et al. 2014). While some fields</w:t>
-      </w:r>
-      <w:r>
-        <w:rPr>
-          <w:rFonts w:ascii="Times New Roman" w:hAnsi="Times New Roman" w:cs="Times New Roman"/>
-          <w:bCs/>
-        </w:rPr>
-        <w:t xml:space="preserve"> (e.g. fungal endophytes)</w:t>
-      </w:r>
-      <w:r>
-        <w:rPr>
-          <w:rFonts w:ascii="Times New Roman" w:hAnsi="Times New Roman" w:cs="Times New Roman"/>
-          <w:bCs/>
-        </w:rPr>
-        <w:t xml:space="preserve"> that use high throughput sequencing to describe community diversity</w:t>
-      </w:r>
-      <w:r>
-        <w:rPr>
-          <w:rFonts w:ascii="Times New Roman" w:hAnsi="Times New Roman" w:cs="Times New Roman"/>
-          <w:bCs/>
-        </w:rPr>
-        <w:t xml:space="preserve"> use surface sterilization </w:t>
-      </w:r>
-      <w:r>
-        <w:rPr>
-          <w:rFonts w:ascii="Times New Roman" w:hAnsi="Times New Roman" w:cs="Times New Roman"/>
-          <w:bCs/>
-        </w:rPr>
-        <w:t>as standard practice</w:t>
-      </w:r>
-      <w:r>
-        <w:rPr>
-          <w:rFonts w:ascii="Times New Roman" w:hAnsi="Times New Roman" w:cs="Times New Roman"/>
-          <w:bCs/>
-        </w:rPr>
-        <w:t xml:space="preserve">, these methods can vary greatly (e.g. using </w:t>
-      </w:r>
-      <w:r>
-        <w:rPr>
-          <w:rFonts w:ascii="Times New Roman" w:hAnsi="Times New Roman" w:cs="Times New Roman"/>
-          <w:bCs/>
-        </w:rPr>
-        <w:t>washes of different disinfectants</w:t>
-      </w:r>
-      <w:r>
-        <w:rPr>
-          <w:rFonts w:ascii="Times New Roman" w:hAnsi="Times New Roman" w:cs="Times New Roman"/>
-          <w:bCs/>
-        </w:rPr>
-        <w:t xml:space="preserve"> </w:t>
-      </w:r>
-      <w:r>
-        <w:rPr>
-          <w:rFonts w:ascii="Times New Roman" w:hAnsi="Times New Roman" w:cs="Times New Roman"/>
-          <w:bCs/>
-        </w:rPr>
-        <w:t>or sonication</w:t>
-      </w:r>
-      <w:r>
-        <w:rPr>
-          <w:rFonts w:ascii="Times New Roman" w:hAnsi="Times New Roman" w:cs="Times New Roman"/>
-          <w:bCs/>
-        </w:rPr>
-        <w:t xml:space="preserve">; </w:t>
-      </w:r>
-      <w:proofErr w:type="spellStart"/>
-      <w:r>
-        <w:rPr>
-          <w:rFonts w:ascii="Times New Roman" w:hAnsi="Times New Roman" w:cs="Times New Roman"/>
-          <w:bCs/>
-        </w:rPr>
-        <w:t>Burgdorf</w:t>
-      </w:r>
-      <w:proofErr w:type="spellEnd"/>
-      <w:r>
-        <w:rPr>
-          <w:rFonts w:ascii="Times New Roman" w:hAnsi="Times New Roman" w:cs="Times New Roman"/>
-          <w:bCs/>
-        </w:rPr>
-        <w:t xml:space="preserve"> et al. 2014) and often depend on the aspects of the tissues used (e.g. how sensitive they are to</w:t>
-      </w:r>
-      <w:r>
-        <w:rPr>
-          <w:rFonts w:ascii="Times New Roman" w:hAnsi="Times New Roman" w:cs="Times New Roman"/>
-          <w:bCs/>
-        </w:rPr>
-        <w:t xml:space="preserve"> sterilization-induced</w:t>
-      </w:r>
-      <w:r>
-        <w:rPr>
-          <w:rFonts w:ascii="Times New Roman" w:hAnsi="Times New Roman" w:cs="Times New Roman"/>
-          <w:bCs/>
-        </w:rPr>
-        <w:t xml:space="preserve"> degradation; Hallman et al. 1997).</w:t>
-      </w:r>
-      <w:r>
-        <w:rPr>
-          <w:rFonts w:ascii="Times New Roman" w:hAnsi="Times New Roman" w:cs="Times New Roman"/>
-          <w:bCs/>
-        </w:rPr>
-        <w:t xml:space="preserve"> The field of fungal endophyte research has developed informed protocols based on decades of research into best practices and study-specific considerations </w:t>
-      </w:r>
-      <w:r>
-        <w:rPr>
-          <w:rFonts w:ascii="Times New Roman" w:hAnsi="Times New Roman" w:cs="Times New Roman"/>
-          <w:bCs/>
-        </w:rPr>
-        <w:t>(Brown et al. 2018)</w:t>
-      </w:r>
-      <w:r>
-        <w:rPr>
-          <w:rFonts w:ascii="Times New Roman" w:hAnsi="Times New Roman" w:cs="Times New Roman"/>
-          <w:bCs/>
-        </w:rPr>
-        <w:t>. Conversely,</w:t>
-      </w:r>
-      <w:r>
-        <w:rPr>
-          <w:rFonts w:ascii="Times New Roman" w:hAnsi="Times New Roman" w:cs="Times New Roman"/>
-          <w:bCs/>
-        </w:rPr>
-        <w:t xml:space="preserve"> the field of diet metabarcoding, particularly when determining diet from full individuals, has not developed a similarly systematic approach (e.g. </w:t>
-      </w:r>
-      <w:r>
-        <w:rPr>
-          <w:rFonts w:ascii="Times New Roman" w:hAnsi="Times New Roman" w:cs="Times New Roman"/>
-          <w:bCs/>
-        </w:rPr>
-        <w:t>ethanol washes in</w:t>
-      </w:r>
-      <w:r>
-        <w:rPr>
-          <w:rFonts w:ascii="Times New Roman" w:hAnsi="Times New Roman" w:cs="Times New Roman"/>
-          <w:bCs/>
-        </w:rPr>
-        <w:t xml:space="preserve"> </w:t>
-      </w:r>
-      <w:r>
-        <w:rPr>
-          <w:rFonts w:ascii="Times New Roman" w:hAnsi="Times New Roman" w:cs="Times New Roman"/>
-          <w:bCs/>
-        </w:rPr>
-        <w:t>Doña et al. 2019</w:t>
-      </w:r>
-      <w:r>
-        <w:rPr>
-          <w:rFonts w:ascii="Times New Roman" w:hAnsi="Times New Roman" w:cs="Times New Roman"/>
-          <w:bCs/>
-        </w:rPr>
-        <w:t>,</w:t>
-      </w:r>
-      <w:r>
-        <w:rPr>
-          <w:rFonts w:ascii="Times New Roman" w:hAnsi="Times New Roman" w:cs="Times New Roman"/>
-          <w:bCs/>
-        </w:rPr>
-        <w:t xml:space="preserve"> bleach washes in </w:t>
-      </w:r>
-      <w:proofErr w:type="spellStart"/>
-      <w:r>
-        <w:rPr>
-          <w:rFonts w:ascii="Times New Roman" w:hAnsi="Times New Roman" w:cs="Times New Roman"/>
-          <w:bCs/>
-        </w:rPr>
-        <w:t>Anslan</w:t>
-      </w:r>
-      <w:proofErr w:type="spellEnd"/>
-      <w:r>
-        <w:rPr>
-          <w:rFonts w:ascii="Times New Roman" w:hAnsi="Times New Roman" w:cs="Times New Roman"/>
-          <w:bCs/>
-        </w:rPr>
-        <w:t xml:space="preserve"> et al. 2016</w:t>
-      </w:r>
-      <w:r>
-        <w:rPr>
-          <w:rFonts w:ascii="Times New Roman" w:hAnsi="Times New Roman" w:cs="Times New Roman"/>
-          <w:bCs/>
-        </w:rPr>
-        <w:t xml:space="preserve">, no sterilization in </w:t>
-      </w:r>
-      <w:commentRangeStart w:id="1"/>
-      <w:proofErr w:type="spellStart"/>
-      <w:r>
-        <w:rPr>
-          <w:rFonts w:ascii="Times New Roman" w:hAnsi="Times New Roman" w:cs="Times New Roman"/>
-          <w:bCs/>
-        </w:rPr>
-        <w:t>Wirta</w:t>
-      </w:r>
-      <w:proofErr w:type="spellEnd"/>
-      <w:r>
-        <w:rPr>
-          <w:rFonts w:ascii="Times New Roman" w:hAnsi="Times New Roman" w:cs="Times New Roman"/>
-          <w:bCs/>
-        </w:rPr>
-        <w:t xml:space="preserve"> et al. or Jacobsen et al. 2018</w:t>
-      </w:r>
-      <w:commentRangeEnd w:id="1"/>
-      <w:r>
-        <w:rPr>
-          <w:rStyle w:val="CommentReference"/>
-        </w:rPr>
-        <w:commentReference w:id="1"/>
-      </w:r>
-      <w:r>
-        <w:rPr>
-          <w:rFonts w:ascii="Times New Roman" w:hAnsi="Times New Roman" w:cs="Times New Roman"/>
-          <w:bCs/>
-        </w:rPr>
-        <w:t>)</w:t>
-      </w:r>
-      <w:r>
-        <w:rPr>
-          <w:rFonts w:ascii="Times New Roman" w:hAnsi="Times New Roman" w:cs="Times New Roman"/>
-          <w:bCs/>
-        </w:rPr>
-        <w:t>.</w:t>
-      </w:r>
-      <w:r>
-        <w:rPr>
-          <w:rFonts w:ascii="Times New Roman" w:hAnsi="Times New Roman" w:cs="Times New Roman"/>
-          <w:bCs/>
-        </w:rPr>
-        <w:t xml:space="preserve"> </w:t>
-      </w:r>
-      <w:r>
-        <w:rPr>
-          <w:rFonts w:ascii="Times New Roman" w:hAnsi="Times New Roman" w:cs="Times New Roman"/>
-          <w:bCs/>
-        </w:rPr>
-        <w:t xml:space="preserve">This lack of systemic surface sterilization in diet metabarcoding when using full individuals limits the ability to confidently assign DNA sequences to ingested diet items and to help discern study-specific considerations (e.g. likelihood of contamination or sensitivity of different consumer species to sterilization-induced </w:t>
-      </w:r>
-      <w:r>
-        <w:rPr>
-          <w:rFonts w:ascii="Times New Roman" w:hAnsi="Times New Roman" w:cs="Times New Roman"/>
-          <w:bCs/>
-        </w:rPr>
-        <w:lastRenderedPageBreak/>
-        <w:t xml:space="preserve">degradation). Indeed, the same methods seem to lead to degradation in one study while providing a robust dataset in another study (Greenstone versus Linville et al 2002), suggesting that a broader analysis of the costs and benefits of surface sterilization as well as limitations and study-specific considerations needs to be undertaken by the field. </w:t>
-      </w:r>
-    </w:p>
-    <w:p>
-      <w:pPr>
-        <w:rPr>
-          <w:rFonts w:ascii="Times New Roman" w:hAnsi="Times New Roman" w:cs="Times New Roman"/>
-          <w:bCs/>
-        </w:rPr>
-      </w:pPr>
-    </w:p>
-    <w:p>
-      <w:pPr>
-        <w:rPr>
-          <w:rFonts w:ascii="Times New Roman" w:hAnsi="Times New Roman" w:cs="Times New Roman"/>
-          <w:bCs/>
-        </w:rPr>
-      </w:pPr>
-      <w:r>
-        <w:rPr>
-          <w:rFonts w:ascii="Times New Roman" w:hAnsi="Times New Roman" w:cs="Times New Roman"/>
-          <w:bCs/>
-        </w:rPr>
-        <w:t>In this study, we look at the effects of surface contamination</w:t>
-      </w:r>
-      <w:r>
-        <w:rPr>
-          <w:rFonts w:ascii="Times New Roman" w:hAnsi="Times New Roman" w:cs="Times New Roman"/>
-          <w:bCs/>
-        </w:rPr>
-        <w:t xml:space="preserve"> and surface sterilization</w:t>
-      </w:r>
-      <w:r>
-        <w:rPr>
-          <w:rFonts w:ascii="Times New Roman" w:hAnsi="Times New Roman" w:cs="Times New Roman"/>
-          <w:bCs/>
-        </w:rPr>
-        <w:t xml:space="preserve"> on our understanding of consumer diets</w:t>
-      </w:r>
-      <w:r>
-        <w:rPr>
-          <w:rFonts w:ascii="Times New Roman" w:hAnsi="Times New Roman" w:cs="Times New Roman"/>
-          <w:bCs/>
-        </w:rPr>
-        <w:t>, specifically aiming to determine the costs and benefits of surface sterilization in DNA metabarcoding studies where the DNA of full organisms is used in analyses</w:t>
-      </w:r>
-      <w:r>
-        <w:rPr>
-          <w:rFonts w:ascii="Times New Roman" w:hAnsi="Times New Roman" w:cs="Times New Roman"/>
-          <w:bCs/>
-        </w:rPr>
-        <w:t xml:space="preserve">. </w:t>
-      </w:r>
-      <w:r>
-        <w:rPr>
-          <w:rFonts w:ascii="Times New Roman" w:hAnsi="Times New Roman" w:cs="Times New Roman"/>
-          <w:bCs/>
-        </w:rPr>
-        <w:t>We use</w:t>
-      </w:r>
-      <w:r>
-        <w:rPr>
-          <w:rFonts w:ascii="Times New Roman" w:hAnsi="Times New Roman" w:cs="Times New Roman"/>
-          <w:bCs/>
-        </w:rPr>
-        <w:t xml:space="preserve"> high throughput sequencing results</w:t>
-      </w:r>
-      <w:r>
-        <w:rPr>
-          <w:rFonts w:ascii="Times New Roman" w:hAnsi="Times New Roman" w:cs="Times New Roman"/>
-          <w:bCs/>
-        </w:rPr>
-        <w:t xml:space="preserve"> of the CO1 gene</w:t>
-      </w:r>
-      <w:r>
-        <w:rPr>
-          <w:rFonts w:ascii="Times New Roman" w:hAnsi="Times New Roman" w:cs="Times New Roman"/>
-          <w:bCs/>
-        </w:rPr>
-        <w:t xml:space="preserve"> </w:t>
-      </w:r>
-      <w:r>
-        <w:rPr>
-          <w:rFonts w:ascii="Times New Roman" w:hAnsi="Times New Roman" w:cs="Times New Roman"/>
-          <w:bCs/>
-        </w:rPr>
-        <w:t>from</w:t>
-      </w:r>
-      <w:r>
-        <w:rPr>
-          <w:rFonts w:ascii="Times New Roman" w:hAnsi="Times New Roman" w:cs="Times New Roman"/>
-          <w:bCs/>
-        </w:rPr>
-        <w:t xml:space="preserve"> the full body parts (opisthosomas) of invertebrate consumers (the spider, </w:t>
+        <w:t xml:space="preserve">analysis of the costs and benefits of surface sterilization as well as limitations and study-specific considerations needs to be undertaken by the field. </w:t>
+      </w:r>
+    </w:p>
+    <w:p>
+      <w:pPr>
+        <w:rPr>
+          <w:rFonts w:ascii="Times New Roman" w:hAnsi="Times New Roman" w:cs="Times New Roman"/>
+          <w:bCs/>
+        </w:rPr>
+      </w:pPr>
+    </w:p>
+    <w:p>
+      <w:pPr>
+        <w:rPr>
+          <w:rFonts w:ascii="Times New Roman" w:hAnsi="Times New Roman" w:cs="Times New Roman"/>
+          <w:bCs/>
+        </w:rPr>
+      </w:pPr>
+      <w:r>
+        <w:rPr>
+          <w:rFonts w:ascii="Times New Roman" w:hAnsi="Times New Roman" w:cs="Times New Roman"/>
+          <w:bCs/>
+        </w:rPr>
+        <w:t xml:space="preserve">In this study, we look at the effects of surface contamination and surface sterilization on our understanding of consumer diets, specifically aiming to determine the costs and benefits of surface sterilization in DNA metabarcoding studies where the DNA of full organisms is used in analyses. We use high throughput sequencing results of the CO1 gene from the full body parts (opisthosomas) of invertebrate consumers (the spider, </w:t>
       </w:r>
       <w:proofErr w:type="spellStart"/>
       <w:r>
@@ -1950,119 +761,7 @@
           <w:rFonts w:ascii="Times New Roman" w:hAnsi="Times New Roman" w:cs="Times New Roman"/>
           <w:bCs/>
         </w:rPr>
-        <w:t xml:space="preserve">) from two environments – a “contained” mesocosm environment in which we </w:t>
-      </w:r>
-      <w:r>
-        <w:rPr>
-          <w:rFonts w:ascii="Times New Roman" w:hAnsi="Times New Roman" w:cs="Times New Roman"/>
-          <w:bCs/>
-        </w:rPr>
-        <w:t>offered</w:t>
-      </w:r>
-      <w:r>
-        <w:rPr>
-          <w:rFonts w:ascii="Times New Roman" w:hAnsi="Times New Roman" w:cs="Times New Roman"/>
-          <w:bCs/>
-        </w:rPr>
-        <w:t xml:space="preserve"> </w:t>
-      </w:r>
-      <w:r>
-        <w:rPr>
-          <w:rFonts w:ascii="Times New Roman" w:hAnsi="Times New Roman" w:cs="Times New Roman"/>
-          <w:bCs/>
-        </w:rPr>
-        <w:t>consumers</w:t>
-      </w:r>
-      <w:r>
-        <w:rPr>
-          <w:rFonts w:ascii="Times New Roman" w:hAnsi="Times New Roman" w:cs="Times New Roman"/>
-          <w:bCs/>
-        </w:rPr>
-        <w:t xml:space="preserve"> a </w:t>
-      </w:r>
-      <w:r>
-        <w:rPr>
-          <w:rFonts w:ascii="Times New Roman" w:hAnsi="Times New Roman" w:cs="Times New Roman"/>
-          <w:bCs/>
-        </w:rPr>
-        <w:t xml:space="preserve">potential </w:t>
-      </w:r>
-      <w:r>
-        <w:rPr>
-          <w:rFonts w:ascii="Times New Roman" w:hAnsi="Times New Roman" w:cs="Times New Roman"/>
-          <w:bCs/>
-        </w:rPr>
-        <w:t>diet</w:t>
-      </w:r>
-      <w:r>
-        <w:rPr>
-          <w:rFonts w:ascii="Times New Roman" w:hAnsi="Times New Roman" w:cs="Times New Roman"/>
-          <w:bCs/>
-        </w:rPr>
-        <w:t xml:space="preserve"> item, and a natural field environment in which </w:t>
-      </w:r>
-      <w:r>
-        <w:rPr>
-          <w:rFonts w:ascii="Times New Roman" w:hAnsi="Times New Roman" w:cs="Times New Roman"/>
-          <w:bCs/>
-        </w:rPr>
-        <w:t xml:space="preserve">consumers </w:t>
-      </w:r>
-      <w:r>
-        <w:rPr>
-          <w:rFonts w:ascii="Times New Roman" w:hAnsi="Times New Roman" w:cs="Times New Roman"/>
-          <w:bCs/>
-        </w:rPr>
-        <w:t xml:space="preserve">could feed on available </w:t>
-      </w:r>
-      <w:r>
-        <w:rPr>
-          <w:rFonts w:ascii="Times New Roman" w:hAnsi="Times New Roman" w:cs="Times New Roman"/>
-          <w:bCs/>
-        </w:rPr>
-        <w:t>diet</w:t>
-      </w:r>
-      <w:r>
-        <w:rPr>
-          <w:rFonts w:ascii="Times New Roman" w:hAnsi="Times New Roman" w:cs="Times New Roman"/>
-          <w:bCs/>
-        </w:rPr>
-        <w:t xml:space="preserve"> items. </w:t>
-      </w:r>
-      <w:r>
-        <w:rPr>
-          <w:rFonts w:ascii="Times New Roman" w:hAnsi="Times New Roman" w:cs="Times New Roman"/>
-          <w:bCs/>
-        </w:rPr>
-        <w:t xml:space="preserve">In each environment, we surface sterilized </w:t>
-      </w:r>
-      <w:r>
-        <w:rPr>
-          <w:rFonts w:ascii="Times New Roman" w:hAnsi="Times New Roman" w:cs="Times New Roman"/>
-          <w:bCs/>
-        </w:rPr>
-        <w:t xml:space="preserve">half of the </w:t>
-      </w:r>
-      <w:r>
-        <w:rPr>
-          <w:rFonts w:ascii="Times New Roman" w:hAnsi="Times New Roman" w:cs="Times New Roman"/>
-          <w:bCs/>
-        </w:rPr>
-        <w:t>consumers</w:t>
-      </w:r>
-      <w:r>
-        <w:rPr>
-          <w:rFonts w:ascii="Times New Roman" w:hAnsi="Times New Roman" w:cs="Times New Roman"/>
-          <w:bCs/>
-        </w:rPr>
-        <w:t xml:space="preserve"> prior to DNA extraction </w:t>
-      </w:r>
-      <w:r>
-        <w:rPr>
-          <w:rFonts w:ascii="Times New Roman" w:hAnsi="Times New Roman" w:cs="Times New Roman"/>
-          <w:bCs/>
-        </w:rPr>
-        <w:t xml:space="preserve">using a series of washes in deionized water and a 1:10 dilution of </w:t>
+        <w:t xml:space="preserve">) from two environments – a “contained” mesocosm environment in which we offered consumers a potential diet item, and a natural field environment in which consumers could feed on available diet items. In each environment, we surface sterilized half of the consumers prior to DNA extraction using a series of washes in a 1:10 dilution of </w:t>
       </w:r>
       <w:proofErr w:type="spellStart"/>
       <w:r>
@@ -2078,128 +777,32 @@
           <w:rFonts w:ascii="Times New Roman" w:hAnsi="Times New Roman" w:cs="Times New Roman"/>
           <w:bCs/>
         </w:rPr>
-        <w:t>; we left the other half of consumers unsterilized</w:t>
-      </w:r>
-      <w:r>
-        <w:rPr>
-          <w:rFonts w:ascii="Times New Roman" w:hAnsi="Times New Roman" w:cs="Times New Roman"/>
-          <w:bCs/>
-        </w:rPr>
-        <w:t>. Specifically, we ask 1) Does surface sterilization alter the detection or diversity of potential diet items, suggesting that contaminants either hide or inflate diet data</w:t>
-      </w:r>
-      <w:r>
-        <w:rPr>
-          <w:rFonts w:ascii="Times New Roman" w:hAnsi="Times New Roman" w:cs="Times New Roman"/>
-          <w:bCs/>
-        </w:rPr>
-        <w:t>, and does this effect vary by environmental context (mesocosm versus field)</w:t>
-      </w:r>
-      <w:r>
-        <w:rPr>
-          <w:rFonts w:ascii="Times New Roman" w:hAnsi="Times New Roman" w:cs="Times New Roman"/>
-          <w:bCs/>
-        </w:rPr>
-        <w:t>? 2) Does surface sterilization lead to any negative effects suggesting that sterilization degrades the DNA of potential diet items? Our results</w:t>
-      </w:r>
-      <w:r>
-        <w:rPr>
-          <w:rFonts w:ascii="Times New Roman" w:hAnsi="Times New Roman" w:cs="Times New Roman"/>
-          <w:bCs/>
-        </w:rPr>
-        <w:t xml:space="preserve"> suggest minimal to no significant impacts of surface contamination on </w:t>
-      </w:r>
-      <w:r>
-        <w:rPr>
-          <w:rFonts w:ascii="Times New Roman" w:hAnsi="Times New Roman" w:cs="Times New Roman"/>
-          <w:bCs/>
-        </w:rPr>
-        <w:t>diet</w:t>
-      </w:r>
-      <w:r>
-        <w:rPr>
-          <w:rFonts w:ascii="Times New Roman" w:hAnsi="Times New Roman" w:cs="Times New Roman"/>
-          <w:bCs/>
-        </w:rPr>
-        <w:t xml:space="preserve"> detection or diversity</w:t>
-      </w:r>
-      <w:r>
-        <w:rPr>
-          <w:rFonts w:ascii="Times New Roman" w:hAnsi="Times New Roman" w:cs="Times New Roman"/>
-          <w:bCs/>
-        </w:rPr>
-        <w:t xml:space="preserve">, though in the mesocosm environment, some surface contamination may have influenced potential diet item detection. </w:t>
-      </w:r>
-      <w:r>
-        <w:rPr>
-          <w:rFonts w:ascii="Times New Roman" w:hAnsi="Times New Roman" w:cs="Times New Roman"/>
-          <w:bCs/>
-        </w:rPr>
-        <w:t>Furthermore, our results show a lack of n</w:t>
-      </w:r>
-      <w:r>
-        <w:rPr>
-          <w:rFonts w:ascii="Times New Roman" w:hAnsi="Times New Roman" w:cs="Times New Roman"/>
-          <w:bCs/>
-        </w:rPr>
-        <w:t xml:space="preserve">egative effects of surface sterilization (e.g. </w:t>
-      </w:r>
-      <w:r>
-        <w:rPr>
-          <w:rFonts w:ascii="Times New Roman" w:hAnsi="Times New Roman" w:cs="Times New Roman"/>
-          <w:bCs/>
-        </w:rPr>
-        <w:t xml:space="preserve">sterilization-induced </w:t>
-      </w:r>
-      <w:r>
-        <w:rPr>
-          <w:rFonts w:ascii="Times New Roman" w:hAnsi="Times New Roman" w:cs="Times New Roman"/>
-          <w:bCs/>
-        </w:rPr>
-        <w:t>degradation) for diet DNA metabarcodin</w:t>
-      </w:r>
-      <w:r>
-        <w:rPr>
-          <w:rFonts w:ascii="Times New Roman" w:hAnsi="Times New Roman" w:cs="Times New Roman"/>
-          <w:bCs/>
-        </w:rPr>
-        <w:t>g datasets</w:t>
-      </w:r>
-      <w:r>
-        <w:rPr>
-          <w:rFonts w:ascii="Times New Roman" w:hAnsi="Times New Roman" w:cs="Times New Roman"/>
-          <w:bCs/>
-        </w:rPr>
-        <w:t xml:space="preserve">. Given these results and the low cost (of time, data, or money) of </w:t>
-      </w:r>
-      <w:r>
-        <w:rPr>
-          <w:rFonts w:ascii="Times New Roman" w:hAnsi="Times New Roman" w:cs="Times New Roman"/>
-          <w:bCs/>
-        </w:rPr>
-        <w:t xml:space="preserve">many </w:t>
-      </w:r>
-      <w:r>
-        <w:rPr>
-          <w:rFonts w:ascii="Times New Roman" w:hAnsi="Times New Roman" w:cs="Times New Roman"/>
-          <w:bCs/>
-        </w:rPr>
-        <w:t>surface sterilization</w:t>
-      </w:r>
-      <w:r>
-        <w:rPr>
-          <w:rFonts w:ascii="Times New Roman" w:hAnsi="Times New Roman" w:cs="Times New Roman"/>
-          <w:bCs/>
-        </w:rPr>
-        <w:t xml:space="preserve"> protocols</w:t>
-      </w:r>
-      <w:r>
-        <w:rPr>
-          <w:rFonts w:ascii="Times New Roman" w:hAnsi="Times New Roman" w:cs="Times New Roman"/>
-          <w:bCs/>
-        </w:rPr>
-        <w:t xml:space="preserve">, it may be judicious to surface sterilize full consumers prior to DNA extraction for diet metabarcoding. </w:t>
-      </w:r>
-    </w:p>
+        <w:t xml:space="preserve"> and deionized water; we left the other half of consumers unsterilized. Specifically, we ask 1) Does surface sterilization alter the detection or diversity of potential diet items, suggesting that contaminants either hide or inflate diet data, and does this effect vary by environmental context (mesocosm versus field)? </w:t>
+      </w:r>
+      <w:commentRangeStart w:id="1"/>
+      <w:r>
+        <w:rPr>
+          <w:rFonts w:ascii="Times New Roman" w:hAnsi="Times New Roman" w:cs="Times New Roman"/>
+          <w:bCs/>
+        </w:rPr>
+        <w:t xml:space="preserve">2) Does surface sterilization lead to any negative effects suggesting that sterilization degrades the DNA of potential diet items? </w:t>
+      </w:r>
+      <w:commentRangeEnd w:id="1"/>
+      <w:r>
+        <w:rPr>
+          <w:rStyle w:val="CommentReference"/>
+        </w:rPr>
+        <w:commentReference w:id="1"/>
+      </w:r>
+      <w:r>
+        <w:rPr>
+          <w:rFonts w:ascii="Times New Roman" w:hAnsi="Times New Roman" w:cs="Times New Roman"/>
+          <w:bCs/>
+        </w:rPr>
+        <w:t xml:space="preserve">Our results suggest minimal to no significant impacts of surface contamination on diet detection or diversity, though in the mesocosm environment, some surface contamination may have influenced potential diet item detection. Furthermore, our results show a lack of negative effects of surface sterilization (e.g. sterilization-induced degradation) for diet DNA metabarcoding datasets. Given these results and the low cost (of time, data, or money) of many surface sterilization protocols, it may be judicious to surface sterilize full consumers prior to DNA extraction for diet metabarcoding. </w:t>
+      </w:r>
+    </w:p>
+    <w:p/>
     <w:p>
       <w:pPr>
         <w:rPr>
@@ -2772,15 +1375,7 @@
           <w:rFonts w:ascii="Times New Roman" w:hAnsi="Times New Roman" w:cs="Times New Roman"/>
           <w:bCs/>
         </w:rPr>
-        <w:t xml:space="preserve">in </w:t>
-      </w:r>
-      <w:r>
-        <w:rPr>
-          <w:rFonts w:ascii="Times New Roman" w:hAnsi="Times New Roman" w:cs="Times New Roman"/>
-          <w:bCs/>
-        </w:rPr>
-        <w:lastRenderedPageBreak/>
-        <w:t>each of these mesocosms</w:t>
+        <w:t>in each of these mesocosms</w:t>
       </w:r>
       <w:r>
         <w:rPr>
@@ -2835,7 +1430,15 @@
           <w:rFonts w:ascii="Times New Roman" w:hAnsi="Times New Roman" w:cs="Times New Roman"/>
           <w:bCs/>
         </w:rPr>
-        <w:t xml:space="preserve"> individuals were </w:t>
+        <w:t xml:space="preserve"> </w:t>
+      </w:r>
+      <w:r>
+        <w:rPr>
+          <w:rFonts w:ascii="Times New Roman" w:hAnsi="Times New Roman" w:cs="Times New Roman"/>
+          <w:bCs/>
+        </w:rPr>
+        <w:lastRenderedPageBreak/>
+        <w:t xml:space="preserve">individuals were </w:t>
       </w:r>
       <w:r>
         <w:rPr>
@@ -4218,7 +2821,28 @@
           <w:rFonts w:ascii="Times New Roman" w:hAnsi="Times New Roman" w:cs="Times New Roman"/>
           <w:bCs/>
         </w:rPr>
-        <w:t xml:space="preserve">. Thus, by keeping the supernatant, we aimed to </w:t>
+        <w:t xml:space="preserve">. Thus, by keeping the supernatant, we aimed to work with a sample that had a larger proportion of </w:t>
+      </w:r>
+      <w:r>
+        <w:rPr>
+          <w:rFonts w:ascii="Times New Roman" w:hAnsi="Times New Roman" w:cs="Times New Roman"/>
+          <w:bCs/>
+        </w:rPr>
+        <w:t>diet</w:t>
+      </w:r>
+      <w:r>
+        <w:rPr>
+          <w:rFonts w:ascii="Times New Roman" w:hAnsi="Times New Roman" w:cs="Times New Roman"/>
+          <w:bCs/>
+        </w:rPr>
+        <w:t xml:space="preserve"> DNA after removing some </w:t>
+      </w:r>
+      <w:r>
+        <w:rPr>
+          <w:rFonts w:ascii="Times New Roman" w:hAnsi="Times New Roman" w:cs="Times New Roman"/>
+          <w:bCs/>
+        </w:rPr>
+        <w:t xml:space="preserve">consumer </w:t>
       </w:r>
       <w:r>
         <w:rPr>
@@ -4226,34 +2850,6 @@
           <w:bCs/>
         </w:rPr>
         <w:lastRenderedPageBreak/>
-        <w:t xml:space="preserve">work with a sample that had a larger proportion of </w:t>
-      </w:r>
-      <w:r>
-        <w:rPr>
-          <w:rFonts w:ascii="Times New Roman" w:hAnsi="Times New Roman" w:cs="Times New Roman"/>
-          <w:bCs/>
-        </w:rPr>
-        <w:t>diet</w:t>
-      </w:r>
-      <w:r>
-        <w:rPr>
-          <w:rFonts w:ascii="Times New Roman" w:hAnsi="Times New Roman" w:cs="Times New Roman"/>
-          <w:bCs/>
-        </w:rPr>
-        <w:t xml:space="preserve"> DNA after removing some </w:t>
-      </w:r>
-      <w:r>
-        <w:rPr>
-          <w:rFonts w:ascii="Times New Roman" w:hAnsi="Times New Roman" w:cs="Times New Roman"/>
-          <w:bCs/>
-        </w:rPr>
-        <w:t xml:space="preserve">consumer </w:t>
-      </w:r>
-      <w:r>
-        <w:rPr>
-          <w:rFonts w:ascii="Times New Roman" w:hAnsi="Times New Roman" w:cs="Times New Roman"/>
-          <w:bCs/>
-        </w:rPr>
         <w:t>DNA that bound to beads (</w:t>
       </w:r>
       <w:proofErr w:type="spellStart"/>
@@ -5661,7 +4257,39 @@
           <w:rFonts w:ascii="Times New Roman" w:hAnsi="Times New Roman" w:cs="Times New Roman"/>
           <w:bCs/>
         </w:rPr>
-        <w:t xml:space="preserve"> XP bead ratio of 0.7x. We determined </w:t>
+        <w:t xml:space="preserve"> XP bead ratio of 0.7x. We determined the average length of the gene region using an Agilent </w:t>
+      </w:r>
+      <w:proofErr w:type="spellStart"/>
+      <w:r>
+        <w:rPr>
+          <w:rFonts w:ascii="Times New Roman" w:hAnsi="Times New Roman" w:cs="Times New Roman"/>
+          <w:bCs/>
+        </w:rPr>
+        <w:t>TapeStation</w:t>
+      </w:r>
+      <w:proofErr w:type="spellEnd"/>
+      <w:r>
+        <w:rPr>
+          <w:rFonts w:ascii="Times New Roman" w:hAnsi="Times New Roman" w:cs="Times New Roman"/>
+          <w:bCs/>
+        </w:rPr>
+        <w:t xml:space="preserve"> with a D1000 </w:t>
+      </w:r>
+      <w:proofErr w:type="spellStart"/>
+      <w:r>
+        <w:rPr>
+          <w:rFonts w:ascii="Times New Roman" w:hAnsi="Times New Roman" w:cs="Times New Roman"/>
+          <w:bCs/>
+        </w:rPr>
+        <w:t>ScreenTape</w:t>
+      </w:r>
+      <w:proofErr w:type="spellEnd"/>
+      <w:r>
+        <w:rPr>
+          <w:rFonts w:ascii="Times New Roman" w:hAnsi="Times New Roman" w:cs="Times New Roman"/>
+          <w:bCs/>
+        </w:rPr>
+        <w:t xml:space="preserve"> </w:t>
       </w:r>
       <w:r>
         <w:rPr>
@@ -5669,39 +4297,7 @@
           <w:bCs/>
         </w:rPr>
         <w:lastRenderedPageBreak/>
-        <w:t xml:space="preserve">the average length of the gene region using an Agilent </w:t>
-      </w:r>
-      <w:proofErr w:type="spellStart"/>
-      <w:r>
-        <w:rPr>
-          <w:rFonts w:ascii="Times New Roman" w:hAnsi="Times New Roman" w:cs="Times New Roman"/>
-          <w:bCs/>
-        </w:rPr>
-        <w:t>TapeStation</w:t>
-      </w:r>
-      <w:proofErr w:type="spellEnd"/>
-      <w:r>
-        <w:rPr>
-          <w:rFonts w:ascii="Times New Roman" w:hAnsi="Times New Roman" w:cs="Times New Roman"/>
-          <w:bCs/>
-        </w:rPr>
-        <w:t xml:space="preserve"> with a D1000 </w:t>
-      </w:r>
-      <w:proofErr w:type="spellStart"/>
-      <w:r>
-        <w:rPr>
-          <w:rFonts w:ascii="Times New Roman" w:hAnsi="Times New Roman" w:cs="Times New Roman"/>
-          <w:bCs/>
-        </w:rPr>
-        <w:t>ScreenTape</w:t>
-      </w:r>
-      <w:proofErr w:type="spellEnd"/>
-      <w:r>
-        <w:rPr>
-          <w:rFonts w:ascii="Times New Roman" w:hAnsi="Times New Roman" w:cs="Times New Roman"/>
-          <w:bCs/>
-        </w:rPr>
-        <w:t xml:space="preserve"> System following the standard protocol from the quick start </w:t>
+        <w:t xml:space="preserve">System following the standard protocol from the quick start </w:t>
       </w:r>
       <w:r>
         <w:rPr>
@@ -6816,29 +5412,22 @@
           <w:rFonts w:ascii="Times New Roman" w:hAnsi="Times New Roman" w:cs="Times New Roman"/>
           <w:bCs/>
         </w:rPr>
-        <w:t xml:space="preserve">our data for error that arises during </w:t>
-      </w:r>
+        <w:t>our data for error that arises during the sequencing process</w:t>
+      </w:r>
+      <w:r>
+        <w:rPr>
+          <w:rFonts w:ascii="Times New Roman" w:hAnsi="Times New Roman" w:cs="Times New Roman"/>
+          <w:bCs/>
+        </w:rPr>
+        <w:t xml:space="preserve"> (from either sequence hopping or crosstalk; Weng et al. 2017, van der </w:t>
+      </w:r>
+      <w:proofErr w:type="spellStart"/>
       <w:r>
         <w:rPr>
           <w:rFonts w:ascii="Times New Roman" w:hAnsi="Times New Roman" w:cs="Times New Roman"/>
           <w:bCs/>
         </w:rPr>
         <w:lastRenderedPageBreak/>
-        <w:t>the sequencing process</w:t>
-      </w:r>
-      <w:r>
-        <w:rPr>
-          <w:rFonts w:ascii="Times New Roman" w:hAnsi="Times New Roman" w:cs="Times New Roman"/>
-          <w:bCs/>
-        </w:rPr>
-        <w:t xml:space="preserve"> (from either sequence hopping or crosstalk; Weng et al. 2017, van der </w:t>
-      </w:r>
-      <w:proofErr w:type="spellStart"/>
-      <w:r>
-        <w:rPr>
-          <w:rFonts w:ascii="Times New Roman" w:hAnsi="Times New Roman" w:cs="Times New Roman"/>
-          <w:bCs/>
-        </w:rPr>
         <w:t>Valk</w:t>
       </w:r>
       <w:proofErr w:type="spellEnd"/>
@@ -7634,15 +6223,7 @@
           <w:rFonts w:ascii="Times New Roman" w:hAnsi="Times New Roman" w:cs="Times New Roman"/>
           <w:bCs/>
         </w:rPr>
-        <w:t xml:space="preserve"> because BLAST and BOLD matched multiple ASVs to the same species taxonomy, we concatenated all ASVs based on shared taxonomic assignment </w:t>
-      </w:r>
-      <w:r>
-        <w:rPr>
-          <w:rFonts w:ascii="Times New Roman" w:hAnsi="Times New Roman" w:cs="Times New Roman"/>
-          <w:bCs/>
-        </w:rPr>
-        <w:lastRenderedPageBreak/>
-        <w:t xml:space="preserve">(i.e. multiple ASVs matched to </w:t>
+        <w:t xml:space="preserve"> because BLAST and BOLD matched multiple ASVs to the same species taxonomy, we concatenated all ASVs based on shared taxonomic assignment (i.e. multiple ASVs matched to </w:t>
       </w:r>
       <w:r>
         <w:rPr>
@@ -7692,7 +6273,15 @@
           <w:rFonts w:ascii="Times New Roman" w:hAnsi="Times New Roman" w:cs="Times New Roman"/>
           <w:bCs/>
         </w:rPr>
-        <w:t xml:space="preserve"> taxonomy with cumulative read abundance). </w:t>
+        <w:t xml:space="preserve"> taxonomy </w:t>
+      </w:r>
+      <w:r>
+        <w:rPr>
+          <w:rFonts w:ascii="Times New Roman" w:hAnsi="Times New Roman" w:cs="Times New Roman"/>
+          <w:bCs/>
+        </w:rPr>
+        <w:lastRenderedPageBreak/>
+        <w:t xml:space="preserve">with cumulative read abundance). </w:t>
       </w:r>
       <w:r>
         <w:rPr>
@@ -8475,7 +7064,7 @@
           <w:bCs/>
           <w:highlight w:val="lightGray"/>
         </w:rPr>
-        <w:t xml:space="preserve"> For per sample diet proportional read abundance for both sets of consumers, we assessed per sample proportional abundance of diet in consumers with diet detected using generalized linear models with the number of diet DNA reads per sample as the response variable, surface sterilization treatment as a fixed effect and a Poisson or negative binomial distribution (to correct for overdispersion when needed; because we had rarefied to equal sampling depth, total read abundance is directly proportional to the proportion of total reads attributed to diet DNA). For </w:t>
+        <w:t xml:space="preserve"> For per sample diet proportional read abundance for both sets of consumers, we assessed per sample proportional abundance of diet in consumers with diet detected using generalized linear models with the number of diet DNA reads per sample as the response variable, surface sterilization treatment as a fixed effect and a Poisson or negative binomial distribution (to correct for overdispersion when needed; because we had rarefied to equal sampling depth, total read abundance is directly proportional to the proportion of total reads attributed to diet DNA). For the mesocosm consumers, we also explored the effect of possible DNA degradation on known </w:t>
       </w:r>
       <w:r>
         <w:rPr>
@@ -8484,7 +7073,7 @@
           <w:highlight w:val="lightGray"/>
         </w:rPr>
         <w:lastRenderedPageBreak/>
-        <w:t xml:space="preserve">the mesocosm consumers, we also explored the effect of possible DNA degradation on known diet DNA by also running similar models for the number of consumer sequence reads in each sample and the number of other diet reads (not the fed diet item) in each sample (which we expected to find within the timeframe of our feeding trials based on results from another study; </w:t>
+        <w:t xml:space="preserve">diet DNA by also running similar models for the number of consumer sequence reads in each sample and the number of other diet reads (not the fed diet item) in each sample (which we expected to find within the timeframe of our feeding trials based on results from another study; </w:t>
       </w:r>
       <w:proofErr w:type="spellStart"/>
       <w:r>
@@ -9495,6 +8084,34 @@
           <w:rFonts w:ascii="Times New Roman" w:hAnsi="Times New Roman" w:cs="Times New Roman"/>
           <w:bCs/>
         </w:rPr>
+        <w:t>consumer</w:t>
+      </w:r>
+      <w:r>
+        <w:rPr>
+          <w:rFonts w:ascii="Times New Roman" w:hAnsi="Times New Roman" w:cs="Times New Roman"/>
+          <w:bCs/>
+        </w:rPr>
+        <w:t xml:space="preserve">s when unsterilized to 50% of all </w:t>
+      </w:r>
+      <w:r>
+        <w:rPr>
+          <w:rFonts w:ascii="Times New Roman" w:hAnsi="Times New Roman" w:cs="Times New Roman"/>
+          <w:bCs/>
+        </w:rPr>
+        <w:t>consumer</w:t>
+      </w:r>
+      <w:r>
+        <w:rPr>
+          <w:rFonts w:ascii="Times New Roman" w:hAnsi="Times New Roman" w:cs="Times New Roman"/>
+          <w:bCs/>
+        </w:rPr>
+        <w:t xml:space="preserve">s when surface sterilized. For field </w:t>
+      </w:r>
+      <w:r>
+        <w:rPr>
+          <w:rFonts w:ascii="Times New Roman" w:hAnsi="Times New Roman" w:cs="Times New Roman"/>
+          <w:bCs/>
+        </w:rPr>
         <w:lastRenderedPageBreak/>
         <w:t>consumer</w:t>
       </w:r>
@@ -9503,34 +8120,6 @@
           <w:rFonts w:ascii="Times New Roman" w:hAnsi="Times New Roman" w:cs="Times New Roman"/>
           <w:bCs/>
         </w:rPr>
-        <w:t xml:space="preserve">s when unsterilized to 50% of all </w:t>
-      </w:r>
-      <w:r>
-        <w:rPr>
-          <w:rFonts w:ascii="Times New Roman" w:hAnsi="Times New Roman" w:cs="Times New Roman"/>
-          <w:bCs/>
-        </w:rPr>
-        <w:t>consumer</w:t>
-      </w:r>
-      <w:r>
-        <w:rPr>
-          <w:rFonts w:ascii="Times New Roman" w:hAnsi="Times New Roman" w:cs="Times New Roman"/>
-          <w:bCs/>
-        </w:rPr>
-        <w:t xml:space="preserve">s when surface sterilized. For field </w:t>
-      </w:r>
-      <w:r>
-        <w:rPr>
-          <w:rFonts w:ascii="Times New Roman" w:hAnsi="Times New Roman" w:cs="Times New Roman"/>
-          <w:bCs/>
-        </w:rPr>
-        <w:t>consumer</w:t>
-      </w:r>
-      <w:r>
-        <w:rPr>
-          <w:rFonts w:ascii="Times New Roman" w:hAnsi="Times New Roman" w:cs="Times New Roman"/>
-          <w:bCs/>
-        </w:rPr>
         <w:t xml:space="preserve">s, </w:t>
       </w:r>
       <w:r>
@@ -11057,7 +9646,14 @@
           <w:rFonts w:ascii="Times New Roman" w:hAnsi="Times New Roman" w:cs="Times New Roman"/>
           <w:bCs/>
         </w:rPr>
-        <w:t xml:space="preserve"> DNA detection, abundance, or richness in field-collected consumers (suggesting </w:t>
+        <w:t xml:space="preserve"> DNA detection, abundance, or richness in field-collected consumers (suggesting that sterilization method did not degrade DNA</w:t>
+      </w:r>
+      <w:r>
+        <w:rPr>
+          <w:rFonts w:ascii="Times New Roman" w:hAnsi="Times New Roman" w:cs="Times New Roman"/>
+          <w:bCs/>
+        </w:rPr>
+        <w:t xml:space="preserve">, further validated by our supplementary results, </w:t>
       </w:r>
       <w:r>
         <w:rPr>
@@ -11065,14 +9661,7 @@
           <w:bCs/>
         </w:rPr>
         <w:lastRenderedPageBreak/>
-        <w:t>that sterilization method did not degrade DNA</w:t>
-      </w:r>
-      <w:r>
-        <w:rPr>
-          <w:rFonts w:ascii="Times New Roman" w:hAnsi="Times New Roman" w:cs="Times New Roman"/>
-          <w:bCs/>
-        </w:rPr>
-        <w:t>, further validated by our supplementary results, SUPPLEMENT</w:t>
+        <w:t>SUPPLEMENT</w:t>
       </w:r>
       <w:r>
         <w:rPr>
@@ -11894,7 +10483,37 @@
           <w:rFonts w:ascii="Times New Roman" w:hAnsi="Times New Roman" w:cs="Times New Roman"/>
           <w:bCs/>
         </w:rPr>
-        <w:t xml:space="preserve"> handle </w:t>
+        <w:t xml:space="preserve"> handle similar-sized </w:t>
+      </w:r>
+      <w:r>
+        <w:rPr>
+          <w:rFonts w:ascii="Times New Roman" w:hAnsi="Times New Roman" w:cs="Times New Roman"/>
+          <w:bCs/>
+        </w:rPr>
+        <w:t>diet</w:t>
+      </w:r>
+      <w:r>
+        <w:rPr>
+          <w:rFonts w:ascii="Times New Roman" w:hAnsi="Times New Roman" w:cs="Times New Roman"/>
+          <w:bCs/>
+        </w:rPr>
+        <w:t xml:space="preserve"> items in their natural diet (all </w:t>
+      </w:r>
+      <w:proofErr w:type="spellStart"/>
+      <w:r>
+        <w:rPr>
+          <w:rFonts w:ascii="Times New Roman" w:hAnsi="Times New Roman" w:cs="Times New Roman"/>
+          <w:bCs/>
+        </w:rPr>
+        <w:t>Blattodea</w:t>
+      </w:r>
+      <w:proofErr w:type="spellEnd"/>
+      <w:r>
+        <w:rPr>
+          <w:rFonts w:ascii="Times New Roman" w:hAnsi="Times New Roman" w:cs="Times New Roman"/>
+          <w:bCs/>
+        </w:rPr>
+        <w:t xml:space="preserve"> observed in wild diets are similar in </w:t>
       </w:r>
       <w:r>
         <w:rPr>
@@ -11902,37 +10521,7 @@
           <w:bCs/>
         </w:rPr>
         <w:lastRenderedPageBreak/>
-        <w:t xml:space="preserve">similar-sized </w:t>
-      </w:r>
-      <w:r>
-        <w:rPr>
-          <w:rFonts w:ascii="Times New Roman" w:hAnsi="Times New Roman" w:cs="Times New Roman"/>
-          <w:bCs/>
-        </w:rPr>
-        <w:t>diet</w:t>
-      </w:r>
-      <w:r>
-        <w:rPr>
-          <w:rFonts w:ascii="Times New Roman" w:hAnsi="Times New Roman" w:cs="Times New Roman"/>
-          <w:bCs/>
-        </w:rPr>
-        <w:t xml:space="preserve"> items in their natural diet (all </w:t>
-      </w:r>
-      <w:proofErr w:type="spellStart"/>
-      <w:r>
-        <w:rPr>
-          <w:rFonts w:ascii="Times New Roman" w:hAnsi="Times New Roman" w:cs="Times New Roman"/>
-          <w:bCs/>
-        </w:rPr>
-        <w:t>Blattodea</w:t>
-      </w:r>
-      <w:proofErr w:type="spellEnd"/>
-      <w:r>
-        <w:rPr>
-          <w:rFonts w:ascii="Times New Roman" w:hAnsi="Times New Roman" w:cs="Times New Roman"/>
-          <w:bCs/>
-        </w:rPr>
-        <w:t xml:space="preserve"> observed in wild diets are similar in size to </w:t>
+        <w:t xml:space="preserve">size to </w:t>
       </w:r>
       <w:r>
         <w:rPr>
@@ -13024,7 +11613,21 @@
           <w:rFonts w:ascii="Times New Roman" w:hAnsi="Times New Roman" w:cs="Times New Roman"/>
           <w:bCs/>
         </w:rPr>
-        <w:t xml:space="preserve">) because our predator is a known generalist that will consume invertebrates and vertebrates in this system. This means that </w:t>
+        <w:t xml:space="preserve">) because our predator is a known generalist that will consume invertebrates and vertebrates in this system. This means that this primer set could also detect a large suite of non-diet items. In </w:t>
+      </w:r>
+      <w:r>
+        <w:rPr>
+          <w:rFonts w:ascii="Times New Roman" w:hAnsi="Times New Roman" w:cs="Times New Roman"/>
+          <w:bCs/>
+        </w:rPr>
+        <w:t>our</w:t>
+      </w:r>
+      <w:r>
+        <w:rPr>
+          <w:rFonts w:ascii="Times New Roman" w:hAnsi="Times New Roman" w:cs="Times New Roman"/>
+          <w:bCs/>
+        </w:rPr>
+        <w:t xml:space="preserve"> study system on Palmyra </w:t>
       </w:r>
       <w:r>
         <w:rPr>
@@ -13032,21 +11635,7 @@
           <w:bCs/>
         </w:rPr>
         <w:lastRenderedPageBreak/>
-        <w:t xml:space="preserve">this primer set could also detect a large suite of non-diet items. In </w:t>
-      </w:r>
-      <w:r>
-        <w:rPr>
-          <w:rFonts w:ascii="Times New Roman" w:hAnsi="Times New Roman" w:cs="Times New Roman"/>
-          <w:bCs/>
-        </w:rPr>
-        <w:t>our</w:t>
-      </w:r>
-      <w:r>
-        <w:rPr>
-          <w:rFonts w:ascii="Times New Roman" w:hAnsi="Times New Roman" w:cs="Times New Roman"/>
-          <w:bCs/>
-        </w:rPr>
-        <w:t xml:space="preserve"> study system on Palmyra Atoll</w:t>
+        <w:t>Atoll</w:t>
       </w:r>
       <w:r>
         <w:rPr>
@@ -14067,37 +12656,253 @@
           <w:rFonts w:ascii="Times New Roman" w:hAnsi="Times New Roman" w:cs="Times New Roman"/>
           <w:bCs/>
         </w:rPr>
+        <w:t xml:space="preserve"> technology; Jain et al. 2015)</w:t>
+      </w:r>
+      <w:r>
+        <w:rPr>
+          <w:rFonts w:ascii="Times New Roman" w:hAnsi="Times New Roman" w:cs="Times New Roman"/>
+          <w:bCs/>
+        </w:rPr>
+        <w:t>, DNA-based diet approaches may surpass many other similar-</w:t>
+      </w:r>
+      <w:r>
+        <w:rPr>
+          <w:rFonts w:ascii="Times New Roman" w:hAnsi="Times New Roman" w:cs="Times New Roman"/>
+          <w:bCs/>
+        </w:rPr>
+        <w:lastRenderedPageBreak/>
+        <w:t>performing methods</w:t>
+      </w:r>
+      <w:r>
+        <w:rPr>
+          <w:rFonts w:ascii="Times New Roman" w:hAnsi="Times New Roman" w:cs="Times New Roman"/>
+          <w:bCs/>
+        </w:rPr>
+        <w:t xml:space="preserve"> (</w:t>
+      </w:r>
+      <w:r>
+        <w:rPr>
+          <w:rFonts w:ascii="Times New Roman" w:hAnsi="Times New Roman" w:cs="Times New Roman"/>
+          <w:bCs/>
+        </w:rPr>
+        <w:t>e.g.</w:t>
+      </w:r>
+      <w:r>
+        <w:rPr>
+          <w:rFonts w:ascii="Times New Roman" w:hAnsi="Times New Roman" w:cs="Times New Roman"/>
+          <w:bCs/>
+        </w:rPr>
         <w:t xml:space="preserve"> </w:t>
       </w:r>
-      <w:r>
-        <w:rPr>
-          <w:rFonts w:ascii="Times New Roman" w:hAnsi="Times New Roman" w:cs="Times New Roman"/>
-          <w:bCs/>
-        </w:rPr>
-        <w:lastRenderedPageBreak/>
-        <w:t>technology; Jain et al. 2015)</w:t>
-      </w:r>
-      <w:r>
-        <w:rPr>
-          <w:rFonts w:ascii="Times New Roman" w:hAnsi="Times New Roman" w:cs="Times New Roman"/>
-          <w:bCs/>
-        </w:rPr>
-        <w:t>, DNA-based diet approaches may surpass many other similar-performing methods</w:t>
-      </w:r>
-      <w:r>
-        <w:rPr>
-          <w:rFonts w:ascii="Times New Roman" w:hAnsi="Times New Roman" w:cs="Times New Roman"/>
-          <w:bCs/>
-        </w:rPr>
-        <w:t xml:space="preserve"> (</w:t>
-      </w:r>
-      <w:r>
-        <w:rPr>
-          <w:rFonts w:ascii="Times New Roman" w:hAnsi="Times New Roman" w:cs="Times New Roman"/>
-          <w:bCs/>
-        </w:rPr>
-        <w:t>e.g.</w:t>
-      </w:r>
+      <w:proofErr w:type="spellStart"/>
+      <w:r>
+        <w:rPr>
+          <w:rFonts w:ascii="Times New Roman" w:hAnsi="Times New Roman" w:cs="Times New Roman"/>
+          <w:bCs/>
+        </w:rPr>
+        <w:t>Riccioni</w:t>
+      </w:r>
+      <w:proofErr w:type="spellEnd"/>
+      <w:r>
+        <w:rPr>
+          <w:rFonts w:ascii="Times New Roman" w:hAnsi="Times New Roman" w:cs="Times New Roman"/>
+          <w:bCs/>
+        </w:rPr>
+        <w:t xml:space="preserve"> et al. 2018)</w:t>
+      </w:r>
+      <w:r>
+        <w:rPr>
+          <w:rFonts w:ascii="Times New Roman" w:hAnsi="Times New Roman" w:cs="Times New Roman"/>
+          <w:bCs/>
+        </w:rPr>
+        <w:t xml:space="preserve">. </w:t>
+      </w:r>
+      <w:r>
+        <w:rPr>
+          <w:rFonts w:ascii="Times New Roman" w:hAnsi="Times New Roman" w:cs="Times New Roman"/>
+          <w:bCs/>
+        </w:rPr>
+        <w:t xml:space="preserve">Being able to </w:t>
+      </w:r>
+      <w:r>
+        <w:rPr>
+          <w:rFonts w:ascii="Times New Roman" w:hAnsi="Times New Roman" w:cs="Times New Roman"/>
+          <w:bCs/>
+        </w:rPr>
+        <w:t xml:space="preserve">determine consumptive interactions </w:t>
+      </w:r>
+      <w:r>
+        <w:rPr>
+          <w:rFonts w:ascii="Times New Roman" w:hAnsi="Times New Roman" w:cs="Times New Roman"/>
+          <w:bCs/>
+        </w:rPr>
+        <w:t xml:space="preserve">for many species and environments for the first time </w:t>
+      </w:r>
+      <w:r>
+        <w:rPr>
+          <w:rFonts w:ascii="Times New Roman" w:hAnsi="Times New Roman" w:cs="Times New Roman"/>
+          <w:bCs/>
+        </w:rPr>
+        <w:t>will only continue to build a bigger picture of the complex structure of nature, and how species interactions can scale up to create unique ecosystems and ecosystem functions (</w:t>
+      </w:r>
+      <w:proofErr w:type="spellStart"/>
+      <w:r>
+        <w:rPr>
+          <w:rFonts w:ascii="Times New Roman" w:hAnsi="Times New Roman" w:cs="Times New Roman"/>
+          <w:bCs/>
+        </w:rPr>
+        <w:t>Pilosof</w:t>
+      </w:r>
+      <w:proofErr w:type="spellEnd"/>
+      <w:r>
+        <w:rPr>
+          <w:rFonts w:ascii="Times New Roman" w:hAnsi="Times New Roman" w:cs="Times New Roman"/>
+          <w:bCs/>
+        </w:rPr>
+        <w:t xml:space="preserve"> et al. 2017, Ives et al. 2005, Rudolf and Lafferty 2011</w:t>
+      </w:r>
+      <w:r>
+        <w:rPr>
+          <w:rFonts w:ascii="Times New Roman" w:hAnsi="Times New Roman" w:cs="Times New Roman"/>
+          <w:bCs/>
+        </w:rPr>
+        <w:t>, Brophy et al. 2017</w:t>
+      </w:r>
+      <w:r>
+        <w:rPr>
+          <w:rFonts w:ascii="Times New Roman" w:hAnsi="Times New Roman" w:cs="Times New Roman"/>
+          <w:bCs/>
+        </w:rPr>
+        <w:t xml:space="preserve">, </w:t>
+      </w:r>
+      <w:proofErr w:type="spellStart"/>
+      <w:r>
+        <w:rPr>
+          <w:rFonts w:ascii="Times New Roman" w:hAnsi="Times New Roman" w:cs="Times New Roman"/>
+          <w:bCs/>
+        </w:rPr>
+        <w:t>Orlofske</w:t>
+      </w:r>
+      <w:proofErr w:type="spellEnd"/>
+      <w:r>
+        <w:rPr>
+          <w:rFonts w:ascii="Times New Roman" w:hAnsi="Times New Roman" w:cs="Times New Roman"/>
+          <w:bCs/>
+        </w:rPr>
+        <w:t xml:space="preserve"> et al. 2012, Dunne et al. PARASITES</w:t>
+      </w:r>
+      <w:r>
+        <w:rPr>
+          <w:rFonts w:ascii="Times New Roman" w:hAnsi="Times New Roman" w:cs="Times New Roman"/>
+          <w:bCs/>
+        </w:rPr>
+        <w:t xml:space="preserve">). </w:t>
+      </w:r>
+      <w:r>
+        <w:rPr>
+          <w:rFonts w:ascii="Times New Roman" w:hAnsi="Times New Roman" w:cs="Times New Roman"/>
+          <w:bCs/>
+        </w:rPr>
+        <w:t>In addition to building more realistic models of community interactions, a</w:t>
+      </w:r>
+      <w:r>
+        <w:rPr>
+          <w:rFonts w:ascii="Times New Roman" w:hAnsi="Times New Roman" w:cs="Times New Roman"/>
+          <w:bCs/>
+        </w:rPr>
+        <w:t xml:space="preserve"> more complete picture of how consumptive interactions shape </w:t>
+      </w:r>
+      <w:r>
+        <w:rPr>
+          <w:rFonts w:ascii="Times New Roman" w:hAnsi="Times New Roman" w:cs="Times New Roman"/>
+          <w:bCs/>
+        </w:rPr>
+        <w:t xml:space="preserve">ecosystems </w:t>
+      </w:r>
+      <w:r>
+        <w:rPr>
+          <w:rFonts w:ascii="Times New Roman" w:hAnsi="Times New Roman" w:cs="Times New Roman"/>
+          <w:bCs/>
+        </w:rPr>
+        <w:t>could be key to predicting and curbing future biodiversity loss due to human change (</w:t>
+      </w:r>
+      <w:proofErr w:type="spellStart"/>
+      <w:r>
+        <w:rPr>
+          <w:rFonts w:ascii="Times New Roman" w:hAnsi="Times New Roman" w:cs="Times New Roman"/>
+          <w:bCs/>
+        </w:rPr>
+        <w:t>Tylianakis</w:t>
+      </w:r>
+      <w:proofErr w:type="spellEnd"/>
+      <w:r>
+        <w:rPr>
+          <w:rFonts w:ascii="Times New Roman" w:hAnsi="Times New Roman" w:cs="Times New Roman"/>
+          <w:bCs/>
+        </w:rPr>
+        <w:t xml:space="preserve"> et al. 2008, Harvey et al.2017).</w:t>
+      </w:r>
+    </w:p>
+    <w:p>
+      <w:pPr>
+        <w:rPr>
+          <w:rFonts w:ascii="Times New Roman" w:hAnsi="Times New Roman" w:cs="Times New Roman"/>
+          <w:bCs/>
+        </w:rPr>
+      </w:pPr>
+    </w:p>
+    <w:p>
+      <w:pPr>
+        <w:rPr>
+          <w:rFonts w:ascii="Times New Roman" w:hAnsi="Times New Roman" w:cs="Times New Roman"/>
+          <w:b/>
+        </w:rPr>
+      </w:pPr>
+      <w:r>
+        <w:rPr>
+          <w:rFonts w:ascii="Times New Roman" w:hAnsi="Times New Roman" w:cs="Times New Roman"/>
+          <w:b/>
+        </w:rPr>
+        <w:t>Acknowledgements</w:t>
+      </w:r>
+    </w:p>
+    <w:p>
+      <w:pPr>
+        <w:rPr>
+          <w:rFonts w:ascii="Times New Roman" w:hAnsi="Times New Roman" w:cs="Times New Roman"/>
+          <w:bCs/>
+        </w:rPr>
+      </w:pPr>
+      <w:r>
+        <w:rPr>
+          <w:rFonts w:ascii="Times New Roman" w:hAnsi="Times New Roman" w:cs="Times New Roman"/>
+          <w:bCs/>
+        </w:rPr>
+        <w:t xml:space="preserve">Field work for this project was funded by the National Science Foundation (DEB </w:t>
+      </w:r>
+      <w:r>
+        <w:rPr>
+          <w:rFonts w:ascii="Times New Roman" w:hAnsi="Times New Roman" w:cs="Times New Roman"/>
+          <w:bCs/>
+        </w:rPr>
+        <w:t>#1457371</w:t>
+      </w:r>
+      <w:r>
+        <w:rPr>
+          <w:rFonts w:ascii="Times New Roman" w:hAnsi="Times New Roman" w:cs="Times New Roman"/>
+          <w:bCs/>
+        </w:rPr>
+        <w:t xml:space="preserve">), National Geographic Society, and a Faculty Research Grant from the UC Santa Barbara Academic Senate. We would like to thank field technicians Carina Motta and Michelle Lee for help collecting samples for this project and laboratory technicians Emily Lutz and Tessa Chou for helping prepare genetic samples. We would like to thank the U.S. Fish and Wildlife Service and Palmyra Atoll Research Consortium for supporting field work for this project. We would like to thank Dr. </w:t>
+      </w:r>
+      <w:proofErr w:type="spellStart"/>
+      <w:r>
+        <w:rPr>
+          <w:rFonts w:ascii="Times New Roman" w:hAnsi="Times New Roman" w:cs="Times New Roman"/>
+          <w:bCs/>
+        </w:rPr>
+        <w:t>Ryoko</w:t>
+      </w:r>
+      <w:proofErr w:type="spellEnd"/>
       <w:r>
         <w:rPr>
           <w:rFonts w:ascii="Times New Roman" w:hAnsi="Times New Roman" w:cs="Times New Roman"/>
@@ -14111,7 +12916,7 @@
           <w:rFonts w:ascii="Times New Roman" w:hAnsi="Times New Roman" w:cs="Times New Roman"/>
           <w:bCs/>
         </w:rPr>
-        <w:t>Riccioni</w:t>
+        <w:t>Oono</w:t>
       </w:r>
       <w:proofErr w:type="spellEnd"/>
       <w:r>
@@ -14119,42 +12924,7 @@
           <w:rFonts w:ascii="Times New Roman" w:hAnsi="Times New Roman" w:cs="Times New Roman"/>
           <w:bCs/>
         </w:rPr>
-        <w:t xml:space="preserve"> et al. 2018)</w:t>
-      </w:r>
-      <w:r>
-        <w:rPr>
-          <w:rFonts w:ascii="Times New Roman" w:hAnsi="Times New Roman" w:cs="Times New Roman"/>
-          <w:bCs/>
-        </w:rPr>
-        <w:t xml:space="preserve">. </w:t>
-      </w:r>
-      <w:r>
-        <w:rPr>
-          <w:rFonts w:ascii="Times New Roman" w:hAnsi="Times New Roman" w:cs="Times New Roman"/>
-          <w:bCs/>
-        </w:rPr>
-        <w:t xml:space="preserve">Being able to </w:t>
-      </w:r>
-      <w:r>
-        <w:rPr>
-          <w:rFonts w:ascii="Times New Roman" w:hAnsi="Times New Roman" w:cs="Times New Roman"/>
-          <w:bCs/>
-        </w:rPr>
-        <w:t xml:space="preserve">determine consumptive interactions </w:t>
-      </w:r>
-      <w:r>
-        <w:rPr>
-          <w:rFonts w:ascii="Times New Roman" w:hAnsi="Times New Roman" w:cs="Times New Roman"/>
-          <w:bCs/>
-        </w:rPr>
-        <w:t xml:space="preserve">for many species and environments for the first time </w:t>
-      </w:r>
-      <w:r>
-        <w:rPr>
-          <w:rFonts w:ascii="Times New Roman" w:hAnsi="Times New Roman" w:cs="Times New Roman"/>
-          <w:bCs/>
-        </w:rPr>
-        <w:t>will only continue to build a bigger picture of the complex structure of nature, and how species interactions can scale up to create unique ecosystems and ecosystem functions (</w:t>
+        <w:t xml:space="preserve"> for use of her laboratory space and equipment. We acknowledge the use of the Biological Nanostructures Laboratory within the California </w:t>
       </w:r>
       <w:proofErr w:type="spellStart"/>
       <w:r>
@@ -14162,7 +12932,7 @@
           <w:rFonts w:ascii="Times New Roman" w:hAnsi="Times New Roman" w:cs="Times New Roman"/>
           <w:bCs/>
         </w:rPr>
-        <w:t>Pilosof</w:t>
+        <w:t>NanoSystems</w:t>
       </w:r>
       <w:proofErr w:type="spellEnd"/>
       <w:r>
@@ -14170,21 +12940,7 @@
           <w:rFonts w:ascii="Times New Roman" w:hAnsi="Times New Roman" w:cs="Times New Roman"/>
           <w:bCs/>
         </w:rPr>
-        <w:t xml:space="preserve"> et al. 2017, Ives et al. 2005, Rudolf and Lafferty 2011</w:t>
-      </w:r>
-      <w:r>
-        <w:rPr>
-          <w:rFonts w:ascii="Times New Roman" w:hAnsi="Times New Roman" w:cs="Times New Roman"/>
-          <w:bCs/>
-        </w:rPr>
-        <w:t>, Brophy et al. 2017</w:t>
-      </w:r>
-      <w:r>
-        <w:rPr>
-          <w:rFonts w:ascii="Times New Roman" w:hAnsi="Times New Roman" w:cs="Times New Roman"/>
-          <w:bCs/>
-        </w:rPr>
-        <w:t xml:space="preserve">, </w:t>
+        <w:t xml:space="preserve"> Institute, supported by the University of California (UC) Santa Barbara and the University of California Office of the President. We especially thank Dr. Jennifer Smith, manager of the Biological Nanostructures Laboratory for her assistance in preparing and troubleshooting our samples. We acknowledge the use of computational facilities at the Center for Scientific Computing (CSC), which was purchased with funds from the National Science Foundation (CNS-1725797) and is supported by the California </w:t>
       </w:r>
       <w:proofErr w:type="spellStart"/>
       <w:r>
@@ -14192,7 +12948,7 @@
           <w:rFonts w:ascii="Times New Roman" w:hAnsi="Times New Roman" w:cs="Times New Roman"/>
           <w:bCs/>
         </w:rPr>
-        <w:t>Orlofske</w:t>
+        <w:t>NanoSystems</w:t>
       </w:r>
       <w:proofErr w:type="spellEnd"/>
       <w:r>
@@ -14200,42 +12956,7 @@
           <w:rFonts w:ascii="Times New Roman" w:hAnsi="Times New Roman" w:cs="Times New Roman"/>
           <w:bCs/>
         </w:rPr>
-        <w:t xml:space="preserve"> et al. 2012, Dunne et al. PARASITES</w:t>
-      </w:r>
-      <w:r>
-        <w:rPr>
-          <w:rFonts w:ascii="Times New Roman" w:hAnsi="Times New Roman" w:cs="Times New Roman"/>
-          <w:bCs/>
-        </w:rPr>
-        <w:t xml:space="preserve">). </w:t>
-      </w:r>
-      <w:r>
-        <w:rPr>
-          <w:rFonts w:ascii="Times New Roman" w:hAnsi="Times New Roman" w:cs="Times New Roman"/>
-          <w:bCs/>
-        </w:rPr>
-        <w:t>In addition to building more realistic models of community interactions, a</w:t>
-      </w:r>
-      <w:r>
-        <w:rPr>
-          <w:rFonts w:ascii="Times New Roman" w:hAnsi="Times New Roman" w:cs="Times New Roman"/>
-          <w:bCs/>
-        </w:rPr>
-        <w:t xml:space="preserve"> more complete picture of how consumptive interactions shape </w:t>
-      </w:r>
-      <w:r>
-        <w:rPr>
-          <w:rFonts w:ascii="Times New Roman" w:hAnsi="Times New Roman" w:cs="Times New Roman"/>
-          <w:bCs/>
-        </w:rPr>
-        <w:t xml:space="preserve">ecosystems </w:t>
-      </w:r>
-      <w:r>
-        <w:rPr>
-          <w:rFonts w:ascii="Times New Roman" w:hAnsi="Times New Roman" w:cs="Times New Roman"/>
-          <w:bCs/>
-        </w:rPr>
-        <w:t>could be key to predicting and curbing future biodiversity loss due to human change (</w:t>
+        <w:t xml:space="preserve"> Institute and the Materials Research Science and Engineering Center (MRSEC; NSF DMR 1720256) at UC Santa Barbara. Drs. Chris </w:t>
       </w:r>
       <w:proofErr w:type="spellStart"/>
       <w:r>
@@ -14243,7 +12964,7 @@
           <w:rFonts w:ascii="Times New Roman" w:hAnsi="Times New Roman" w:cs="Times New Roman"/>
           <w:bCs/>
         </w:rPr>
-        <w:t>Tylianakis</w:t>
+        <w:t>Jerde</w:t>
       </w:r>
       <w:proofErr w:type="spellEnd"/>
       <w:r>
@@ -14251,16 +12972,54 @@
           <w:rFonts w:ascii="Times New Roman" w:hAnsi="Times New Roman" w:cs="Times New Roman"/>
           <w:bCs/>
         </w:rPr>
-        <w:t xml:space="preserve"> et al. 2008, Harvey et al.2017).</w:t>
-      </w:r>
-    </w:p>
-    <w:p>
-      <w:pPr>
-        <w:rPr>
-          <w:rFonts w:ascii="Times New Roman" w:hAnsi="Times New Roman" w:cs="Times New Roman"/>
-          <w:bCs/>
-        </w:rPr>
-      </w:pPr>
+        <w:t xml:space="preserve">, Mike Lee, and Ricardo Ramiro provided invaluable feedback on error statistics and bioinformatics protocols. </w:t>
+      </w:r>
+      <w:r>
+        <w:rPr>
+          <w:rFonts w:ascii="Times New Roman" w:hAnsi="Times New Roman" w:cs="Times New Roman"/>
+          <w:bCs/>
+        </w:rPr>
+        <w:t xml:space="preserve">We thank B. DiFiore, D. Orr, E. Forbes, H. Lowman, D. Preston, D. </w:t>
+      </w:r>
+      <w:proofErr w:type="spellStart"/>
+      <w:r>
+        <w:rPr>
+          <w:rFonts w:ascii="Times New Roman" w:hAnsi="Times New Roman" w:cs="Times New Roman"/>
+          <w:bCs/>
+        </w:rPr>
+        <w:t>Trovillion</w:t>
+      </w:r>
+      <w:proofErr w:type="spellEnd"/>
+      <w:r>
+        <w:rPr>
+          <w:rFonts w:ascii="Times New Roman" w:hAnsi="Times New Roman" w:cs="Times New Roman"/>
+          <w:bCs/>
+        </w:rPr>
+        <w:t xml:space="preserve">, E. Crone, E. Sauer, L. </w:t>
+      </w:r>
+      <w:proofErr w:type="spellStart"/>
+      <w:r>
+        <w:rPr>
+          <w:rFonts w:ascii="Times New Roman" w:hAnsi="Times New Roman" w:cs="Times New Roman"/>
+          <w:bCs/>
+        </w:rPr>
+        <w:t>Falke</w:t>
+      </w:r>
+      <w:proofErr w:type="spellEnd"/>
+      <w:r>
+        <w:rPr>
+          <w:rFonts w:ascii="Times New Roman" w:hAnsi="Times New Roman" w:cs="Times New Roman"/>
+          <w:bCs/>
+        </w:rPr>
+        <w:t xml:space="preserve"> for help in framing and editing this manuscript </w:t>
+      </w:r>
+      <w:r>
+        <w:rPr>
+          <w:rFonts w:ascii="Times New Roman" w:hAnsi="Times New Roman" w:cs="Times New Roman"/>
+          <w:bCs/>
+        </w:rPr>
+        <w:t>LAB MEMBERS OR WHOEVER EDITS HERE. We thank XX anonymous reviewers for help revising this manuscript. This is publication number PARC-XXX from the Palmyra Atoll Research Consortium.</w:t>
+      </w:r>
     </w:p>
     <w:p>
       <w:pPr>
@@ -14269,41 +13028,111 @@
           <w:b/>
         </w:rPr>
       </w:pPr>
-      <w:r>
+    </w:p>
+    <w:p>
+      <w:pPr>
         <w:rPr>
           <w:rFonts w:ascii="Times New Roman" w:hAnsi="Times New Roman" w:cs="Times New Roman"/>
           <w:b/>
         </w:rPr>
-        <w:t>Acknowledgements</w:t>
-      </w:r>
-    </w:p>
-    <w:p>
-      <w:pPr>
-        <w:rPr>
-          <w:rFonts w:ascii="Times New Roman" w:hAnsi="Times New Roman" w:cs="Times New Roman"/>
-          <w:bCs/>
-        </w:rPr>
-      </w:pPr>
-      <w:r>
-        <w:rPr>
-          <w:rFonts w:ascii="Times New Roman" w:hAnsi="Times New Roman" w:cs="Times New Roman"/>
-          <w:bCs/>
-        </w:rPr>
-        <w:t xml:space="preserve">Field work for this project was funded by the National Science Foundation (DEB </w:t>
-      </w:r>
-      <w:r>
-        <w:rPr>
-          <w:rFonts w:ascii="Times New Roman" w:hAnsi="Times New Roman" w:cs="Times New Roman"/>
-          <w:bCs/>
-        </w:rPr>
-        <w:t>#1457371</w:t>
-      </w:r>
-      <w:r>
-        <w:rPr>
-          <w:rFonts w:ascii="Times New Roman" w:hAnsi="Times New Roman" w:cs="Times New Roman"/>
-          <w:bCs/>
-        </w:rPr>
-        <w:t xml:space="preserve">), National Geographic Society, and a Faculty Research Grant from the UC Santa Barbara Academic Senate. We would like to thank field technicians Carina Motta and Michelle Lee for help collecting samples for this project and laboratory technicians Emily Lutz and Tessa Chou for helping prepare genetic samples. We would like to thank the U.S. Fish and Wildlife Service and Palmyra Atoll Research Consortium for supporting field work for this project. We would like to thank Dr. </w:t>
+      </w:pPr>
+      <w:r>
+        <w:rPr>
+          <w:rFonts w:ascii="Times New Roman" w:hAnsi="Times New Roman" w:cs="Times New Roman"/>
+          <w:b/>
+        </w:rPr>
+        <w:t>References</w:t>
+      </w:r>
+    </w:p>
+    <w:p>
+      <w:pPr>
+        <w:rPr>
+          <w:rFonts w:ascii="Times New Roman" w:hAnsi="Times New Roman" w:cs="Times New Roman"/>
+          <w:bCs/>
+        </w:rPr>
+      </w:pPr>
+      <w:r>
+        <w:rPr>
+          <w:rFonts w:ascii="Times New Roman" w:hAnsi="Times New Roman" w:cs="Times New Roman"/>
+          <w:bCs/>
+        </w:rPr>
+        <w:t>Will be putting in after some rounds of edits.</w:t>
+      </w:r>
+    </w:p>
+    <w:p>
+      <w:pPr>
+        <w:rPr>
+          <w:rFonts w:ascii="Times New Roman" w:hAnsi="Times New Roman" w:cs="Times New Roman"/>
+          <w:b/>
+        </w:rPr>
+      </w:pPr>
+    </w:p>
+    <w:p>
+      <w:pPr>
+        <w:rPr>
+          <w:rFonts w:ascii="Times New Roman" w:hAnsi="Times New Roman" w:cs="Times New Roman"/>
+          <w:b/>
+        </w:rPr>
+      </w:pPr>
+      <w:r>
+        <w:rPr>
+          <w:rFonts w:ascii="Times New Roman" w:hAnsi="Times New Roman" w:cs="Times New Roman"/>
+          <w:b/>
+        </w:rPr>
+        <w:t>Data Accessibility</w:t>
+      </w:r>
+    </w:p>
+    <w:p>
+      <w:pPr>
+        <w:rPr>
+          <w:rFonts w:ascii="Times New Roman" w:hAnsi="Times New Roman" w:cs="Times New Roman"/>
+          <w:bCs/>
+        </w:rPr>
+      </w:pPr>
+      <w:r>
+        <w:rPr>
+          <w:rFonts w:ascii="Times New Roman" w:hAnsi="Times New Roman" w:cs="Times New Roman"/>
+          <w:bCs/>
+        </w:rPr>
+        <w:t>Data will be available on Dryad and I will be uploading my sequence data to GenBank.</w:t>
+      </w:r>
+    </w:p>
+    <w:p>
+      <w:pPr>
+        <w:rPr>
+          <w:rFonts w:ascii="Times New Roman" w:hAnsi="Times New Roman" w:cs="Times New Roman"/>
+          <w:b/>
+        </w:rPr>
+      </w:pPr>
+    </w:p>
+    <w:p>
+      <w:pPr>
+        <w:rPr>
+          <w:rFonts w:ascii="Times New Roman" w:hAnsi="Times New Roman" w:cs="Times New Roman"/>
+          <w:b/>
+        </w:rPr>
+      </w:pPr>
+      <w:r>
+        <w:rPr>
+          <w:rFonts w:ascii="Times New Roman" w:hAnsi="Times New Roman" w:cs="Times New Roman"/>
+          <w:b/>
+        </w:rPr>
+        <w:t>Author Contributions</w:t>
+      </w:r>
+    </w:p>
+    <w:p>
+      <w:pPr>
+        <w:rPr>
+          <w:rFonts w:ascii="Times New Roman" w:hAnsi="Times New Roman" w:cs="Times New Roman"/>
+          <w:bCs/>
+        </w:rPr>
+      </w:pPr>
+      <w:r>
+        <w:rPr>
+          <w:rFonts w:ascii="Times New Roman" w:hAnsi="Times New Roman" w:cs="Times New Roman"/>
+          <w:bCs/>
+        </w:rPr>
+        <w:t>AM-</w:t>
       </w:r>
       <w:proofErr w:type="spellStart"/>
       <w:r>
@@ -14311,7 +13140,7 @@
           <w:rFonts w:ascii="Times New Roman" w:hAnsi="Times New Roman" w:cs="Times New Roman"/>
           <w:bCs/>
         </w:rPr>
-        <w:t>Ryoko</w:t>
+        <w:t>tK</w:t>
       </w:r>
       <w:proofErr w:type="spellEnd"/>
       <w:r>
@@ -14319,7 +13148,7 @@
           <w:rFonts w:ascii="Times New Roman" w:hAnsi="Times New Roman" w:cs="Times New Roman"/>
           <w:bCs/>
         </w:rPr>
-        <w:t xml:space="preserve"> </w:t>
+        <w:t>, AA, and HY conceived the idea for this study. AM-</w:t>
       </w:r>
       <w:proofErr w:type="spellStart"/>
       <w:r>
@@ -14327,7 +13156,7 @@
           <w:rFonts w:ascii="Times New Roman" w:hAnsi="Times New Roman" w:cs="Times New Roman"/>
           <w:bCs/>
         </w:rPr>
-        <w:t>Oono</w:t>
+        <w:t>tK</w:t>
       </w:r>
       <w:proofErr w:type="spellEnd"/>
       <w:r>
@@ -14335,7 +13164,7 @@
           <w:rFonts w:ascii="Times New Roman" w:hAnsi="Times New Roman" w:cs="Times New Roman"/>
           <w:bCs/>
         </w:rPr>
-        <w:t xml:space="preserve"> for use of her laboratory space and equipment. We acknowledge the use of the Biological Nanostructures Laboratory within the California </w:t>
+        <w:t xml:space="preserve"> collected field samples and conducted mesocosm study. AM-</w:t>
       </w:r>
       <w:proofErr w:type="spellStart"/>
       <w:r>
@@ -14343,7 +13172,7 @@
           <w:rFonts w:ascii="Times New Roman" w:hAnsi="Times New Roman" w:cs="Times New Roman"/>
           <w:bCs/>
         </w:rPr>
-        <w:t>NanoSystems</w:t>
+        <w:t>tK</w:t>
       </w:r>
       <w:proofErr w:type="spellEnd"/>
       <w:r>
@@ -14351,7 +13180,7 @@
           <w:rFonts w:ascii="Times New Roman" w:hAnsi="Times New Roman" w:cs="Times New Roman"/>
           <w:bCs/>
         </w:rPr>
-        <w:t xml:space="preserve"> Institute, supported by the University of California (UC) Santa Barbara and the University of California Office of the President. We especially thank Dr. Jennifer Smith, manager of the Biological Nanostructures Laboratory for her assistance in preparing and troubleshooting our samples. We acknowledge the use of computational facilities at the Center for Scientific Computing (CSC), which was purchased with funds from the National Science Foundation (CNS-1725797) and is supported by the California </w:t>
+        <w:t xml:space="preserve"> and AA designed laboratory analyses for this study. AM-</w:t>
       </w:r>
       <w:proofErr w:type="spellStart"/>
       <w:r>
@@ -14359,7 +13188,7 @@
           <w:rFonts w:ascii="Times New Roman" w:hAnsi="Times New Roman" w:cs="Times New Roman"/>
           <w:bCs/>
         </w:rPr>
-        <w:t>NanoSystems</w:t>
+        <w:t>tK</w:t>
       </w:r>
       <w:proofErr w:type="spellEnd"/>
       <w:r>
@@ -14367,7 +13196,7 @@
           <w:rFonts w:ascii="Times New Roman" w:hAnsi="Times New Roman" w:cs="Times New Roman"/>
           <w:bCs/>
         </w:rPr>
-        <w:t xml:space="preserve"> Institute and the Materials Research Science and Engineering Center (MRSEC; NSF DMR 1720256) at UC Santa Barbara. Drs. Chris </w:t>
+        <w:t xml:space="preserve"> performed all lab processing and data analyses for the study. AA and HY provided feedback on data analysis methods. AM-</w:t>
       </w:r>
       <w:proofErr w:type="spellStart"/>
       <w:r>
@@ -14375,7 +13204,7 @@
           <w:rFonts w:ascii="Times New Roman" w:hAnsi="Times New Roman" w:cs="Times New Roman"/>
           <w:bCs/>
         </w:rPr>
-        <w:t>Jerde</w:t>
+        <w:t>tK</w:t>
       </w:r>
       <w:proofErr w:type="spellEnd"/>
       <w:r>
@@ -14383,54 +13212,16 @@
           <w:rFonts w:ascii="Times New Roman" w:hAnsi="Times New Roman" w:cs="Times New Roman"/>
           <w:bCs/>
         </w:rPr>
-        <w:t xml:space="preserve">, Mike Lee, and Ricardo Ramiro provided invaluable feedback on error statistics and bioinformatics protocols. </w:t>
-      </w:r>
-      <w:r>
-        <w:rPr>
-          <w:rFonts w:ascii="Times New Roman" w:hAnsi="Times New Roman" w:cs="Times New Roman"/>
-          <w:bCs/>
-        </w:rPr>
-        <w:t xml:space="preserve">We thank B. DiFiore, D. Orr, E. Forbes, H. Lowman, D. Preston, D. </w:t>
-      </w:r>
-      <w:proofErr w:type="spellStart"/>
-      <w:r>
-        <w:rPr>
-          <w:rFonts w:ascii="Times New Roman" w:hAnsi="Times New Roman" w:cs="Times New Roman"/>
-          <w:bCs/>
-        </w:rPr>
-        <w:t>Trovillion</w:t>
-      </w:r>
-      <w:proofErr w:type="spellEnd"/>
-      <w:r>
-        <w:rPr>
-          <w:rFonts w:ascii="Times New Roman" w:hAnsi="Times New Roman" w:cs="Times New Roman"/>
-          <w:bCs/>
-        </w:rPr>
-        <w:t xml:space="preserve">, E. Crone, E. Sauer, L. </w:t>
-      </w:r>
-      <w:proofErr w:type="spellStart"/>
-      <w:r>
-        <w:rPr>
-          <w:rFonts w:ascii="Times New Roman" w:hAnsi="Times New Roman" w:cs="Times New Roman"/>
-          <w:bCs/>
-        </w:rPr>
-        <w:t>Falke</w:t>
-      </w:r>
-      <w:proofErr w:type="spellEnd"/>
-      <w:r>
-        <w:rPr>
-          <w:rFonts w:ascii="Times New Roman" w:hAnsi="Times New Roman" w:cs="Times New Roman"/>
-          <w:bCs/>
-        </w:rPr>
-        <w:t xml:space="preserve"> for help in framing and editing this manuscript </w:t>
-      </w:r>
-      <w:r>
-        <w:rPr>
-          <w:rFonts w:ascii="Times New Roman" w:hAnsi="Times New Roman" w:cs="Times New Roman"/>
-          <w:bCs/>
-        </w:rPr>
-        <w:t>LAB MEMBERS OR WHOEVER EDITS HERE. We thank XX anonymous reviewers for help revising this manuscript. This is publication number PARC-XXX from the Palmyra Atoll Research Consortium.</w:t>
-      </w:r>
+        <w:t xml:space="preserve"> led the writing of the manuscript. All authors contributed to editing of the manuscript. </w:t>
+      </w:r>
+    </w:p>
+    <w:p>
+      <w:pPr>
+        <w:rPr>
+          <w:rFonts w:ascii="Times New Roman" w:hAnsi="Times New Roman" w:cs="Times New Roman"/>
+          <w:bCs/>
+        </w:rPr>
+      </w:pPr>
     </w:p>
     <w:p>
       <w:pPr>
@@ -14439,214 +13230,11 @@
           <w:b/>
         </w:rPr>
       </w:pPr>
-    </w:p>
-    <w:p>
-      <w:pPr>
+      <w:r>
         <w:rPr>
           <w:rFonts w:ascii="Times New Roman" w:hAnsi="Times New Roman" w:cs="Times New Roman"/>
           <w:b/>
         </w:rPr>
-      </w:pPr>
-      <w:r>
-        <w:rPr>
-          <w:rFonts w:ascii="Times New Roman" w:hAnsi="Times New Roman" w:cs="Times New Roman"/>
-          <w:b/>
-        </w:rPr>
-        <w:t>References</w:t>
-      </w:r>
-    </w:p>
-    <w:p>
-      <w:pPr>
-        <w:rPr>
-          <w:rFonts w:ascii="Times New Roman" w:hAnsi="Times New Roman" w:cs="Times New Roman"/>
-          <w:bCs/>
-        </w:rPr>
-      </w:pPr>
-      <w:r>
-        <w:rPr>
-          <w:rFonts w:ascii="Times New Roman" w:hAnsi="Times New Roman" w:cs="Times New Roman"/>
-          <w:bCs/>
-        </w:rPr>
-        <w:t>Will be putting in after some rounds of edits.</w:t>
-      </w:r>
-    </w:p>
-    <w:p>
-      <w:pPr>
-        <w:rPr>
-          <w:rFonts w:ascii="Times New Roman" w:hAnsi="Times New Roman" w:cs="Times New Roman"/>
-          <w:b/>
-        </w:rPr>
-      </w:pPr>
-    </w:p>
-    <w:p>
-      <w:pPr>
-        <w:rPr>
-          <w:rFonts w:ascii="Times New Roman" w:hAnsi="Times New Roman" w:cs="Times New Roman"/>
-          <w:b/>
-        </w:rPr>
-      </w:pPr>
-      <w:r>
-        <w:rPr>
-          <w:rFonts w:ascii="Times New Roman" w:hAnsi="Times New Roman" w:cs="Times New Roman"/>
-          <w:b/>
-        </w:rPr>
-        <w:t>Data Accessibility</w:t>
-      </w:r>
-    </w:p>
-    <w:p>
-      <w:pPr>
-        <w:rPr>
-          <w:rFonts w:ascii="Times New Roman" w:hAnsi="Times New Roman" w:cs="Times New Roman"/>
-          <w:bCs/>
-        </w:rPr>
-      </w:pPr>
-      <w:r>
-        <w:rPr>
-          <w:rFonts w:ascii="Times New Roman" w:hAnsi="Times New Roman" w:cs="Times New Roman"/>
-          <w:bCs/>
-        </w:rPr>
-        <w:t>Data will be available on Dryad and I will be uploading my sequence data to GenBank.</w:t>
-      </w:r>
-    </w:p>
-    <w:p>
-      <w:pPr>
-        <w:rPr>
-          <w:rFonts w:ascii="Times New Roman" w:hAnsi="Times New Roman" w:cs="Times New Roman"/>
-          <w:b/>
-        </w:rPr>
-      </w:pPr>
-    </w:p>
-    <w:p>
-      <w:pPr>
-        <w:rPr>
-          <w:rFonts w:ascii="Times New Roman" w:hAnsi="Times New Roman" w:cs="Times New Roman"/>
-          <w:b/>
-        </w:rPr>
-      </w:pPr>
-      <w:r>
-        <w:rPr>
-          <w:rFonts w:ascii="Times New Roman" w:hAnsi="Times New Roman" w:cs="Times New Roman"/>
-          <w:b/>
-        </w:rPr>
-        <w:t>Author Contributions</w:t>
-      </w:r>
-    </w:p>
-    <w:p>
-      <w:pPr>
-        <w:rPr>
-          <w:rFonts w:ascii="Times New Roman" w:hAnsi="Times New Roman" w:cs="Times New Roman"/>
-          <w:bCs/>
-        </w:rPr>
-      </w:pPr>
-      <w:r>
-        <w:rPr>
-          <w:rFonts w:ascii="Times New Roman" w:hAnsi="Times New Roman" w:cs="Times New Roman"/>
-          <w:bCs/>
-        </w:rPr>
-        <w:t>AM-</w:t>
-      </w:r>
-      <w:proofErr w:type="spellStart"/>
-      <w:r>
-        <w:rPr>
-          <w:rFonts w:ascii="Times New Roman" w:hAnsi="Times New Roman" w:cs="Times New Roman"/>
-          <w:bCs/>
-        </w:rPr>
-        <w:t>tK</w:t>
-      </w:r>
-      <w:proofErr w:type="spellEnd"/>
-      <w:r>
-        <w:rPr>
-          <w:rFonts w:ascii="Times New Roman" w:hAnsi="Times New Roman" w:cs="Times New Roman"/>
-          <w:bCs/>
-        </w:rPr>
-        <w:t>, AA, and HY conceived the idea for this study. AM-</w:t>
-      </w:r>
-      <w:proofErr w:type="spellStart"/>
-      <w:r>
-        <w:rPr>
-          <w:rFonts w:ascii="Times New Roman" w:hAnsi="Times New Roman" w:cs="Times New Roman"/>
-          <w:bCs/>
-        </w:rPr>
-        <w:t>tK</w:t>
-      </w:r>
-      <w:proofErr w:type="spellEnd"/>
-      <w:r>
-        <w:rPr>
-          <w:rFonts w:ascii="Times New Roman" w:hAnsi="Times New Roman" w:cs="Times New Roman"/>
-          <w:bCs/>
-        </w:rPr>
-        <w:t xml:space="preserve"> collected field samples and conducted mesocosm study. AM-</w:t>
-      </w:r>
-      <w:proofErr w:type="spellStart"/>
-      <w:r>
-        <w:rPr>
-          <w:rFonts w:ascii="Times New Roman" w:hAnsi="Times New Roman" w:cs="Times New Roman"/>
-          <w:bCs/>
-        </w:rPr>
-        <w:t>tK</w:t>
-      </w:r>
-      <w:proofErr w:type="spellEnd"/>
-      <w:r>
-        <w:rPr>
-          <w:rFonts w:ascii="Times New Roman" w:hAnsi="Times New Roman" w:cs="Times New Roman"/>
-          <w:bCs/>
-        </w:rPr>
-        <w:t xml:space="preserve"> and AA designed laboratory analyses for this study. AM-</w:t>
-      </w:r>
-      <w:proofErr w:type="spellStart"/>
-      <w:r>
-        <w:rPr>
-          <w:rFonts w:ascii="Times New Roman" w:hAnsi="Times New Roman" w:cs="Times New Roman"/>
-          <w:bCs/>
-        </w:rPr>
-        <w:t>tK</w:t>
-      </w:r>
-      <w:proofErr w:type="spellEnd"/>
-      <w:r>
-        <w:rPr>
-          <w:rFonts w:ascii="Times New Roman" w:hAnsi="Times New Roman" w:cs="Times New Roman"/>
-          <w:bCs/>
-        </w:rPr>
-        <w:t xml:space="preserve"> performed all lab processing and data analyses for the study. AA and HY provided feedback on data analysis methods. AM-</w:t>
-      </w:r>
-      <w:proofErr w:type="spellStart"/>
-      <w:r>
-        <w:rPr>
-          <w:rFonts w:ascii="Times New Roman" w:hAnsi="Times New Roman" w:cs="Times New Roman"/>
-          <w:bCs/>
-        </w:rPr>
-        <w:t>tK</w:t>
-      </w:r>
-      <w:proofErr w:type="spellEnd"/>
-      <w:r>
-        <w:rPr>
-          <w:rFonts w:ascii="Times New Roman" w:hAnsi="Times New Roman" w:cs="Times New Roman"/>
-          <w:bCs/>
-        </w:rPr>
-        <w:t xml:space="preserve"> led the writing of the manuscript. All authors contributed to editing of the manuscript. </w:t>
-      </w:r>
-    </w:p>
-    <w:p>
-      <w:pPr>
-        <w:rPr>
-          <w:rFonts w:ascii="Times New Roman" w:hAnsi="Times New Roman" w:cs="Times New Roman"/>
-          <w:bCs/>
-        </w:rPr>
-      </w:pPr>
-    </w:p>
-    <w:p>
-      <w:pPr>
-        <w:rPr>
-          <w:rFonts w:ascii="Times New Roman" w:hAnsi="Times New Roman" w:cs="Times New Roman"/>
-          <w:b/>
-        </w:rPr>
-      </w:pPr>
-      <w:r>
-        <w:rPr>
-          <w:rFonts w:ascii="Times New Roman" w:hAnsi="Times New Roman" w:cs="Times New Roman"/>
-          <w:b/>
-        </w:rPr>
-        <w:lastRenderedPageBreak/>
         <w:br w:type="page"/>
       </w:r>
     </w:p>
@@ -17067,13 +15655,10 @@
 
 <file path=word/comments.xml><?xml version="1.0" encoding="utf-8"?>
 <w:comments xmlns:wpc="http://schemas.microsoft.com/office/word/2010/wordprocessingCanvas" xmlns:cx="http://schemas.microsoft.com/office/drawing/2014/chartex" xmlns:cx1="http://schemas.microsoft.com/office/drawing/2015/9/8/chartex" xmlns:cx2="http://schemas.microsoft.com/office/drawing/2015/10/21/chartex" xmlns:cx3="http://schemas.microsoft.com/office/drawing/2016/5/9/chartex" xmlns:cx4="http://schemas.microsoft.com/office/drawing/2016/5/10/chartex" xmlns:cx5="http://schemas.microsoft.com/office/drawing/2016/5/11/chartex" xmlns:cx6="http://schemas.microsoft.com/office/drawing/2016/5/12/chartex" xmlns:cx7="http://schemas.microsoft.com/office/drawing/2016/5/13/chartex" xmlns:cx8="http://schemas.microsoft.com/office/drawing/2016/5/14/chartex" xmlns:mc="http://schemas.openxmlformats.org/markup-compatibility/2006" xmlns:aink="http://schemas.microsoft.com/office/drawing/2016/ink" xmlns:am3d="http://schemas.microsoft.com/office/drawing/2017/model3d" xmlns:o="urn:schemas-microsoft-com:office:office" xmlns:r="http://schemas.openxmlformats.org/officeDocument/2006/relationships" xmlns:m="http://schemas.openxmlformats.org/officeDocument/2006/math" xmlns:v="urn:schemas-microsoft-com:vml" xmlns:wp14="http://schemas.microsoft.com/office/word/2010/wordprocessingDrawing" xmlns:wp="http://schemas.openxmlformats.org/drawingml/2006/wordprocessingDrawing" xmlns:w10="urn:schemas-microsoft-com:office:word" xmlns:w="http://schemas.openxmlformats.org/wordprocessingml/2006/main" xmlns:w14="http://schemas.microsoft.com/office/word/2010/wordml" xmlns:w15="http://schemas.microsoft.com/office/word/2012/wordml" xmlns:w16cex="http://schemas.microsoft.com/office/word/2018/wordml/cex" xmlns:w16cid="http://schemas.microsoft.com/office/word/2016/wordml/cid" xmlns:w16="http://schemas.microsoft.com/office/word/2018/wordml" xmlns:w16se="http://schemas.microsoft.com/office/word/2015/wordml/symex" xmlns:wpg="http://schemas.microsoft.com/office/word/2010/wordprocessingGroup" xmlns:wpi="http://schemas.microsoft.com/office/word/2010/wordprocessingInk" xmlns:wne="http://schemas.microsoft.com/office/word/2006/wordml" xmlns:wps="http://schemas.microsoft.com/office/word/2010/wordprocessingShape" mc:Ignorable="w14 w15 w16se w16cid w16 w16cex wp14">
-  <w:comment w:id="0" w:author="Ana Miller-Ter Kuile" w:date="2020-04-28T11:34:00Z" w:initials="AMK">
-    <w:p>
-      <w:pPr>
-        <w:rPr>
-          <w:rFonts w:ascii="Times New Roman" w:hAnsi="Times New Roman" w:cs="Times New Roman"/>
-          <w:bCs/>
-        </w:rPr>
+  <w:comment w:id="0" w:author="Ana Miller-Ter Kuile" w:date="2020-05-25T11:24:00Z" w:initials="AMK">
+    <w:p>
+      <w:pPr>
+        <w:pStyle w:val="CommentText"/>
       </w:pPr>
       <w:r>
         <w:rPr>
@@ -17082,24 +15667,24 @@
         <w:annotationRef/>
       </w:r>
       <w:r>
-        <w:rPr>
-          <w:rFonts w:ascii="Times New Roman" w:hAnsi="Times New Roman" w:cs="Times New Roman"/>
-          <w:bCs/>
-        </w:rPr>
-        <w:t>Alternative: zoom in to diet analyses intro from the next paragraph earlier than this, and maybe weave in these broader ecological things throughout, or in less detail?</w:t>
-      </w:r>
-    </w:p>
+        <w:t>﻿</w:t>
+      </w:r>
+      <w:r>
+        <w:rPr>
+          <w:rStyle w:val="CommentReference"/>
+        </w:rPr>
+        <w:annotationRef/>
+      </w:r>
+      <w:r>
+        <w:t>I want to point out that people don’t surface sterilize without pointing fingers or accusing anyone of bad practices in particular.</w:t>
+      </w:r>
+    </w:p>
+  </w:comment>
+  <w:comment w:id="1" w:author="Ana Miller-Ter Kuile" w:date="2020-05-28T08:07:00Z" w:initials="AMK">
     <w:p>
       <w:pPr>
         <w:pStyle w:val="CommentText"/>
       </w:pPr>
-    </w:p>
-  </w:comment>
-  <w:comment w:id="1" w:author="Ana Miller-Ter Kuile" w:date="2020-05-25T11:24:00Z" w:initials="AMK">
-    <w:p>
-      <w:pPr>
-        <w:pStyle w:val="CommentText"/>
-      </w:pPr>
       <w:r>
         <w:rPr>
           <w:rStyle w:val="CommentReference"/>
@@ -17107,16 +15692,7 @@
         <w:annotationRef/>
       </w:r>
       <w:r>
-        <w:t>﻿</w:t>
-      </w:r>
-      <w:r>
-        <w:rPr>
-          <w:rStyle w:val="CommentReference"/>
-        </w:rPr>
-        <w:annotationRef/>
-      </w:r>
-      <w:r>
-        <w:t>I want to point out that people don’t surface sterilize without pointing fingers or accusing anyone of bad practices in particular.</w:t>
+        <w:t>Need to think about lines of evidence for this one…</w:t>
       </w:r>
     </w:p>
   </w:comment>
@@ -17304,8 +15880,8 @@
 
 <file path=word/commentsExtended.xml><?xml version="1.0" encoding="utf-8"?>
 <w15:commentsEx xmlns:wpc="http://schemas.microsoft.com/office/word/2010/wordprocessingCanvas" xmlns:cx="http://schemas.microsoft.com/office/drawing/2014/chartex" xmlns:cx1="http://schemas.microsoft.com/office/drawing/2015/9/8/chartex" xmlns:cx2="http://schemas.microsoft.com/office/drawing/2015/10/21/chartex" xmlns:cx3="http://schemas.microsoft.com/office/drawing/2016/5/9/chartex" xmlns:cx4="http://schemas.microsoft.com/office/drawing/2016/5/10/chartex" xmlns:cx5="http://schemas.microsoft.com/office/drawing/2016/5/11/chartex" xmlns:cx6="http://schemas.microsoft.com/office/drawing/2016/5/12/chartex" xmlns:cx7="http://schemas.microsoft.com/office/drawing/2016/5/13/chartex" xmlns:cx8="http://schemas.microsoft.com/office/drawing/2016/5/14/chartex" xmlns:mc="http://schemas.openxmlformats.org/markup-compatibility/2006" xmlns:aink="http://schemas.microsoft.com/office/drawing/2016/ink" xmlns:am3d="http://schemas.microsoft.com/office/drawing/2017/model3d" xmlns:o="urn:schemas-microsoft-com:office:office" xmlns:r="http://schemas.openxmlformats.org/officeDocument/2006/relationships" xmlns:m="http://schemas.openxmlformats.org/officeDocument/2006/math" xmlns:v="urn:schemas-microsoft-com:vml" xmlns:wp14="http://schemas.microsoft.com/office/word/2010/wordprocessingDrawing" xmlns:wp="http://schemas.openxmlformats.org/drawingml/2006/wordprocessingDrawing" xmlns:w10="urn:schemas-microsoft-com:office:word" xmlns:w="http://schemas.openxmlformats.org/wordprocessingml/2006/main" xmlns:w14="http://schemas.microsoft.com/office/word/2010/wordml" xmlns:w15="http://schemas.microsoft.com/office/word/2012/wordml" xmlns:w16cex="http://schemas.microsoft.com/office/word/2018/wordml/cex" xmlns:w16cid="http://schemas.microsoft.com/office/word/2016/wordml/cid" xmlns:w16="http://schemas.microsoft.com/office/word/2018/wordml" xmlns:w16se="http://schemas.microsoft.com/office/word/2015/wordml/symex" xmlns:wpg="http://schemas.microsoft.com/office/word/2010/wordprocessingGroup" xmlns:wpi="http://schemas.microsoft.com/office/word/2010/wordprocessingInk" xmlns:wne="http://schemas.microsoft.com/office/word/2006/wordml" xmlns:wps="http://schemas.microsoft.com/office/word/2010/wordprocessingShape" mc:Ignorable="w14 w15 w16se w16cid w16 w16cex wp14">
-  <w15:commentEx w15:paraId="3369F339" w15:done="0"/>
-  <w15:commentEx w15:paraId="0A6C2191" w15:done="0"/>
+  <w15:commentEx w15:paraId="5AFF5A68" w15:done="0"/>
+  <w15:commentEx w15:paraId="113C3913" w15:done="0"/>
   <w15:commentEx w15:paraId="011FBC11" w15:done="0"/>
   <w15:commentEx w15:paraId="76B6F74F" w15:done="0"/>
   <w15:commentEx w15:paraId="3E62079E" w15:done="0"/>
@@ -17319,6 +15895,7 @@
 <file path=word/commentsExtensible.xml><?xml version="1.0" encoding="utf-8"?>
 <w16cex:commentsExtensible xmlns:wpc="http://schemas.microsoft.com/office/word/2010/wordprocessingCanvas" xmlns:cx="http://schemas.microsoft.com/office/drawing/2014/chartex" xmlns:cx1="http://schemas.microsoft.com/office/drawing/2015/9/8/chartex" xmlns:cx2="http://schemas.microsoft.com/office/drawing/2015/10/21/chartex" xmlns:cx3="http://schemas.microsoft.com/office/drawing/2016/5/9/chartex" xmlns:cx4="http://schemas.microsoft.com/office/drawing/2016/5/10/chartex" xmlns:cx5="http://schemas.microsoft.com/office/drawing/2016/5/11/chartex" xmlns:cx6="http://schemas.microsoft.com/office/drawing/2016/5/12/chartex" xmlns:cx7="http://schemas.microsoft.com/office/drawing/2016/5/13/chartex" xmlns:cx8="http://schemas.microsoft.com/office/drawing/2016/5/14/chartex" xmlns:mc="http://schemas.openxmlformats.org/markup-compatibility/2006" xmlns:aink="http://schemas.microsoft.com/office/drawing/2016/ink" xmlns:am3d="http://schemas.microsoft.com/office/drawing/2017/model3d" xmlns:o="urn:schemas-microsoft-com:office:office" xmlns:r="http://schemas.openxmlformats.org/officeDocument/2006/relationships" xmlns:m="http://schemas.openxmlformats.org/officeDocument/2006/math" xmlns:v="urn:schemas-microsoft-com:vml" xmlns:wp14="http://schemas.microsoft.com/office/word/2010/wordprocessingDrawing" xmlns:wp="http://schemas.openxmlformats.org/drawingml/2006/wordprocessingDrawing" xmlns:w10="urn:schemas-microsoft-com:office:word" xmlns:w="http://schemas.openxmlformats.org/wordprocessingml/2006/main" xmlns:w14="http://schemas.microsoft.com/office/word/2010/wordml" xmlns:w15="http://schemas.microsoft.com/office/word/2012/wordml" xmlns:w16cex="http://schemas.microsoft.com/office/word/2018/wordml/cex" xmlns:w16cid="http://schemas.microsoft.com/office/word/2016/wordml/cid" xmlns:w16="http://schemas.microsoft.com/office/word/2018/wordml" xmlns:w16se="http://schemas.microsoft.com/office/word/2015/wordml/symex" xmlns:wpg="http://schemas.microsoft.com/office/word/2010/wordprocessingGroup" xmlns:wpi="http://schemas.microsoft.com/office/word/2010/wordprocessingInk" xmlns:wne="http://schemas.microsoft.com/office/word/2006/wordml" xmlns:wps="http://schemas.microsoft.com/office/word/2010/wordprocessingShape" mc:Ignorable="w14 w15 w16se w16cid w16 w16cex wp14">
   <w16cex:commentExtensible w16cex:durableId="22762970" w16cex:dateUtc="2020-05-25T16:24:00Z"/>
+  <w16cex:commentExtensible w16cex:durableId="2279EFC7" w16cex:dateUtc="2020-05-28T13:07:00Z"/>
   <w16cex:commentExtensible w16cex:durableId="22764C66" w16cex:dateUtc="2020-05-25T18:53:00Z"/>
   <w16cex:commentExtensible w16cex:durableId="22761496" w16cex:dateUtc="2020-05-25T14:55:00Z"/>
   <w16cex:commentExtensible w16cex:durableId="226E303A" w16cex:dateUtc="2020-05-19T15:15:00Z"/>
@@ -17328,8 +15905,8 @@
 
 <file path=word/commentsIds.xml><?xml version="1.0" encoding="utf-8"?>
 <w16cid:commentsIds xmlns:wpc="http://schemas.microsoft.com/office/word/2010/wordprocessingCanvas" xmlns:cx="http://schemas.microsoft.com/office/drawing/2014/chartex" xmlns:cx1="http://schemas.microsoft.com/office/drawing/2015/9/8/chartex" xmlns:cx2="http://schemas.microsoft.com/office/drawing/2015/10/21/chartex" xmlns:cx3="http://schemas.microsoft.com/office/drawing/2016/5/9/chartex" xmlns:cx4="http://schemas.microsoft.com/office/drawing/2016/5/10/chartex" xmlns:cx5="http://schemas.microsoft.com/office/drawing/2016/5/11/chartex" xmlns:cx6="http://schemas.microsoft.com/office/drawing/2016/5/12/chartex" xmlns:cx7="http://schemas.microsoft.com/office/drawing/2016/5/13/chartex" xmlns:cx8="http://schemas.microsoft.com/office/drawing/2016/5/14/chartex" xmlns:mc="http://schemas.openxmlformats.org/markup-compatibility/2006" xmlns:aink="http://schemas.microsoft.com/office/drawing/2016/ink" xmlns:am3d="http://schemas.microsoft.com/office/drawing/2017/model3d" xmlns:o="urn:schemas-microsoft-com:office:office" xmlns:r="http://schemas.openxmlformats.org/officeDocument/2006/relationships" xmlns:m="http://schemas.openxmlformats.org/officeDocument/2006/math" xmlns:v="urn:schemas-microsoft-com:vml" xmlns:wp14="http://schemas.microsoft.com/office/word/2010/wordprocessingDrawing" xmlns:wp="http://schemas.openxmlformats.org/drawingml/2006/wordprocessingDrawing" xmlns:w10="urn:schemas-microsoft-com:office:word" xmlns:w="http://schemas.openxmlformats.org/wordprocessingml/2006/main" xmlns:w14="http://schemas.microsoft.com/office/word/2010/wordml" xmlns:w15="http://schemas.microsoft.com/office/word/2012/wordml" xmlns:w16cex="http://schemas.microsoft.com/office/word/2018/wordml/cex" xmlns:w16cid="http://schemas.microsoft.com/office/word/2016/wordml/cid" xmlns:w16="http://schemas.microsoft.com/office/word/2018/wordml" xmlns:w16se="http://schemas.microsoft.com/office/word/2015/wordml/symex" xmlns:wpg="http://schemas.microsoft.com/office/word/2010/wordprocessingGroup" xmlns:wpi="http://schemas.microsoft.com/office/word/2010/wordprocessingInk" xmlns:wne="http://schemas.microsoft.com/office/word/2006/wordml" xmlns:wps="http://schemas.microsoft.com/office/word/2010/wordprocessingShape" mc:Ignorable="w14 w15 w16se w16cid w16 w16cex wp14">
-  <w16cid:commentId w16cid:paraId="3369F339" w16cid:durableId="22529356"/>
-  <w16cid:commentId w16cid:paraId="0A6C2191" w16cid:durableId="22762970"/>
+  <w16cid:commentId w16cid:paraId="5AFF5A68" w16cid:durableId="22762970"/>
+  <w16cid:commentId w16cid:paraId="113C3913" w16cid:durableId="2279EFC7"/>
   <w16cid:commentId w16cid:paraId="011FBC11" w16cid:durableId="2253CE3F"/>
   <w16cid:commentId w16cid:paraId="76B6F74F" w16cid:durableId="22540DFE"/>
   <w16cid:commentId w16cid:paraId="3E62079E" w16cid:durableId="22764C66"/>

</xml_diff>

<commit_message>
working on MS draft
</commit_message>
<xml_diff>
--- a/Drafts/Draft_May25_2020.docx
+++ b/Drafts/Draft_May25_2020.docx
@@ -7635,7 +7635,43 @@
           <w:rFonts w:ascii="Times New Roman" w:hAnsi="Times New Roman" w:cs="Times New Roman"/>
           <w:bCs/>
         </w:rPr>
-        <w:t xml:space="preserve">Based on sampling completeness curves, all samples were sequenced enough to capture 99 – 100% of the species richness in samples. </w:t>
+        <w:t>Based on sampling completeness curves, all samples were sequenced enough to capture 99 – 100% of the species richness in samples</w:t>
+      </w:r>
+      <w:r>
+        <w:rPr>
+          <w:rFonts w:ascii="Times New Roman" w:hAnsi="Times New Roman" w:cs="Times New Roman"/>
+          <w:bCs/>
+        </w:rPr>
+        <w:t xml:space="preserve"> (</w:t>
+      </w:r>
+      <w:commentRangeStart w:id="5"/>
+      <w:r>
+        <w:rPr>
+          <w:rFonts w:ascii="Times New Roman" w:hAnsi="Times New Roman" w:cs="Times New Roman"/>
+          <w:bCs/>
+        </w:rPr>
+        <w:t>supplement</w:t>
+      </w:r>
+      <w:commentRangeEnd w:id="5"/>
+      <w:r>
+        <w:rPr>
+          <w:rStyle w:val="CommentReference"/>
+        </w:rPr>
+        <w:commentReference w:id="5"/>
+      </w:r>
+      <w:r>
+        <w:rPr>
+          <w:rFonts w:ascii="Times New Roman" w:hAnsi="Times New Roman" w:cs="Times New Roman"/>
+          <w:bCs/>
+        </w:rPr>
+        <w:t>)</w:t>
+      </w:r>
+      <w:r>
+        <w:rPr>
+          <w:rFonts w:ascii="Times New Roman" w:hAnsi="Times New Roman" w:cs="Times New Roman"/>
+          <w:bCs/>
+        </w:rPr>
+        <w:t xml:space="preserve">. </w:t>
       </w:r>
       <w:r>
         <w:rPr>
@@ -7796,7 +7832,7 @@
           <w:iCs/>
         </w:rPr>
       </w:pPr>
-      <w:commentRangeStart w:id="5"/>
+      <w:commentRangeStart w:id="6"/>
       <w:r>
         <w:rPr>
           <w:rFonts w:ascii="Times New Roman" w:hAnsi="Times New Roman" w:cs="Times New Roman"/>
@@ -7806,12 +7842,12 @@
         </w:rPr>
         <w:t>De</w:t>
       </w:r>
-      <w:commentRangeEnd w:id="5"/>
+      <w:commentRangeEnd w:id="6"/>
       <w:r>
         <w:rPr>
           <w:rStyle w:val="CommentReference"/>
         </w:rPr>
-        <w:commentReference w:id="5"/>
+        <w:commentReference w:id="6"/>
       </w:r>
       <w:r>
         <w:rPr>
@@ -9833,7 +9869,7 @@
           <w:bCs/>
         </w:rPr>
       </w:pPr>
-      <w:commentRangeStart w:id="6"/>
+      <w:commentRangeStart w:id="7"/>
     </w:p>
     <w:p>
       <w:pPr>
@@ -9903,12 +9939,12 @@
         </w:rPr>
         <w:t xml:space="preserve"> et al. 2005)</w:t>
       </w:r>
-      <w:commentRangeEnd w:id="6"/>
+      <w:commentRangeEnd w:id="7"/>
       <w:r>
         <w:rPr>
           <w:rStyle w:val="CommentReference"/>
         </w:rPr>
-        <w:commentReference w:id="6"/>
+        <w:commentReference w:id="7"/>
       </w:r>
     </w:p>
     <w:p>
@@ -12092,7 +12128,7 @@
           <w:bCs/>
         </w:rPr>
       </w:pPr>
-      <w:commentRangeStart w:id="7"/>
+      <w:commentRangeStart w:id="8"/>
       <w:r>
         <w:rPr>
           <w:rFonts w:ascii="Times New Roman" w:hAnsi="Times New Roman" w:cs="Times New Roman"/>
@@ -12100,12 +12136,12 @@
         </w:rPr>
         <w:t>The</w:t>
       </w:r>
-      <w:commentRangeEnd w:id="7"/>
+      <w:commentRangeEnd w:id="8"/>
       <w:r>
         <w:rPr>
           <w:rStyle w:val="CommentReference"/>
         </w:rPr>
-        <w:commentReference w:id="7"/>
+        <w:commentReference w:id="8"/>
       </w:r>
       <w:r>
         <w:rPr>
@@ -13245,7 +13281,7 @@
           <w:b/>
         </w:rPr>
       </w:pPr>
-      <w:commentRangeStart w:id="8"/>
+      <w:commentRangeStart w:id="9"/>
       <w:r>
         <w:rPr>
           <w:rFonts w:ascii="Times New Roman" w:hAnsi="Times New Roman" w:cs="Times New Roman"/>
@@ -13254,12 +13290,12 @@
         <w:lastRenderedPageBreak/>
         <w:t>Figures</w:t>
       </w:r>
-      <w:commentRangeEnd w:id="8"/>
+      <w:commentRangeEnd w:id="9"/>
       <w:r>
         <w:rPr>
           <w:rStyle w:val="CommentReference"/>
         </w:rPr>
-        <w:commentReference w:id="8"/>
+        <w:commentReference w:id="9"/>
       </w:r>
       <w:r>
         <w:rPr>
@@ -15695,6 +15731,14 @@
         <w:t>Need to think about lines of evidence for this one…</w:t>
       </w:r>
     </w:p>
+    <w:p>
+      <w:pPr>
+        <w:pStyle w:val="CommentText"/>
+      </w:pPr>
+      <w:r>
+        <w:t>Could be better to revisit DNA extraction concentrations and/or PCR amplification success as lines of evidence of degradation?? Not sure.</w:t>
+      </w:r>
+    </w:p>
   </w:comment>
   <w:comment w:id="2" w:author="Ana Miller-Ter Kuile" w:date="2020-04-29T09:58:00Z" w:initials="AMK">
     <w:p>
@@ -15793,25 +15837,14 @@
         <w:annotationRef/>
       </w:r>
       <w:r>
-        <w:t xml:space="preserve">I’m really struggling with this part Austen. If I change the abundance analyses to be asking “is there degradation” my feeling is that I should do analyses on non-rarefied data? I am curious as to what you think about this and whether you think rarefying vs. non-rarefying is the way to go if the abundance data are going to be used to </w:t>
-      </w:r>
-      <w:proofErr w:type="gramStart"/>
-      <w:r>
-        <w:t>ask</w:t>
-      </w:r>
-      <w:proofErr w:type="gramEnd"/>
-      <w:r>
-        <w:t xml:space="preserve"> “is there degradation of DNA”. Anyway, I don’t want to dive too far into analyses until I have a crowd-sourced and informed approach to this analysis. Thank you… </w:t>
-      </w:r>
-      <w:r>
-        <w:sym w:font="Wingdings" w:char="F04A"/>
+        <w:t xml:space="preserve">What do the abundance analyses add? Anything? If not, maybe push to supplement or not include them? Additionally, considering other lines of evidence for this degradation idea of Hillary’s – e.g. DNA extraction concentrations or amplification success? Thoughts? </w:t>
       </w:r>
       <w:r>
         <w:t xml:space="preserve"> </w:t>
       </w:r>
     </w:p>
   </w:comment>
-  <w:comment w:id="5" w:author="Ana Miller-Ter Kuile" w:date="2020-04-29T10:41:00Z" w:initials="AMK">
+  <w:comment w:id="5" w:author="Ana Miller-Ter Kuile" w:date="2020-05-28T11:02:00Z" w:initials="AMK">
     <w:p>
       <w:pPr>
         <w:pStyle w:val="CommentText"/>
@@ -15823,11 +15856,27 @@
         <w:annotationRef/>
       </w:r>
       <w:r>
+        <w:t>Add this supplementary figure</w:t>
+      </w:r>
+    </w:p>
+  </w:comment>
+  <w:comment w:id="6" w:author="Ana Miller-Ter Kuile" w:date="2020-04-29T10:41:00Z" w:initials="AMK">
+    <w:p>
+      <w:pPr>
+        <w:pStyle w:val="CommentText"/>
+      </w:pPr>
+      <w:r>
+        <w:rPr>
+          <w:rStyle w:val="CommentReference"/>
+        </w:rPr>
+        <w:annotationRef/>
+      </w:r>
+      <w:r>
         <w:t xml:space="preserve">Need to figure out which model values to report here vs. throw in a supplement.  </w:t>
       </w:r>
     </w:p>
   </w:comment>
-  <w:comment w:id="6" w:author="Ana Miller-Ter Kuile" w:date="2020-05-25T09:55:00Z" w:initials="AMK">
+  <w:comment w:id="7" w:author="Ana Miller-Ter Kuile" w:date="2020-05-25T09:55:00Z" w:initials="AMK">
     <w:p>
       <w:pPr>
         <w:pStyle w:val="CommentText"/>
@@ -15843,7 +15892,7 @@
       </w:r>
     </w:p>
   </w:comment>
-  <w:comment w:id="7" w:author="Ana Miller-Ter Kuile" w:date="2020-05-19T10:15:00Z" w:initials="AMK">
+  <w:comment w:id="8" w:author="Ana Miller-Ter Kuile" w:date="2020-05-19T10:15:00Z" w:initials="AMK">
     <w:p>
       <w:pPr>
         <w:pStyle w:val="CommentText"/>
@@ -15859,7 +15908,7 @@
       </w:r>
     </w:p>
   </w:comment>
-  <w:comment w:id="8" w:author="Ana Miller-Ter Kuile" w:date="2020-05-19T10:07:00Z" w:initials="AMK">
+  <w:comment w:id="9" w:author="Ana Miller-Ter Kuile" w:date="2020-05-19T10:07:00Z" w:initials="AMK">
     <w:p>
       <w:pPr>
         <w:pStyle w:val="CommentText"/>
@@ -15885,6 +15934,7 @@
   <w15:commentEx w15:paraId="011FBC11" w15:done="0"/>
   <w15:commentEx w15:paraId="76B6F74F" w15:done="0"/>
   <w15:commentEx w15:paraId="3E62079E" w15:done="0"/>
+  <w15:commentEx w15:paraId="0E0B1AE0" w15:done="0"/>
   <w15:commentEx w15:paraId="6F3ABDB6" w15:done="0"/>
   <w15:commentEx w15:paraId="55AB0F6C" w15:done="0"/>
   <w15:commentEx w15:paraId="3FCC9C65" w15:done="0"/>
@@ -15897,6 +15947,7 @@
   <w16cex:commentExtensible w16cex:durableId="22762970" w16cex:dateUtc="2020-05-25T16:24:00Z"/>
   <w16cex:commentExtensible w16cex:durableId="2279EFC7" w16cex:dateUtc="2020-05-28T13:07:00Z"/>
   <w16cex:commentExtensible w16cex:durableId="22764C66" w16cex:dateUtc="2020-05-25T18:53:00Z"/>
+  <w16cex:commentExtensible w16cex:durableId="227A18B5" w16cex:dateUtc="2020-05-28T16:02:00Z"/>
   <w16cex:commentExtensible w16cex:durableId="22761496" w16cex:dateUtc="2020-05-25T14:55:00Z"/>
   <w16cex:commentExtensible w16cex:durableId="226E303A" w16cex:dateUtc="2020-05-19T15:15:00Z"/>
   <w16cex:commentExtensible w16cex:durableId="226E2E67" w16cex:dateUtc="2020-05-19T15:07:00Z"/>
@@ -15910,6 +15961,7 @@
   <w16cid:commentId w16cid:paraId="011FBC11" w16cid:durableId="2253CE3F"/>
   <w16cid:commentId w16cid:paraId="76B6F74F" w16cid:durableId="22540DFE"/>
   <w16cid:commentId w16cid:paraId="3E62079E" w16cid:durableId="22764C66"/>
+  <w16cid:commentId w16cid:paraId="0E0B1AE0" w16cid:durableId="227A18B5"/>
   <w16cid:commentId w16cid:paraId="6F3ABDB6" w16cid:durableId="2253D851"/>
   <w16cid:commentId w16cid:paraId="55AB0F6C" w16cid:durableId="22761496"/>
   <w16cid:commentId w16cid:paraId="3FCC9C65" w16cid:durableId="226E303A"/>

</xml_diff>

<commit_message>
updated intro and hypotheses with focus on detection/richness in 1 and DNA abundance in 2
</commit_message>
<xml_diff>
--- a/Drafts/Draft_May25_2020.docx
+++ b/Drafts/Draft_May25_2020.docx
@@ -723,7 +723,7 @@
           <w:rFonts w:ascii="Times New Roman" w:hAnsi="Times New Roman" w:cs="Times New Roman"/>
           <w:bCs/>
         </w:rPr>
-        <w:t xml:space="preserve">In this study, we look at the effects of surface contamination and surface sterilization on our understanding of consumer diets, specifically aiming to determine the costs and benefits of surface sterilization in DNA metabarcoding studies where the DNA of full organisms is used in analyses. We use high throughput sequencing results of the CO1 gene from the full body parts (opisthosomas) of invertebrate consumers (the spider, </w:t>
+        <w:t xml:space="preserve">In this study, we look at the effects of surface contamination and surface sterilization on our understanding of consumer diets where the DNA of full organisms is used in analyses. We use high throughput sequencing results of the CO1 gene from the full body parts (opisthosomas) of invertebrate consumers (the spider, </w:t>
       </w:r>
       <w:proofErr w:type="spellStart"/>
       <w:r>
@@ -777,7 +777,7 @@
           <w:rFonts w:ascii="Times New Roman" w:hAnsi="Times New Roman" w:cs="Times New Roman"/>
           <w:bCs/>
         </w:rPr>
-        <w:t xml:space="preserve"> and deionized water; we left the other half of consumers unsterilized. Specifically, we ask 1) Does surface sterilization alter the detection or diversity of potential diet items, suggesting that contaminants either hide or inflate diet data, and does this effect vary by environmental context (mesocosm versus field)? </w:t>
+        <w:t xml:space="preserve"> and deionized water; we left the other half of consumers unsterilized. Specifically, we ask </w:t>
       </w:r>
       <w:commentRangeStart w:id="1"/>
       <w:r>
@@ -785,7 +785,35 @@
           <w:rFonts w:ascii="Times New Roman" w:hAnsi="Times New Roman" w:cs="Times New Roman"/>
           <w:bCs/>
         </w:rPr>
-        <w:t xml:space="preserve">2) Does surface sterilization lead to any negative effects suggesting that sterilization degrades the DNA of potential diet items? </w:t>
+        <w:t xml:space="preserve">1) Does surface sterilization alter the detection or diversity of potential diet items, suggesting that contaminants either hide or inflate diet data, and does this effect vary by environmental context (mesocosm versus field)? 2) </w:t>
+      </w:r>
+      <w:r>
+        <w:rPr>
+          <w:rFonts w:ascii="Times New Roman" w:hAnsi="Times New Roman" w:cs="Times New Roman"/>
+          <w:bCs/>
+        </w:rPr>
+        <w:t xml:space="preserve">Does surface sterilization alter the abundance of different types of DNA (e.g. </w:t>
+      </w:r>
+      <w:r>
+        <w:rPr>
+          <w:rFonts w:ascii="Times New Roman" w:hAnsi="Times New Roman" w:cs="Times New Roman"/>
+          <w:bCs/>
+        </w:rPr>
+        <w:t>consumer</w:t>
+      </w:r>
+      <w:r>
+        <w:rPr>
+          <w:rFonts w:ascii="Times New Roman" w:hAnsi="Times New Roman" w:cs="Times New Roman"/>
+          <w:bCs/>
+        </w:rPr>
+        <w:t xml:space="preserve"> versus potential diet) in samples, suggesting that surface sterilization leads to DNA degradation, and not contaminant removal</w:t>
+      </w:r>
+      <w:r>
+        <w:rPr>
+          <w:rFonts w:ascii="Times New Roman" w:hAnsi="Times New Roman" w:cs="Times New Roman"/>
+          <w:bCs/>
+        </w:rPr>
+        <w:t xml:space="preserve">? </w:t>
       </w:r>
       <w:commentRangeEnd w:id="1"/>
       <w:r>
@@ -799,7 +827,21 @@
           <w:rFonts w:ascii="Times New Roman" w:hAnsi="Times New Roman" w:cs="Times New Roman"/>
           <w:bCs/>
         </w:rPr>
-        <w:t xml:space="preserve">Our results suggest minimal to no significant impacts of surface contamination on diet detection or diversity, though in the mesocosm environment, some surface contamination may have influenced potential diet item detection. Furthermore, our results show a lack of negative effects of surface sterilization (e.g. sterilization-induced degradation) for diet DNA metabarcoding datasets. Given these results and the low cost (of time, data, or money) of many surface sterilization protocols, it may be judicious to surface sterilize full consumers prior to DNA extraction for diet metabarcoding. </w:t>
+        <w:t xml:space="preserve">Our results suggest minimal to no significant impacts of surface contamination on diet detection or diversity, though in the mesocosm environment, surface contamination </w:t>
+      </w:r>
+      <w:r>
+        <w:rPr>
+          <w:rFonts w:ascii="Times New Roman" w:hAnsi="Times New Roman" w:cs="Times New Roman"/>
+          <w:bCs/>
+        </w:rPr>
+        <w:t>marginally</w:t>
+      </w:r>
+      <w:r>
+        <w:rPr>
+          <w:rFonts w:ascii="Times New Roman" w:hAnsi="Times New Roman" w:cs="Times New Roman"/>
+          <w:bCs/>
+        </w:rPr>
+        <w:t xml:space="preserve"> influenced potential diet item detection. Furthermore, our results show a lack of negative effects of surface sterilization for diet DNA metabarcoding datasets. Given these results and the low cost (of time, data, or money) of many surface sterilization protocols, it may be judicious to surface sterilize full consumers prior to DNA extraction for diet metabarcoding. </w:t>
       </w:r>
     </w:p>
     <w:p/>
@@ -1430,15 +1472,7 @@
           <w:rFonts w:ascii="Times New Roman" w:hAnsi="Times New Roman" w:cs="Times New Roman"/>
           <w:bCs/>
         </w:rPr>
-        <w:t xml:space="preserve"> </w:t>
-      </w:r>
-      <w:r>
-        <w:rPr>
-          <w:rFonts w:ascii="Times New Roman" w:hAnsi="Times New Roman" w:cs="Times New Roman"/>
-          <w:bCs/>
-        </w:rPr>
-        <w:lastRenderedPageBreak/>
-        <w:t xml:space="preserve">individuals were </w:t>
+        <w:t xml:space="preserve"> individuals were </w:t>
       </w:r>
       <w:r>
         <w:rPr>
@@ -1493,7 +1527,15 @@
           <w:rFonts w:ascii="Times New Roman" w:hAnsi="Times New Roman" w:cs="Times New Roman"/>
           <w:bCs/>
         </w:rPr>
-        <w:t xml:space="preserve">), which is </w:t>
+        <w:t xml:space="preserve">), </w:t>
+      </w:r>
+      <w:r>
+        <w:rPr>
+          <w:rFonts w:ascii="Times New Roman" w:hAnsi="Times New Roman" w:cs="Times New Roman"/>
+          <w:bCs/>
+        </w:rPr>
+        <w:lastRenderedPageBreak/>
+        <w:t xml:space="preserve">which is </w:t>
       </w:r>
       <w:r>
         <w:rPr>
@@ -2106,7 +2148,15 @@
           <w:rFonts w:ascii="Times New Roman" w:hAnsi="Times New Roman" w:cs="Times New Roman"/>
           <w:bCs/>
         </w:rPr>
-        <w:t xml:space="preserve">) by submerging and stirring each sample in 10% </w:t>
+        <w:t xml:space="preserve">) by submerging and stirring each sample in </w:t>
+      </w:r>
+      <w:commentRangeStart w:id="2"/>
+      <w:r>
+        <w:rPr>
+          <w:rFonts w:ascii="Times New Roman" w:hAnsi="Times New Roman" w:cs="Times New Roman"/>
+          <w:bCs/>
+        </w:rPr>
+        <w:t xml:space="preserve">10% </w:t>
       </w:r>
       <w:proofErr w:type="spellStart"/>
       <w:r>
@@ -2122,7 +2172,21 @@
           <w:rFonts w:ascii="Times New Roman" w:hAnsi="Times New Roman" w:cs="Times New Roman"/>
           <w:bCs/>
         </w:rPr>
-        <w:t xml:space="preserve"> by volume for 2 minutes and then washing each sample by submerging and stirring in deionized water for 2 minutes</w:t>
+        <w:t xml:space="preserve"> </w:t>
+      </w:r>
+      <w:commentRangeEnd w:id="2"/>
+      <w:r>
+        <w:rPr>
+          <w:rStyle w:val="CommentReference"/>
+        </w:rPr>
+        <w:commentReference w:id="2"/>
+      </w:r>
+      <w:r>
+        <w:rPr>
+          <w:rFonts w:ascii="Times New Roman" w:hAnsi="Times New Roman" w:cs="Times New Roman"/>
+          <w:bCs/>
+        </w:rPr>
+        <w:t>by volume for 2 minutes and then washing each sample by submerging and stirring in deionized water for 2 minutes</w:t>
       </w:r>
       <w:r>
         <w:rPr>
@@ -2849,24 +2913,31 @@
           <w:rFonts w:ascii="Times New Roman" w:hAnsi="Times New Roman" w:cs="Times New Roman"/>
           <w:bCs/>
         </w:rPr>
+        <w:t>DNA that bound to beads (</w:t>
+      </w:r>
+      <w:proofErr w:type="spellStart"/>
+      <w:r>
+        <w:rPr>
+          <w:rFonts w:ascii="Times New Roman" w:hAnsi="Times New Roman" w:cs="Times New Roman"/>
+          <w:bCs/>
+        </w:rPr>
+        <w:t>Krehenwinkel</w:t>
+      </w:r>
+      <w:proofErr w:type="spellEnd"/>
+      <w:r>
+        <w:rPr>
+          <w:rFonts w:ascii="Times New Roman" w:hAnsi="Times New Roman" w:cs="Times New Roman"/>
+          <w:bCs/>
+        </w:rPr>
+        <w:t xml:space="preserve"> et al. 2016). With the supernatant, we repeated the </w:t>
+      </w:r>
+      <w:r>
+        <w:rPr>
+          <w:rFonts w:ascii="Times New Roman" w:hAnsi="Times New Roman" w:cs="Times New Roman"/>
+          <w:bCs/>
+        </w:rPr>
         <w:lastRenderedPageBreak/>
-        <w:t>DNA that bound to beads (</w:t>
-      </w:r>
-      <w:proofErr w:type="spellStart"/>
-      <w:r>
-        <w:rPr>
-          <w:rFonts w:ascii="Times New Roman" w:hAnsi="Times New Roman" w:cs="Times New Roman"/>
-          <w:bCs/>
-        </w:rPr>
-        <w:t>Krehenwinkel</w:t>
-      </w:r>
-      <w:proofErr w:type="spellEnd"/>
-      <w:r>
-        <w:rPr>
-          <w:rFonts w:ascii="Times New Roman" w:hAnsi="Times New Roman" w:cs="Times New Roman"/>
-          <w:bCs/>
-        </w:rPr>
-        <w:t xml:space="preserve"> et al. 2016). With the supernatant, we repeated the CTAB protocol steps for precipitating DNA pellet</w:t>
+        <w:t>CTAB protocol steps for precipitating DNA pellet</w:t>
       </w:r>
       <w:r>
         <w:rPr>
@@ -3295,7 +3366,7 @@
         </w:rPr>
         <w:t xml:space="preserve">L </w:t>
       </w:r>
-      <w:commentRangeStart w:id="2"/>
+      <w:commentRangeStart w:id="3"/>
       <w:r>
         <w:rPr>
           <w:rFonts w:ascii="Times New Roman" w:hAnsi="Times New Roman" w:cs="Times New Roman"/>
@@ -3317,12 +3388,12 @@
         </w:rPr>
         <w:t>volume</w:t>
       </w:r>
-      <w:commentRangeEnd w:id="2"/>
+      <w:commentRangeEnd w:id="3"/>
       <w:r>
         <w:rPr>
           <w:rStyle w:val="CommentReference"/>
         </w:rPr>
-        <w:commentReference w:id="2"/>
+        <w:commentReference w:id="3"/>
       </w:r>
       <w:r>
         <w:rPr>
@@ -4289,7 +4360,21 @@
           <w:rFonts w:ascii="Times New Roman" w:hAnsi="Times New Roman" w:cs="Times New Roman"/>
           <w:bCs/>
         </w:rPr>
-        <w:t xml:space="preserve"> </w:t>
+        <w:t xml:space="preserve"> System following the standard protocol from the quick start </w:t>
+      </w:r>
+      <w:r>
+        <w:rPr>
+          <w:rFonts w:ascii="Times New Roman" w:hAnsi="Times New Roman" w:cs="Times New Roman"/>
+          <w:bCs/>
+        </w:rPr>
+        <w:t>guide.</w:t>
+      </w:r>
+      <w:r>
+        <w:rPr>
+          <w:rFonts w:ascii="Times New Roman" w:hAnsi="Times New Roman" w:cs="Times New Roman"/>
+          <w:bCs/>
+        </w:rPr>
+        <w:t xml:space="preserve"> We then quantified these final </w:t>
       </w:r>
       <w:r>
         <w:rPr>
@@ -4297,21 +4382,7 @@
           <w:bCs/>
         </w:rPr>
         <w:lastRenderedPageBreak/>
-        <w:t xml:space="preserve">System following the standard protocol from the quick start </w:t>
-      </w:r>
-      <w:r>
-        <w:rPr>
-          <w:rFonts w:ascii="Times New Roman" w:hAnsi="Times New Roman" w:cs="Times New Roman"/>
-          <w:bCs/>
-        </w:rPr>
-        <w:t>guide.</w:t>
-      </w:r>
-      <w:r>
-        <w:rPr>
-          <w:rFonts w:ascii="Times New Roman" w:hAnsi="Times New Roman" w:cs="Times New Roman"/>
-          <w:bCs/>
-        </w:rPr>
-        <w:t xml:space="preserve"> We then quantified these final PCR products using a Qubit fluorometer and a high sensitivity kit with 1</w:t>
+        <w:t>PCR products using a Qubit fluorometer and a high sensitivity kit with 1</w:t>
       </w:r>
       <w:r>
         <w:rPr>
@@ -4798,7 +4869,7 @@
         </w:rPr>
         <w:t xml:space="preserve"> DNA prior to ASV assignment (since ASV assignment is abundance-sensitive); however, UNOISE3 produced more sequence reads and assigned more ASVs per sample, so we chose to continue </w:t>
       </w:r>
-      <w:commentRangeStart w:id="3"/>
+      <w:commentRangeStart w:id="4"/>
       <w:r>
         <w:rPr>
           <w:rFonts w:ascii="Times New Roman" w:hAnsi="Times New Roman" w:cs="Times New Roman"/>
@@ -4806,12 +4877,12 @@
         </w:rPr>
         <w:t xml:space="preserve">analyses </w:t>
       </w:r>
-      <w:commentRangeEnd w:id="3"/>
+      <w:commentRangeEnd w:id="4"/>
       <w:r>
         <w:rPr>
           <w:rStyle w:val="CommentReference"/>
         </w:rPr>
-        <w:commentReference w:id="3"/>
+        <w:commentReference w:id="4"/>
       </w:r>
       <w:r>
         <w:rPr>
@@ -5427,23 +5498,30 @@
           <w:rFonts w:ascii="Times New Roman" w:hAnsi="Times New Roman" w:cs="Times New Roman"/>
           <w:bCs/>
         </w:rPr>
+        <w:t>Valk</w:t>
+      </w:r>
+      <w:proofErr w:type="spellEnd"/>
+      <w:r>
+        <w:rPr>
+          <w:rFonts w:ascii="Times New Roman" w:hAnsi="Times New Roman" w:cs="Times New Roman"/>
+          <w:bCs/>
+        </w:rPr>
+        <w:t xml:space="preserve"> et al. 2019)</w:t>
+      </w:r>
+      <w:r>
+        <w:rPr>
+          <w:rFonts w:ascii="Times New Roman" w:hAnsi="Times New Roman" w:cs="Times New Roman"/>
+          <w:bCs/>
+        </w:rPr>
+        <w:t xml:space="preserve">. We based sequencing error on the number of sequences assigned to the </w:t>
+      </w:r>
+      <w:r>
+        <w:rPr>
+          <w:rFonts w:ascii="Times New Roman" w:hAnsi="Times New Roman" w:cs="Times New Roman"/>
+          <w:bCs/>
+        </w:rPr>
         <w:lastRenderedPageBreak/>
-        <w:t>Valk</w:t>
-      </w:r>
-      <w:proofErr w:type="spellEnd"/>
-      <w:r>
-        <w:rPr>
-          <w:rFonts w:ascii="Times New Roman" w:hAnsi="Times New Roman" w:cs="Times New Roman"/>
-          <w:bCs/>
-        </w:rPr>
-        <w:t xml:space="preserve"> et al. 2019)</w:t>
-      </w:r>
-      <w:r>
-        <w:rPr>
-          <w:rFonts w:ascii="Times New Roman" w:hAnsi="Times New Roman" w:cs="Times New Roman"/>
-          <w:bCs/>
-        </w:rPr>
-        <w:t>. We based sequencing error on the number of sequences assigned to the negative control</w:t>
+        <w:t>negative control</w:t>
       </w:r>
       <w:r>
         <w:rPr>
@@ -5731,14 +5809,84 @@
           <w:rFonts w:ascii="Times New Roman" w:hAnsi="Times New Roman" w:cs="Times New Roman"/>
           <w:bCs/>
         </w:rPr>
-        <w:t xml:space="preserve">of surface contamination vary by </w:t>
-      </w:r>
-      <w:r>
-        <w:rPr>
-          <w:rFonts w:ascii="Times New Roman" w:hAnsi="Times New Roman" w:cs="Times New Roman"/>
-          <w:bCs/>
-        </w:rPr>
-        <w:t xml:space="preserve">environmental differences related to how likely consumers and potential diet items are to interact without consumption via physical contact or shared surfaces (mesocosm = high risk, field = low risk). </w:t>
+        <w:t>of surface contamination var</w:t>
+      </w:r>
+      <w:r>
+        <w:rPr>
+          <w:rFonts w:ascii="Times New Roman" w:hAnsi="Times New Roman" w:cs="Times New Roman"/>
+          <w:bCs/>
+        </w:rPr>
+        <w:t>ies</w:t>
+      </w:r>
+      <w:r>
+        <w:rPr>
+          <w:rFonts w:ascii="Times New Roman" w:hAnsi="Times New Roman" w:cs="Times New Roman"/>
+          <w:bCs/>
+        </w:rPr>
+        <w:t xml:space="preserve"> by </w:t>
+      </w:r>
+      <w:r>
+        <w:rPr>
+          <w:rFonts w:ascii="Times New Roman" w:hAnsi="Times New Roman" w:cs="Times New Roman"/>
+          <w:bCs/>
+        </w:rPr>
+        <w:t xml:space="preserve">environmental differences related to how likely consumers and potential diet items are to interact without consumption via physical contact or shared surfaces (mesocosm = </w:t>
+      </w:r>
+      <w:r>
+        <w:rPr>
+          <w:rFonts w:ascii="Times New Roman" w:hAnsi="Times New Roman" w:cs="Times New Roman"/>
+          <w:bCs/>
+        </w:rPr>
+        <w:t>“</w:t>
+      </w:r>
+      <w:r>
+        <w:rPr>
+          <w:rFonts w:ascii="Times New Roman" w:hAnsi="Times New Roman" w:cs="Times New Roman"/>
+          <w:bCs/>
+        </w:rPr>
+        <w:t>high risk</w:t>
+      </w:r>
+      <w:r>
+        <w:rPr>
+          <w:rFonts w:ascii="Times New Roman" w:hAnsi="Times New Roman" w:cs="Times New Roman"/>
+          <w:bCs/>
+        </w:rPr>
+        <w:t>”</w:t>
+      </w:r>
+      <w:r>
+        <w:rPr>
+          <w:rFonts w:ascii="Times New Roman" w:hAnsi="Times New Roman" w:cs="Times New Roman"/>
+          <w:bCs/>
+        </w:rPr>
+        <w:t xml:space="preserve">, field = </w:t>
+      </w:r>
+      <w:r>
+        <w:rPr>
+          <w:rFonts w:ascii="Times New Roman" w:hAnsi="Times New Roman" w:cs="Times New Roman"/>
+          <w:bCs/>
+        </w:rPr>
+        <w:t>“</w:t>
+      </w:r>
+      <w:r>
+        <w:rPr>
+          <w:rFonts w:ascii="Times New Roman" w:hAnsi="Times New Roman" w:cs="Times New Roman"/>
+          <w:bCs/>
+        </w:rPr>
+        <w:t>low risk</w:t>
+      </w:r>
+      <w:r>
+        <w:rPr>
+          <w:rFonts w:ascii="Times New Roman" w:hAnsi="Times New Roman" w:cs="Times New Roman"/>
+          <w:bCs/>
+        </w:rPr>
+        <w:t>”</w:t>
+      </w:r>
+      <w:r>
+        <w:rPr>
+          <w:rFonts w:ascii="Times New Roman" w:hAnsi="Times New Roman" w:cs="Times New Roman"/>
+          <w:bCs/>
+        </w:rPr>
+        <w:t xml:space="preserve">). </w:t>
       </w:r>
     </w:p>
     <w:p>
@@ -6273,7 +6421,28 @@
           <w:rFonts w:ascii="Times New Roman" w:hAnsi="Times New Roman" w:cs="Times New Roman"/>
           <w:bCs/>
         </w:rPr>
-        <w:t xml:space="preserve"> taxonomy </w:t>
+        <w:t xml:space="preserve"> taxonomy with cumulative read abundance). </w:t>
+      </w:r>
+      <w:r>
+        <w:rPr>
+          <w:rFonts w:ascii="Times New Roman" w:hAnsi="Times New Roman" w:cs="Times New Roman"/>
+          <w:bCs/>
+        </w:rPr>
+        <w:t xml:space="preserve">For both mesocosm and field </w:t>
+      </w:r>
+      <w:r>
+        <w:rPr>
+          <w:rFonts w:ascii="Times New Roman" w:hAnsi="Times New Roman" w:cs="Times New Roman"/>
+          <w:bCs/>
+        </w:rPr>
+        <w:t>consumers</w:t>
+      </w:r>
+      <w:r>
+        <w:rPr>
+          <w:rFonts w:ascii="Times New Roman" w:hAnsi="Times New Roman" w:cs="Times New Roman"/>
+          <w:bCs/>
+        </w:rPr>
+        <w:t xml:space="preserve">, we assessed per </w:t>
       </w:r>
       <w:r>
         <w:rPr>
@@ -6281,28 +6450,7 @@
           <w:bCs/>
         </w:rPr>
         <w:lastRenderedPageBreak/>
-        <w:t xml:space="preserve">with cumulative read abundance). </w:t>
-      </w:r>
-      <w:r>
-        <w:rPr>
-          <w:rFonts w:ascii="Times New Roman" w:hAnsi="Times New Roman" w:cs="Times New Roman"/>
-          <w:bCs/>
-        </w:rPr>
-        <w:t xml:space="preserve">For both mesocosm and field </w:t>
-      </w:r>
-      <w:r>
-        <w:rPr>
-          <w:rFonts w:ascii="Times New Roman" w:hAnsi="Times New Roman" w:cs="Times New Roman"/>
-          <w:bCs/>
-        </w:rPr>
-        <w:t>consumers</w:t>
-      </w:r>
-      <w:r>
-        <w:rPr>
-          <w:rFonts w:ascii="Times New Roman" w:hAnsi="Times New Roman" w:cs="Times New Roman"/>
-          <w:bCs/>
-        </w:rPr>
-        <w:t xml:space="preserve">, we assessed per sample detection of </w:t>
+        <w:t xml:space="preserve">sample detection of </w:t>
       </w:r>
       <w:r>
         <w:rPr>
@@ -6921,13 +7069,6 @@
           <w:rFonts w:ascii="Times New Roman" w:hAnsi="Times New Roman" w:cs="Times New Roman"/>
           <w:bCs/>
         </w:rPr>
-        <w:t>(</w:t>
-      </w:r>
-      <w:r>
-        <w:rPr>
-          <w:rFonts w:ascii="Times New Roman" w:hAnsi="Times New Roman" w:cs="Times New Roman"/>
-          <w:bCs/>
-        </w:rPr>
         <w:t xml:space="preserve">We </w:t>
       </w:r>
       <w:r>
@@ -6935,7 +7076,21 @@
           <w:rFonts w:ascii="Times New Roman" w:hAnsi="Times New Roman" w:cs="Times New Roman"/>
           <w:bCs/>
         </w:rPr>
-        <w:t xml:space="preserve">repeated the field consumer potential diet item PERMANOVA with abundance data and also conducted both presence-absence and abundance based PERMANOVA analyses on all potential diet items (including offered item) for mesocosm predators; Supplement). </w:t>
+        <w:t xml:space="preserve">repeated the field consumer potential diet item PERMANOVA with abundance data and also conducted both presence-absence and abundance based PERMANOVA analyses on all potential diet items (including offered item) for mesocosm </w:t>
+      </w:r>
+      <w:r>
+        <w:rPr>
+          <w:rFonts w:ascii="Times New Roman" w:hAnsi="Times New Roman" w:cs="Times New Roman"/>
+          <w:bCs/>
+        </w:rPr>
+        <w:t>consumers</w:t>
+      </w:r>
+      <w:r>
+        <w:rPr>
+          <w:rFonts w:ascii="Times New Roman" w:hAnsi="Times New Roman" w:cs="Times New Roman"/>
+          <w:bCs/>
+        </w:rPr>
+        <w:t xml:space="preserve">; Supplement. </w:t>
       </w:r>
     </w:p>
     <w:p>
@@ -6962,16 +7117,31 @@
           <w:i/>
           <w:iCs/>
         </w:rPr>
-        <w:t>2) Does surface sterilization lead to any negative effects suggesting that sterilization degrades the DNA of potential diet items?</w:t>
-      </w:r>
-    </w:p>
-    <w:p>
-      <w:pPr>
-        <w:rPr>
-          <w:rFonts w:ascii="Times New Roman" w:hAnsi="Times New Roman" w:cs="Times New Roman"/>
-          <w:bCs/>
-        </w:rPr>
-      </w:pPr>
+        <w:t>2) Does surface sterilization alter the abundance of different types of DNA (e.g. consumer versus potential diet) in samples, suggesting that surface sterilization leads to DNA degradation, and not contaminant removal?</w:t>
+      </w:r>
+    </w:p>
+    <w:p>
+      <w:pPr>
+        <w:rPr>
+          <w:rFonts w:ascii="Times New Roman" w:hAnsi="Times New Roman" w:cs="Times New Roman"/>
+          <w:bCs/>
+        </w:rPr>
+      </w:pPr>
+      <w:r>
+        <w:rPr>
+          <w:rFonts w:ascii="Times New Roman" w:hAnsi="Times New Roman" w:cs="Times New Roman"/>
+          <w:bCs/>
+        </w:rPr>
+        <w:t xml:space="preserve"> </w:t>
+      </w:r>
+      <w:commentRangeStart w:id="5"/>
+      <w:commentRangeEnd w:id="5"/>
+      <w:r>
+        <w:rPr>
+          <w:rStyle w:val="CommentReference"/>
+        </w:rPr>
+        <w:commentReference w:id="5"/>
+      </w:r>
       <w:r>
         <w:rPr>
           <w:rFonts w:ascii="Times New Roman" w:hAnsi="Times New Roman" w:cs="Times New Roman"/>
@@ -7002,13 +7172,13 @@
           <w:bCs/>
         </w:rPr>
       </w:pPr>
-      <w:commentRangeStart w:id="4"/>
-      <w:commentRangeEnd w:id="4"/>
+      <w:commentRangeStart w:id="6"/>
+      <w:commentRangeEnd w:id="6"/>
       <w:r>
         <w:rPr>
           <w:rStyle w:val="CommentReference"/>
         </w:rPr>
-        <w:commentReference w:id="4"/>
+        <w:commentReference w:id="6"/>
       </w:r>
     </w:p>
     <w:p>
@@ -7644,7 +7814,7 @@
         </w:rPr>
         <w:t xml:space="preserve"> (</w:t>
       </w:r>
-      <w:commentRangeStart w:id="5"/>
+      <w:commentRangeStart w:id="7"/>
       <w:r>
         <w:rPr>
           <w:rFonts w:ascii="Times New Roman" w:hAnsi="Times New Roman" w:cs="Times New Roman"/>
@@ -7652,12 +7822,12 @@
         </w:rPr>
         <w:t>supplement</w:t>
       </w:r>
-      <w:commentRangeEnd w:id="5"/>
+      <w:commentRangeEnd w:id="7"/>
       <w:r>
         <w:rPr>
           <w:rStyle w:val="CommentReference"/>
         </w:rPr>
-        <w:commentReference w:id="5"/>
+        <w:commentReference w:id="7"/>
       </w:r>
       <w:r>
         <w:rPr>
@@ -7832,7 +8002,7 @@
           <w:iCs/>
         </w:rPr>
       </w:pPr>
-      <w:commentRangeStart w:id="6"/>
+      <w:commentRangeStart w:id="8"/>
       <w:r>
         <w:rPr>
           <w:rFonts w:ascii="Times New Roman" w:hAnsi="Times New Roman" w:cs="Times New Roman"/>
@@ -7842,12 +8012,12 @@
         </w:rPr>
         <w:t>De</w:t>
       </w:r>
-      <w:commentRangeEnd w:id="6"/>
+      <w:commentRangeEnd w:id="8"/>
       <w:r>
         <w:rPr>
           <w:rStyle w:val="CommentReference"/>
         </w:rPr>
-        <w:commentReference w:id="6"/>
+        <w:commentReference w:id="8"/>
       </w:r>
       <w:r>
         <w:rPr>
@@ -9869,7 +10039,7 @@
           <w:bCs/>
         </w:rPr>
       </w:pPr>
-      <w:commentRangeStart w:id="7"/>
+      <w:commentRangeStart w:id="9"/>
     </w:p>
     <w:p>
       <w:pPr>
@@ -9939,12 +10109,12 @@
         </w:rPr>
         <w:t xml:space="preserve"> et al. 2005)</w:t>
       </w:r>
-      <w:commentRangeEnd w:id="7"/>
+      <w:commentRangeEnd w:id="9"/>
       <w:r>
         <w:rPr>
           <w:rStyle w:val="CommentReference"/>
         </w:rPr>
-        <w:commentReference w:id="7"/>
+        <w:commentReference w:id="9"/>
       </w:r>
     </w:p>
     <w:p>
@@ -12128,7 +12298,7 @@
           <w:bCs/>
         </w:rPr>
       </w:pPr>
-      <w:commentRangeStart w:id="8"/>
+      <w:commentRangeStart w:id="10"/>
       <w:r>
         <w:rPr>
           <w:rFonts w:ascii="Times New Roman" w:hAnsi="Times New Roman" w:cs="Times New Roman"/>
@@ -12136,12 +12306,12 @@
         </w:rPr>
         <w:t>The</w:t>
       </w:r>
-      <w:commentRangeEnd w:id="8"/>
+      <w:commentRangeEnd w:id="10"/>
       <w:r>
         <w:rPr>
           <w:rStyle w:val="CommentReference"/>
         </w:rPr>
-        <w:commentReference w:id="8"/>
+        <w:commentReference w:id="10"/>
       </w:r>
       <w:r>
         <w:rPr>
@@ -13281,7 +13451,7 @@
           <w:b/>
         </w:rPr>
       </w:pPr>
-      <w:commentRangeStart w:id="9"/>
+      <w:commentRangeStart w:id="11"/>
       <w:r>
         <w:rPr>
           <w:rFonts w:ascii="Times New Roman" w:hAnsi="Times New Roman" w:cs="Times New Roman"/>
@@ -13290,12 +13460,12 @@
         <w:lastRenderedPageBreak/>
         <w:t>Figures</w:t>
       </w:r>
-      <w:commentRangeEnd w:id="9"/>
+      <w:commentRangeEnd w:id="11"/>
       <w:r>
         <w:rPr>
           <w:rStyle w:val="CommentReference"/>
         </w:rPr>
-        <w:commentReference w:id="9"/>
+        <w:commentReference w:id="11"/>
       </w:r>
       <w:r>
         <w:rPr>
@@ -15716,7 +15886,7 @@
       </w:r>
     </w:p>
   </w:comment>
-  <w:comment w:id="1" w:author="Ana Miller-Ter Kuile" w:date="2020-05-28T08:07:00Z" w:initials="AMK">
+  <w:comment w:id="1" w:author="Ana Miller-Ter Kuile" w:date="2020-06-01T10:07:00Z" w:initials="AMK">
     <w:p>
       <w:pPr>
         <w:pStyle w:val="CommentText"/>
@@ -15728,19 +15898,35 @@
         <w:annotationRef/>
       </w:r>
       <w:r>
-        <w:t>Need to think about lines of evidence for this one…</w:t>
-      </w:r>
-    </w:p>
+        <w:t xml:space="preserve">Need to update these questions because the degradation question cannot be </w:t>
+      </w:r>
+      <w:proofErr w:type="spellStart"/>
+      <w:r>
+        <w:t>anwered</w:t>
+      </w:r>
+      <w:proofErr w:type="spellEnd"/>
+      <w:r>
+        <w:t xml:space="preserve"> with these data. </w:t>
+      </w:r>
+    </w:p>
+  </w:comment>
+  <w:comment w:id="2" w:author="Ana Miller-Ter Kuile" w:date="2020-06-01T10:18:00Z" w:initials="AMK">
     <w:p>
       <w:pPr>
         <w:pStyle w:val="CommentText"/>
       </w:pPr>
       <w:r>
-        <w:t>Could be better to revisit DNA extraction concentrations and/or PCR amplification success as lines of evidence of degradation?? Not sure.</w:t>
+        <w:rPr>
+          <w:rStyle w:val="CommentReference"/>
+        </w:rPr>
+        <w:annotationRef/>
+      </w:r>
+      <w:r>
+        <w:t>This was the bleach in the lab, not sure what its initial concentration was?</w:t>
       </w:r>
     </w:p>
   </w:comment>
-  <w:comment w:id="2" w:author="Ana Miller-Ter Kuile" w:date="2020-04-29T09:58:00Z" w:initials="AMK">
+  <w:comment w:id="3" w:author="Ana Miller-Ter Kuile" w:date="2020-04-29T09:58:00Z" w:initials="AMK">
     <w:p>
       <w:pPr>
         <w:pStyle w:val="CommentText"/>
@@ -15809,7 +15995,7 @@
       </w:r>
     </w:p>
   </w:comment>
-  <w:comment w:id="3" w:author="Ana Miller-Ter Kuile" w:date="2020-04-29T14:30:00Z" w:initials="AMK">
+  <w:comment w:id="4" w:author="Ana Miller-Ter Kuile" w:date="2020-04-29T14:30:00Z" w:initials="AMK">
     <w:p>
       <w:pPr>
         <w:pStyle w:val="CommentText"/>
@@ -15825,7 +16011,7 @@
       </w:r>
     </w:p>
   </w:comment>
-  <w:comment w:id="4" w:author="Ana Miller-Ter Kuile" w:date="2020-05-25T13:53:00Z" w:initials="AMK">
+  <w:comment w:id="5" w:author="Ana Miller-Ter Kuile" w:date="2020-06-01T10:07:00Z" w:initials="AMK">
     <w:p>
       <w:pPr>
         <w:pStyle w:val="CommentText"/>
@@ -15837,6 +16023,30 @@
         <w:annotationRef/>
       </w:r>
       <w:r>
+        <w:t xml:space="preserve">Need to update these questions because the degradation question cannot be </w:t>
+      </w:r>
+      <w:proofErr w:type="spellStart"/>
+      <w:r>
+        <w:t>anwered</w:t>
+      </w:r>
+      <w:proofErr w:type="spellEnd"/>
+      <w:r>
+        <w:t xml:space="preserve"> with these data. </w:t>
+      </w:r>
+    </w:p>
+  </w:comment>
+  <w:comment w:id="6" w:author="Ana Miller-Ter Kuile" w:date="2020-05-25T13:53:00Z" w:initials="AMK">
+    <w:p>
+      <w:pPr>
+        <w:pStyle w:val="CommentText"/>
+      </w:pPr>
+      <w:r>
+        <w:rPr>
+          <w:rStyle w:val="CommentReference"/>
+        </w:rPr>
+        <w:annotationRef/>
+      </w:r>
+      <w:r>
         <w:t xml:space="preserve">What do the abundance analyses add? Anything? If not, maybe push to supplement or not include them? Additionally, considering other lines of evidence for this degradation idea of Hillary’s – e.g. DNA extraction concentrations or amplification success? Thoughts? </w:t>
       </w:r>
       <w:r>
@@ -15844,7 +16054,7 @@
       </w:r>
     </w:p>
   </w:comment>
-  <w:comment w:id="5" w:author="Ana Miller-Ter Kuile" w:date="2020-05-28T11:02:00Z" w:initials="AMK">
+  <w:comment w:id="7" w:author="Ana Miller-Ter Kuile" w:date="2020-05-28T11:02:00Z" w:initials="AMK">
     <w:p>
       <w:pPr>
         <w:pStyle w:val="CommentText"/>
@@ -15860,7 +16070,7 @@
       </w:r>
     </w:p>
   </w:comment>
-  <w:comment w:id="6" w:author="Ana Miller-Ter Kuile" w:date="2020-04-29T10:41:00Z" w:initials="AMK">
+  <w:comment w:id="8" w:author="Ana Miller-Ter Kuile" w:date="2020-04-29T10:41:00Z" w:initials="AMK">
     <w:p>
       <w:pPr>
         <w:pStyle w:val="CommentText"/>
@@ -15876,7 +16086,7 @@
       </w:r>
     </w:p>
   </w:comment>
-  <w:comment w:id="7" w:author="Ana Miller-Ter Kuile" w:date="2020-05-25T09:55:00Z" w:initials="AMK">
+  <w:comment w:id="9" w:author="Ana Miller-Ter Kuile" w:date="2020-05-25T09:55:00Z" w:initials="AMK">
     <w:p>
       <w:pPr>
         <w:pStyle w:val="CommentText"/>
@@ -15892,7 +16102,7 @@
       </w:r>
     </w:p>
   </w:comment>
-  <w:comment w:id="8" w:author="Ana Miller-Ter Kuile" w:date="2020-05-19T10:15:00Z" w:initials="AMK">
+  <w:comment w:id="10" w:author="Ana Miller-Ter Kuile" w:date="2020-05-19T10:15:00Z" w:initials="AMK">
     <w:p>
       <w:pPr>
         <w:pStyle w:val="CommentText"/>
@@ -15908,7 +16118,7 @@
       </w:r>
     </w:p>
   </w:comment>
-  <w:comment w:id="9" w:author="Ana Miller-Ter Kuile" w:date="2020-05-19T10:07:00Z" w:initials="AMK">
+  <w:comment w:id="11" w:author="Ana Miller-Ter Kuile" w:date="2020-05-19T10:07:00Z" w:initials="AMK">
     <w:p>
       <w:pPr>
         <w:pStyle w:val="CommentText"/>
@@ -15930,9 +16140,11 @@
 <file path=word/commentsExtended.xml><?xml version="1.0" encoding="utf-8"?>
 <w15:commentsEx xmlns:wpc="http://schemas.microsoft.com/office/word/2010/wordprocessingCanvas" xmlns:cx="http://schemas.microsoft.com/office/drawing/2014/chartex" xmlns:cx1="http://schemas.microsoft.com/office/drawing/2015/9/8/chartex" xmlns:cx2="http://schemas.microsoft.com/office/drawing/2015/10/21/chartex" xmlns:cx3="http://schemas.microsoft.com/office/drawing/2016/5/9/chartex" xmlns:cx4="http://schemas.microsoft.com/office/drawing/2016/5/10/chartex" xmlns:cx5="http://schemas.microsoft.com/office/drawing/2016/5/11/chartex" xmlns:cx6="http://schemas.microsoft.com/office/drawing/2016/5/12/chartex" xmlns:cx7="http://schemas.microsoft.com/office/drawing/2016/5/13/chartex" xmlns:cx8="http://schemas.microsoft.com/office/drawing/2016/5/14/chartex" xmlns:mc="http://schemas.openxmlformats.org/markup-compatibility/2006" xmlns:aink="http://schemas.microsoft.com/office/drawing/2016/ink" xmlns:am3d="http://schemas.microsoft.com/office/drawing/2017/model3d" xmlns:o="urn:schemas-microsoft-com:office:office" xmlns:r="http://schemas.openxmlformats.org/officeDocument/2006/relationships" xmlns:m="http://schemas.openxmlformats.org/officeDocument/2006/math" xmlns:v="urn:schemas-microsoft-com:vml" xmlns:wp14="http://schemas.microsoft.com/office/word/2010/wordprocessingDrawing" xmlns:wp="http://schemas.openxmlformats.org/drawingml/2006/wordprocessingDrawing" xmlns:w10="urn:schemas-microsoft-com:office:word" xmlns:w="http://schemas.openxmlformats.org/wordprocessingml/2006/main" xmlns:w14="http://schemas.microsoft.com/office/word/2010/wordml" xmlns:w15="http://schemas.microsoft.com/office/word/2012/wordml" xmlns:w16cex="http://schemas.microsoft.com/office/word/2018/wordml/cex" xmlns:w16cid="http://schemas.microsoft.com/office/word/2016/wordml/cid" xmlns:w16="http://schemas.microsoft.com/office/word/2018/wordml" xmlns:w16se="http://schemas.microsoft.com/office/word/2015/wordml/symex" xmlns:wpg="http://schemas.microsoft.com/office/word/2010/wordprocessingGroup" xmlns:wpi="http://schemas.microsoft.com/office/word/2010/wordprocessingInk" xmlns:wne="http://schemas.microsoft.com/office/word/2006/wordml" xmlns:wps="http://schemas.microsoft.com/office/word/2010/wordprocessingShape" mc:Ignorable="w14 w15 w16se w16cid w16 w16cex wp14">
   <w15:commentEx w15:paraId="5AFF5A68" w15:done="0"/>
-  <w15:commentEx w15:paraId="113C3913" w15:done="0"/>
+  <w15:commentEx w15:paraId="04CDC3E7" w15:done="0"/>
+  <w15:commentEx w15:paraId="5E099403" w15:done="0"/>
   <w15:commentEx w15:paraId="011FBC11" w15:done="0"/>
   <w15:commentEx w15:paraId="76B6F74F" w15:done="0"/>
+  <w15:commentEx w15:paraId="7C72FA2E" w15:done="0"/>
   <w15:commentEx w15:paraId="3E62079E" w15:done="0"/>
   <w15:commentEx w15:paraId="0E0B1AE0" w15:done="0"/>
   <w15:commentEx w15:paraId="6F3ABDB6" w15:done="0"/>
@@ -15945,7 +16157,9 @@
 <file path=word/commentsExtensible.xml><?xml version="1.0" encoding="utf-8"?>
 <w16cex:commentsExtensible xmlns:wpc="http://schemas.microsoft.com/office/word/2010/wordprocessingCanvas" xmlns:cx="http://schemas.microsoft.com/office/drawing/2014/chartex" xmlns:cx1="http://schemas.microsoft.com/office/drawing/2015/9/8/chartex" xmlns:cx2="http://schemas.microsoft.com/office/drawing/2015/10/21/chartex" xmlns:cx3="http://schemas.microsoft.com/office/drawing/2016/5/9/chartex" xmlns:cx4="http://schemas.microsoft.com/office/drawing/2016/5/10/chartex" xmlns:cx5="http://schemas.microsoft.com/office/drawing/2016/5/11/chartex" xmlns:cx6="http://schemas.microsoft.com/office/drawing/2016/5/12/chartex" xmlns:cx7="http://schemas.microsoft.com/office/drawing/2016/5/13/chartex" xmlns:cx8="http://schemas.microsoft.com/office/drawing/2016/5/14/chartex" xmlns:mc="http://schemas.openxmlformats.org/markup-compatibility/2006" xmlns:aink="http://schemas.microsoft.com/office/drawing/2016/ink" xmlns:am3d="http://schemas.microsoft.com/office/drawing/2017/model3d" xmlns:o="urn:schemas-microsoft-com:office:office" xmlns:r="http://schemas.openxmlformats.org/officeDocument/2006/relationships" xmlns:m="http://schemas.openxmlformats.org/officeDocument/2006/math" xmlns:v="urn:schemas-microsoft-com:vml" xmlns:wp14="http://schemas.microsoft.com/office/word/2010/wordprocessingDrawing" xmlns:wp="http://schemas.openxmlformats.org/drawingml/2006/wordprocessingDrawing" xmlns:w10="urn:schemas-microsoft-com:office:word" xmlns:w="http://schemas.openxmlformats.org/wordprocessingml/2006/main" xmlns:w14="http://schemas.microsoft.com/office/word/2010/wordml" xmlns:w15="http://schemas.microsoft.com/office/word/2012/wordml" xmlns:w16cex="http://schemas.microsoft.com/office/word/2018/wordml/cex" xmlns:w16cid="http://schemas.microsoft.com/office/word/2016/wordml/cid" xmlns:w16="http://schemas.microsoft.com/office/word/2018/wordml" xmlns:w16se="http://schemas.microsoft.com/office/word/2015/wordml/symex" xmlns:wpg="http://schemas.microsoft.com/office/word/2010/wordprocessingGroup" xmlns:wpi="http://schemas.microsoft.com/office/word/2010/wordprocessingInk" xmlns:wne="http://schemas.microsoft.com/office/word/2006/wordml" xmlns:wps="http://schemas.microsoft.com/office/word/2010/wordprocessingShape" mc:Ignorable="w14 w15 w16se w16cid w16 w16cex wp14">
   <w16cex:commentExtensible w16cex:durableId="22762970" w16cex:dateUtc="2020-05-25T16:24:00Z"/>
-  <w16cex:commentExtensible w16cex:durableId="2279EFC7" w16cex:dateUtc="2020-05-28T13:07:00Z"/>
+  <w16cex:commentExtensible w16cex:durableId="227F51F4" w16cex:dateUtc="2020-06-01T15:07:00Z"/>
+  <w16cex:commentExtensible w16cex:durableId="227F548F" w16cex:dateUtc="2020-06-01T15:18:00Z"/>
+  <w16cex:commentExtensible w16cex:durableId="227F55E6" w16cex:dateUtc="2020-06-01T15:07:00Z"/>
   <w16cex:commentExtensible w16cex:durableId="22764C66" w16cex:dateUtc="2020-05-25T18:53:00Z"/>
   <w16cex:commentExtensible w16cex:durableId="227A18B5" w16cex:dateUtc="2020-05-28T16:02:00Z"/>
   <w16cex:commentExtensible w16cex:durableId="22761496" w16cex:dateUtc="2020-05-25T14:55:00Z"/>
@@ -15957,9 +16171,11 @@
 <file path=word/commentsIds.xml><?xml version="1.0" encoding="utf-8"?>
 <w16cid:commentsIds xmlns:wpc="http://schemas.microsoft.com/office/word/2010/wordprocessingCanvas" xmlns:cx="http://schemas.microsoft.com/office/drawing/2014/chartex" xmlns:cx1="http://schemas.microsoft.com/office/drawing/2015/9/8/chartex" xmlns:cx2="http://schemas.microsoft.com/office/drawing/2015/10/21/chartex" xmlns:cx3="http://schemas.microsoft.com/office/drawing/2016/5/9/chartex" xmlns:cx4="http://schemas.microsoft.com/office/drawing/2016/5/10/chartex" xmlns:cx5="http://schemas.microsoft.com/office/drawing/2016/5/11/chartex" xmlns:cx6="http://schemas.microsoft.com/office/drawing/2016/5/12/chartex" xmlns:cx7="http://schemas.microsoft.com/office/drawing/2016/5/13/chartex" xmlns:cx8="http://schemas.microsoft.com/office/drawing/2016/5/14/chartex" xmlns:mc="http://schemas.openxmlformats.org/markup-compatibility/2006" xmlns:aink="http://schemas.microsoft.com/office/drawing/2016/ink" xmlns:am3d="http://schemas.microsoft.com/office/drawing/2017/model3d" xmlns:o="urn:schemas-microsoft-com:office:office" xmlns:r="http://schemas.openxmlformats.org/officeDocument/2006/relationships" xmlns:m="http://schemas.openxmlformats.org/officeDocument/2006/math" xmlns:v="urn:schemas-microsoft-com:vml" xmlns:wp14="http://schemas.microsoft.com/office/word/2010/wordprocessingDrawing" xmlns:wp="http://schemas.openxmlformats.org/drawingml/2006/wordprocessingDrawing" xmlns:w10="urn:schemas-microsoft-com:office:word" xmlns:w="http://schemas.openxmlformats.org/wordprocessingml/2006/main" xmlns:w14="http://schemas.microsoft.com/office/word/2010/wordml" xmlns:w15="http://schemas.microsoft.com/office/word/2012/wordml" xmlns:w16cex="http://schemas.microsoft.com/office/word/2018/wordml/cex" xmlns:w16cid="http://schemas.microsoft.com/office/word/2016/wordml/cid" xmlns:w16="http://schemas.microsoft.com/office/word/2018/wordml" xmlns:w16se="http://schemas.microsoft.com/office/word/2015/wordml/symex" xmlns:wpg="http://schemas.microsoft.com/office/word/2010/wordprocessingGroup" xmlns:wpi="http://schemas.microsoft.com/office/word/2010/wordprocessingInk" xmlns:wne="http://schemas.microsoft.com/office/word/2006/wordml" xmlns:wps="http://schemas.microsoft.com/office/word/2010/wordprocessingShape" mc:Ignorable="w14 w15 w16se w16cid w16 w16cex wp14">
   <w16cid:commentId w16cid:paraId="5AFF5A68" w16cid:durableId="22762970"/>
-  <w16cid:commentId w16cid:paraId="113C3913" w16cid:durableId="2279EFC7"/>
+  <w16cid:commentId w16cid:paraId="04CDC3E7" w16cid:durableId="227F51F4"/>
+  <w16cid:commentId w16cid:paraId="5E099403" w16cid:durableId="227F548F"/>
   <w16cid:commentId w16cid:paraId="011FBC11" w16cid:durableId="2253CE3F"/>
   <w16cid:commentId w16cid:paraId="76B6F74F" w16cid:durableId="22540DFE"/>
+  <w16cid:commentId w16cid:paraId="7C72FA2E" w16cid:durableId="227F55E6"/>
   <w16cid:commentId w16cid:paraId="3E62079E" w16cid:durableId="22764C66"/>
   <w16cid:commentId w16cid:paraId="0E0B1AE0" w16cid:durableId="227A18B5"/>
   <w16cid:commentId w16cid:paraId="6F3ABDB6" w16cid:durableId="2253D851"/>

</xml_diff>